<commit_message>
Add used technologies and game elements
</commit_message>
<xml_diff>
--- a/Documentatie.docx
+++ b/Documentatie.docx
@@ -4,9 +4,6 @@
   <w:body>
     <w:p>
       <w:r>
-        <w:rPr>
-          <w:noProof/>
-        </w:rPr>
         <w:drawing>
           <wp:inline distT="0" distB="0" distL="0" distR="0" wp14:anchorId="3C1E88F5" wp14:editId="0CB8FAA3">
             <wp:extent cx="2562225" cy="1000125"/>
@@ -25,7 +22,7 @@
                     </pic:cNvPicPr>
                   </pic:nvPicPr>
                   <pic:blipFill>
-                    <a:blip r:embed="rId6">
+                    <a:blip r:embed="rId8">
                       <a:extLst>
                         <a:ext uri="{28A0092B-C50C-407E-A947-70E740481C1C}">
                           <a14:useLocalDpi xmlns:a14="http://schemas.microsoft.com/office/drawing/2010/main" val="0"/>
@@ -67,7 +64,6 @@
     <w:p/>
     <w:p>
       <w:pPr>
-        <w:jc w:val="center"/>
         <w:rPr>
           <w:sz w:val="56"/>
           <w:szCs w:val="56"/>
@@ -126,28 +122,20 @@
           <w:sz w:val="56"/>
           <w:szCs w:val="56"/>
         </w:rPr>
-        <w:t>:</w:t>
-      </w:r>
+        <w:t xml:space="preserve">: </w:t>
+      </w:r>
+      <w:proofErr w:type="spellStart"/>
       <w:r>
         <w:rPr>
           <w:sz w:val="56"/>
           <w:szCs w:val="56"/>
         </w:rPr>
-        <w:t xml:space="preserve"> </w:t>
-      </w:r>
-      <w:proofErr w:type="spellStart"/>
-      <w:r>
-        <w:rPr>
-          <w:sz w:val="56"/>
-          <w:szCs w:val="56"/>
-        </w:rPr>
         <w:t>Arkanoid</w:t>
       </w:r>
       <w:proofErr w:type="spellEnd"/>
     </w:p>
     <w:p>
       <w:pPr>
-        <w:jc w:val="center"/>
         <w:rPr>
           <w:sz w:val="40"/>
           <w:szCs w:val="40"/>
@@ -209,59 +197,81 @@
           <w:sz w:val="32"/>
           <w:szCs w:val="32"/>
         </w:rPr>
-        <w:t>Coordonator Științific:</w:t>
-      </w:r>
+        <w:t xml:space="preserve">Autor: </w:t>
+      </w:r>
+      <w:proofErr w:type="spellStart"/>
       <w:r>
         <w:rPr>
           <w:sz w:val="32"/>
           <w:szCs w:val="32"/>
         </w:rPr>
-        <w:t xml:space="preserve"> Conf. Dr. Bocu Răzvan</w:t>
-      </w:r>
-    </w:p>
-    <w:p>
-      <w:pPr>
+        <w:t>Botejaru</w:t>
+      </w:r>
+      <w:proofErr w:type="spellEnd"/>
+      <w:r>
         <w:rPr>
           <w:sz w:val="32"/>
           <w:szCs w:val="32"/>
         </w:rPr>
-      </w:pPr>
-      <w:r>
+        <w:t xml:space="preserve"> Ștefan-Andrei</w:t>
+      </w:r>
+    </w:p>
+    <w:p>
+      <w:pPr>
         <w:rPr>
           <w:sz w:val="32"/>
           <w:szCs w:val="32"/>
         </w:rPr>
-        <w:t xml:space="preserve">Autor: </w:t>
-      </w:r>
-      <w:proofErr w:type="spellStart"/>
+      </w:pPr>
       <w:r>
         <w:rPr>
           <w:sz w:val="32"/>
           <w:szCs w:val="32"/>
         </w:rPr>
-        <w:t>Botejaru</w:t>
-      </w:r>
-      <w:proofErr w:type="spellEnd"/>
-      <w:r>
+        <w:t>Facultatea: Matematică-Informatică</w:t>
+      </w:r>
+    </w:p>
+    <w:p>
+      <w:pPr>
         <w:rPr>
           <w:sz w:val="32"/>
           <w:szCs w:val="32"/>
         </w:rPr>
-        <w:t xml:space="preserve"> Ștefan-Andrei</w:t>
-      </w:r>
-    </w:p>
-    <w:p>
-      <w:pPr>
+      </w:pPr>
+      <w:r>
         <w:rPr>
           <w:sz w:val="32"/>
           <w:szCs w:val="32"/>
         </w:rPr>
-      </w:pPr>
+        <w:t xml:space="preserve">Coordonator </w:t>
+      </w:r>
       <w:r>
         <w:rPr>
           <w:sz w:val="32"/>
           <w:szCs w:val="32"/>
         </w:rPr>
+        <w:t>Ș</w:t>
+      </w:r>
+      <w:r>
+        <w:rPr>
+          <w:sz w:val="32"/>
+          <w:szCs w:val="32"/>
+        </w:rPr>
+        <w:t>tiințific: Conf. Dr. Bocu Răzvan</w:t>
+      </w:r>
+    </w:p>
+    <w:p>
+      <w:pPr>
+        <w:rPr>
+          <w:sz w:val="32"/>
+          <w:szCs w:val="32"/>
+        </w:rPr>
+      </w:pPr>
+      <w:r>
+        <w:rPr>
+          <w:sz w:val="32"/>
+          <w:szCs w:val="32"/>
+        </w:rPr>
         <w:br w:type="page"/>
       </w:r>
     </w:p>
@@ -283,26 +293,1727 @@
     </w:p>
     <w:p>
       <w:pPr>
-        <w:rPr>
-          <w:sz w:val="24"/>
-          <w:szCs w:val="24"/>
-        </w:rPr>
-      </w:pPr>
-      <w:r>
-        <w:rPr>
-          <w:sz w:val="24"/>
-          <w:szCs w:val="24"/>
-        </w:rPr>
+        <w:pStyle w:val="Heading1"/>
+      </w:pPr>
+      <w:r>
         <w:br w:type="page"/>
       </w:r>
+      <w:r>
+        <w:lastRenderedPageBreak/>
+        <w:t>1. Tehnologii utilizate</w:t>
+      </w:r>
+    </w:p>
+    <w:p/>
+    <w:p>
+      <w:pPr>
+        <w:pStyle w:val="Heading2"/>
+      </w:pPr>
+      <w:r>
+        <w:t xml:space="preserve">1.1 </w:t>
+      </w:r>
+      <w:proofErr w:type="spellStart"/>
+      <w:r>
+        <w:t>Unity</w:t>
+      </w:r>
+      <w:proofErr w:type="spellEnd"/>
+    </w:p>
+    <w:p/>
+    <w:p>
+      <w:pPr>
+        <w:ind w:firstLine="720"/>
+        <w:rPr>
+          <w:sz w:val="24"/>
+          <w:szCs w:val="24"/>
+        </w:rPr>
+      </w:pPr>
+      <w:proofErr w:type="spellStart"/>
+      <w:r>
+        <w:rPr>
+          <w:sz w:val="24"/>
+          <w:szCs w:val="24"/>
+        </w:rPr>
+        <w:t>Unity</w:t>
+      </w:r>
+      <w:proofErr w:type="spellEnd"/>
+      <w:r>
+        <w:rPr>
+          <w:sz w:val="24"/>
+          <w:szCs w:val="24"/>
+        </w:rPr>
+        <w:t xml:space="preserve"> [] este</w:t>
+      </w:r>
+      <w:r>
+        <w:rPr>
+          <w:sz w:val="24"/>
+          <w:szCs w:val="24"/>
+        </w:rPr>
+        <w:t xml:space="preserve"> o platformă de dezvoltare de jocuri și aplicații extrem de populară în domeniu</w:t>
+      </w:r>
+      <w:r>
+        <w:rPr>
+          <w:sz w:val="24"/>
+          <w:szCs w:val="24"/>
+        </w:rPr>
+        <w:t>l său</w:t>
+      </w:r>
+      <w:r>
+        <w:rPr>
+          <w:sz w:val="24"/>
+          <w:szCs w:val="24"/>
+        </w:rPr>
+        <w:t xml:space="preserve">. Prin intermediul mediului său integrat, </w:t>
+      </w:r>
+      <w:proofErr w:type="spellStart"/>
+      <w:r>
+        <w:rPr>
+          <w:sz w:val="24"/>
+          <w:szCs w:val="24"/>
+        </w:rPr>
+        <w:t>Unity</w:t>
+      </w:r>
+      <w:proofErr w:type="spellEnd"/>
+      <w:r>
+        <w:rPr>
+          <w:sz w:val="24"/>
+          <w:szCs w:val="24"/>
+        </w:rPr>
+        <w:t xml:space="preserve"> oferă dezvoltatorilor posibilitatea de a crea conținut interactiv pentru diverse platforme, inclusiv desktop și dispozitive mobile. Datorită funcționalităților avansate în domeniul graficii, fizicii și suportului pentru multiple limbaje de programare, </w:t>
+      </w:r>
+      <w:proofErr w:type="spellStart"/>
+      <w:r>
+        <w:rPr>
+          <w:sz w:val="24"/>
+          <w:szCs w:val="24"/>
+        </w:rPr>
+        <w:t>Unity</w:t>
+      </w:r>
+      <w:proofErr w:type="spellEnd"/>
+      <w:r>
+        <w:rPr>
+          <w:sz w:val="24"/>
+          <w:szCs w:val="24"/>
+        </w:rPr>
+        <w:t xml:space="preserve"> s-a impus ca o alegere de top pentru proiecte variate, de la jocuri complexe la aplicații de realitate virtuală și augmentată.</w:t>
+      </w:r>
+    </w:p>
+    <w:p>
+      <w:pPr>
+        <w:ind w:firstLine="720"/>
+        <w:rPr>
+          <w:sz w:val="24"/>
+          <w:szCs w:val="24"/>
+        </w:rPr>
+      </w:pPr>
+      <w:proofErr w:type="spellStart"/>
+      <w:r>
+        <w:rPr>
+          <w:sz w:val="24"/>
+          <w:szCs w:val="24"/>
+        </w:rPr>
+        <w:t>Unity</w:t>
+      </w:r>
+      <w:proofErr w:type="spellEnd"/>
+      <w:r>
+        <w:rPr>
+          <w:sz w:val="24"/>
+          <w:szCs w:val="24"/>
+        </w:rPr>
+        <w:t xml:space="preserve"> nu este doar o unealtă de dezvoltare pentru jocuri; este un ecosistem complex care promovează colaborarea și încurajează dezvoltatorii să partajeze resurse și să beneficieze de o comunitate activă. Cu capacități extinse de personalizare și acces la </w:t>
+      </w:r>
+      <w:proofErr w:type="spellStart"/>
+      <w:r>
+        <w:rPr>
+          <w:sz w:val="24"/>
+          <w:szCs w:val="24"/>
+        </w:rPr>
+        <w:t>Asset</w:t>
+      </w:r>
+      <w:proofErr w:type="spellEnd"/>
+      <w:r>
+        <w:rPr>
+          <w:sz w:val="24"/>
+          <w:szCs w:val="24"/>
+        </w:rPr>
+        <w:t xml:space="preserve"> </w:t>
+      </w:r>
+      <w:proofErr w:type="spellStart"/>
+      <w:r>
+        <w:rPr>
+          <w:sz w:val="24"/>
+          <w:szCs w:val="24"/>
+        </w:rPr>
+        <w:t>Store</w:t>
+      </w:r>
+      <w:proofErr w:type="spellEnd"/>
+      <w:r>
+        <w:rPr>
+          <w:sz w:val="24"/>
+          <w:szCs w:val="24"/>
+        </w:rPr>
+        <w:t xml:space="preserve">, unde pot fi găsite și împărtășite resurse precum modele 3D, script-uri și efecte vizuale, </w:t>
+      </w:r>
+      <w:proofErr w:type="spellStart"/>
+      <w:r>
+        <w:rPr>
+          <w:sz w:val="24"/>
+          <w:szCs w:val="24"/>
+        </w:rPr>
+        <w:t>Unity</w:t>
+      </w:r>
+      <w:proofErr w:type="spellEnd"/>
+      <w:r>
+        <w:rPr>
+          <w:sz w:val="24"/>
+          <w:szCs w:val="24"/>
+        </w:rPr>
+        <w:t xml:space="preserve"> devine o platformă comprehensivă ce susține inovația și evoluția continuă a proiectelor.</w:t>
+      </w:r>
+    </w:p>
+    <w:p>
+      <w:pPr>
+        <w:ind w:firstLine="720"/>
+      </w:pPr>
+    </w:p>
+    <w:p>
+      <w:pPr>
+        <w:pStyle w:val="Heading2"/>
+      </w:pPr>
+      <w:r>
+        <w:t>1.2 Microsoft SQL Server</w:t>
+      </w:r>
+    </w:p>
+    <w:p/>
+    <w:p>
+      <w:pPr>
+        <w:rPr>
+          <w:sz w:val="24"/>
+          <w:szCs w:val="24"/>
+        </w:rPr>
+      </w:pPr>
+      <w:r>
+        <w:tab/>
+      </w:r>
+      <w:r>
+        <w:rPr>
+          <w:sz w:val="24"/>
+          <w:szCs w:val="24"/>
+        </w:rPr>
+        <w:t xml:space="preserve">SQL Server este o platformă de gestionare a bazelor de date </w:t>
+      </w:r>
+      <w:proofErr w:type="spellStart"/>
+      <w:r>
+        <w:rPr>
+          <w:sz w:val="24"/>
+          <w:szCs w:val="24"/>
+        </w:rPr>
+        <w:t>relationale</w:t>
+      </w:r>
+      <w:proofErr w:type="spellEnd"/>
+      <w:r>
+        <w:rPr>
+          <w:sz w:val="24"/>
+          <w:szCs w:val="24"/>
+        </w:rPr>
+        <w:t xml:space="preserve"> dezvoltată de Microsoft</w:t>
+      </w:r>
+      <w:r>
+        <w:rPr>
+          <w:sz w:val="24"/>
+          <w:szCs w:val="24"/>
+        </w:rPr>
+        <w:t xml:space="preserve">, </w:t>
+      </w:r>
+      <w:r>
+        <w:rPr>
+          <w:sz w:val="24"/>
+          <w:szCs w:val="24"/>
+        </w:rPr>
+        <w:t xml:space="preserve">cunoscută pentru fiabilitatea și performanța sa în manipularea datelor critice. Această soluție oferă funcționalități avansate pentru stocarea, interogarea și securizarea datelor, facilitând dezvoltatorilor și administratorilor de baze de date crearea și gestionarea eficientă a aplicațiilor scalabile. </w:t>
+      </w:r>
+    </w:p>
+    <w:p>
+      <w:pPr>
+        <w:rPr>
+          <w:sz w:val="24"/>
+          <w:szCs w:val="24"/>
+        </w:rPr>
+      </w:pPr>
+      <w:r>
+        <w:rPr>
+          <w:sz w:val="24"/>
+          <w:szCs w:val="24"/>
+        </w:rPr>
+        <w:tab/>
+      </w:r>
+      <w:r>
+        <w:rPr>
+          <w:sz w:val="24"/>
+          <w:szCs w:val="24"/>
+        </w:rPr>
+        <w:t xml:space="preserve">Microsoft SQL Server se remarcă prin funcționalitățile sale avansate, inclusiv servicii de analiză, raportare și integrare, care extind amprenta sa în construirea de soluții complexe. Cu abilitatea de a gestiona volume mari de date și de a susține atât arhitecturi </w:t>
+      </w:r>
+      <w:proofErr w:type="spellStart"/>
+      <w:r>
+        <w:rPr>
+          <w:sz w:val="24"/>
+          <w:szCs w:val="24"/>
+        </w:rPr>
+        <w:t>cloud</w:t>
+      </w:r>
+      <w:proofErr w:type="spellEnd"/>
+      <w:r>
+        <w:rPr>
+          <w:sz w:val="24"/>
+          <w:szCs w:val="24"/>
+        </w:rPr>
+        <w:t xml:space="preserve">, cât și on-premise, SQL Server furnizează flexibilitate și </w:t>
+      </w:r>
+      <w:proofErr w:type="spellStart"/>
+      <w:r>
+        <w:rPr>
+          <w:sz w:val="24"/>
+          <w:szCs w:val="24"/>
+        </w:rPr>
+        <w:t>scalabilitate</w:t>
+      </w:r>
+      <w:proofErr w:type="spellEnd"/>
+      <w:r>
+        <w:rPr>
+          <w:sz w:val="24"/>
+          <w:szCs w:val="24"/>
+        </w:rPr>
+        <w:t xml:space="preserve"> pentru diverse scenarii de implementare. De asemenea, se distinge prin caracteristici puternice de securitate, gestionare a performanței și recuperare a datelor, contribuind la asigurarea integrității și disponibilității datelor în cadrul aplicațiilor și sistemelor</w:t>
+      </w:r>
+      <w:r>
+        <w:rPr>
+          <w:sz w:val="24"/>
+          <w:szCs w:val="24"/>
+        </w:rPr>
+        <w:t>.</w:t>
+      </w:r>
+    </w:p>
+    <w:p/>
+    <w:p>
+      <w:pPr>
+        <w:pStyle w:val="Heading2"/>
+      </w:pPr>
+      <w:r>
+        <w:t>1.3 .NET Web API</w:t>
+      </w:r>
+    </w:p>
+    <w:p/>
+    <w:p>
+      <w:pPr>
+        <w:rPr>
+          <w:sz w:val="24"/>
+          <w:szCs w:val="24"/>
+        </w:rPr>
+      </w:pPr>
+      <w:r>
+        <w:lastRenderedPageBreak/>
+        <w:tab/>
+      </w:r>
+      <w:r>
+        <w:rPr>
+          <w:sz w:val="24"/>
+          <w:szCs w:val="24"/>
+        </w:rPr>
+        <w:t xml:space="preserve">.NET Web API reprezintă un </w:t>
+      </w:r>
+      <w:proofErr w:type="spellStart"/>
+      <w:r>
+        <w:rPr>
+          <w:sz w:val="24"/>
+          <w:szCs w:val="24"/>
+        </w:rPr>
+        <w:t>framework</w:t>
+      </w:r>
+      <w:proofErr w:type="spellEnd"/>
+      <w:r>
+        <w:rPr>
+          <w:sz w:val="24"/>
+          <w:szCs w:val="24"/>
+        </w:rPr>
+        <w:t xml:space="preserve"> de dezvoltare flexibil și puternic, integrat în ecosistemul .NET, ce simplifică construirea și implementarea serviciilor web conform arhitecturii REST. Conceput pentru a oferi o abordare eficientă în crearea de API-uri HTTP, .NET Web API permite dezvoltatorilor să creeze cu rapiditate servicii web scalabile și interoperabile. Având suport nativ pentru formatele de date comune, precum JSON și XML, și integrându-se strâns cu celelalte componente .NET, acesta furnizează un mediu ușor de administrat pentru dezvoltarea soluțiilor web moderne și interconectate. </w:t>
+      </w:r>
+    </w:p>
+    <w:p>
+      <w:pPr>
+        <w:ind w:firstLine="720"/>
+        <w:rPr>
+          <w:sz w:val="24"/>
+          <w:szCs w:val="24"/>
+        </w:rPr>
+      </w:pPr>
+      <w:r>
+        <w:rPr>
+          <w:sz w:val="24"/>
+          <w:szCs w:val="24"/>
+        </w:rPr>
+        <w:t>Dotat cu funcționalități precum gestionarea rutelor, autentificarea, autorizarea și suportul pentru formate de date personalizate, .NET Web API facilitează dezvoltarea eficientă a serviciilor web robuste și interoperabile.</w:t>
+      </w:r>
+    </w:p>
+    <w:p>
+      <w:pPr>
+        <w:ind w:firstLine="720"/>
+      </w:pPr>
+    </w:p>
+    <w:p>
+      <w:pPr>
+        <w:ind w:firstLine="720"/>
+      </w:pPr>
     </w:p>
     <w:p>
       <w:pPr>
         <w:pStyle w:val="Heading1"/>
       </w:pPr>
-    </w:p>
+      <w:r>
+        <w:t>2. Structura aplicației</w:t>
+      </w:r>
+    </w:p>
+    <w:p>
+      <w:pPr>
+        <w:rPr>
+          <w:sz w:val="24"/>
+          <w:szCs w:val="24"/>
+        </w:rPr>
+      </w:pPr>
+    </w:p>
+    <w:p>
+      <w:pPr>
+        <w:rPr>
+          <w:sz w:val="24"/>
+          <w:szCs w:val="24"/>
+        </w:rPr>
+      </w:pPr>
+      <w:r>
+        <w:rPr>
+          <w:sz w:val="24"/>
+          <w:szCs w:val="24"/>
+        </w:rPr>
+        <w:tab/>
+        <w:t>Aplicația</w:t>
+      </w:r>
+      <w:r>
+        <w:rPr>
+          <w:sz w:val="24"/>
+          <w:szCs w:val="24"/>
+        </w:rPr>
+        <w:t xml:space="preserve"> este formată din două părți: partea de client (jocul </w:t>
+      </w:r>
+      <w:proofErr w:type="spellStart"/>
+      <w:r>
+        <w:rPr>
+          <w:sz w:val="24"/>
+          <w:szCs w:val="24"/>
+        </w:rPr>
+        <w:t>Arkanoid</w:t>
+      </w:r>
+      <w:proofErr w:type="spellEnd"/>
+      <w:r>
+        <w:rPr>
+          <w:sz w:val="24"/>
+          <w:szCs w:val="24"/>
+        </w:rPr>
+        <w:t>), cea cu care interacționează utilizatorul, și partea de server, ce este apelată de partea de client prin intermediul unui API web de tip REST, pentru a efectua operații asupra bazei de date în care se reține progresul fiecărui utilizator.</w:t>
+      </w:r>
+    </w:p>
+    <w:p/>
+    <w:p>
+      <w:pPr>
+        <w:pStyle w:val="Heading2"/>
+      </w:pPr>
+      <w:r>
+        <w:t xml:space="preserve">2.1 </w:t>
+      </w:r>
+      <w:proofErr w:type="spellStart"/>
+      <w:r>
+        <w:t>Arkanoid</w:t>
+      </w:r>
+      <w:proofErr w:type="spellEnd"/>
+    </w:p>
+    <w:p/>
+    <w:p>
+      <w:pPr>
+        <w:rPr>
+          <w:sz w:val="24"/>
+          <w:szCs w:val="24"/>
+          <w:lang w:val="en-US"/>
+        </w:rPr>
+      </w:pPr>
+      <w:r>
+        <w:tab/>
+      </w:r>
+      <w:proofErr w:type="spellStart"/>
+      <w:r>
+        <w:rPr>
+          <w:sz w:val="24"/>
+          <w:szCs w:val="24"/>
+        </w:rPr>
+        <w:t>Arkanoid</w:t>
+      </w:r>
+      <w:proofErr w:type="spellEnd"/>
+      <w:r>
+        <w:rPr>
+          <w:sz w:val="24"/>
+          <w:szCs w:val="24"/>
+        </w:rPr>
+        <w:t xml:space="preserve"> este un joc arcade clasic lansat în 1986, care a devenit rapid un joc popular. Jocul constă într-o platformă care se mișcă orizontal la baza ecranului, care poate fi controlată de către jucător pentru a reflecta o minge care se mișcă pe ecran. </w:t>
+      </w:r>
+    </w:p>
+    <w:p>
+      <w:pPr>
+        <w:ind w:firstLine="720"/>
+        <w:rPr>
+          <w:sz w:val="24"/>
+          <w:szCs w:val="24"/>
+          <w:lang w:val="en-US"/>
+        </w:rPr>
+      </w:pPr>
+      <w:r>
+        <w:rPr>
+          <w:sz w:val="24"/>
+          <w:szCs w:val="24"/>
+        </w:rPr>
+        <w:t>Scopul jocului este de a distruge toate blocurile de pe ecran folosind mingea, fără a permite ca mingea să cadă.</w:t>
+      </w:r>
+      <w:r>
+        <w:rPr>
+          <w:sz w:val="24"/>
+          <w:szCs w:val="24"/>
+        </w:rPr>
+        <w:t xml:space="preserve"> </w:t>
+      </w:r>
+      <w:r>
+        <w:rPr>
+          <w:sz w:val="24"/>
+          <w:szCs w:val="24"/>
+        </w:rPr>
+        <w:t xml:space="preserve">Jocul include mai multe nivele, fiecare cu o configurație diferită de blocuri și obstacole, și oferă un set de </w:t>
+      </w:r>
+      <w:proofErr w:type="spellStart"/>
+      <w:r>
+        <w:rPr>
+          <w:sz w:val="24"/>
+          <w:szCs w:val="24"/>
+        </w:rPr>
+        <w:t>power</w:t>
+      </w:r>
+      <w:proofErr w:type="spellEnd"/>
+      <w:r>
+        <w:rPr>
+          <w:sz w:val="24"/>
+          <w:szCs w:val="24"/>
+        </w:rPr>
+        <w:t xml:space="preserve"> </w:t>
+      </w:r>
+      <w:proofErr w:type="spellStart"/>
+      <w:r>
+        <w:rPr>
+          <w:sz w:val="24"/>
+          <w:szCs w:val="24"/>
+        </w:rPr>
+        <w:t>up</w:t>
+      </w:r>
+      <w:proofErr w:type="spellEnd"/>
+      <w:r>
+        <w:rPr>
+          <w:sz w:val="24"/>
+          <w:szCs w:val="24"/>
+        </w:rPr>
+        <w:t>-uri, cum ar fi extinderea platformei de joc sau capacitatea de a folosi mai multe mingi simultan</w:t>
+      </w:r>
+    </w:p>
+    <w:p>
+      <w:pPr>
+        <w:keepNext/>
+        <w:jc w:val="center"/>
+      </w:pPr>
+      <w:r>
+        <w:rPr>
+          <w:noProof/>
+        </w:rPr>
+        <w:lastRenderedPageBreak/>
+        <w:drawing>
+          <wp:inline distT="0" distB="0" distL="0" distR="0" wp14:anchorId="08BA0D3E" wp14:editId="6F5305E8">
+            <wp:extent cx="2268962" cy="4027805"/>
+            <wp:effectExtent l="0" t="0" r="0" b="0"/>
+            <wp:docPr id="20280690" name="Picture 1" descr="A screenshot of a video game&#10;&#10;Description automatically generated"/>
+            <wp:cNvGraphicFramePr>
+              <a:graphicFrameLocks xmlns:a="http://schemas.openxmlformats.org/drawingml/2006/main" noChangeAspect="1"/>
+            </wp:cNvGraphicFramePr>
+            <a:graphic xmlns:a="http://schemas.openxmlformats.org/drawingml/2006/main">
+              <a:graphicData uri="http://schemas.openxmlformats.org/drawingml/2006/picture">
+                <pic:pic xmlns:pic="http://schemas.openxmlformats.org/drawingml/2006/picture">
+                  <pic:nvPicPr>
+                    <pic:cNvPr id="20280690" name="Picture 1" descr="A screenshot of a video game&#10;&#10;Description automatically generated"/>
+                    <pic:cNvPicPr/>
+                  </pic:nvPicPr>
+                  <pic:blipFill>
+                    <a:blip r:embed="rId9"/>
+                    <a:stretch>
+                      <a:fillRect/>
+                    </a:stretch>
+                  </pic:blipFill>
+                  <pic:spPr>
+                    <a:xfrm>
+                      <a:off x="0" y="0"/>
+                      <a:ext cx="2271677" cy="4032625"/>
+                    </a:xfrm>
+                    <a:prstGeom prst="rect">
+                      <a:avLst/>
+                    </a:prstGeom>
+                  </pic:spPr>
+                </pic:pic>
+              </a:graphicData>
+            </a:graphic>
+          </wp:inline>
+        </w:drawing>
+      </w:r>
+    </w:p>
+    <w:p>
+      <w:pPr>
+        <w:pStyle w:val="Caption"/>
+        <w:jc w:val="center"/>
+      </w:pPr>
+      <w:r>
+        <w:t>Figura</w:t>
+      </w:r>
+      <w:r>
+        <w:t xml:space="preserve"> 1</w:t>
+      </w:r>
+      <w:r>
+        <w:t xml:space="preserve">. Jocul </w:t>
+      </w:r>
+      <w:proofErr w:type="spellStart"/>
+      <w:r>
+        <w:t>Arkanoid</w:t>
+      </w:r>
+      <w:proofErr w:type="spellEnd"/>
+    </w:p>
+    <w:p/>
+    <w:p>
+      <w:pPr>
+        <w:pStyle w:val="Heading3"/>
+      </w:pPr>
+      <w:r>
+        <w:t>2.1.1 Elementele jocului</w:t>
+      </w:r>
+    </w:p>
+    <w:p>
+      <w:pPr>
+        <w:pStyle w:val="Heading4"/>
+      </w:pPr>
+    </w:p>
+    <w:p/>
+    <w:p>
+      <w:pPr>
+        <w:pStyle w:val="ListParagraph"/>
+        <w:numPr>
+          <w:ilvl w:val="0"/>
+          <w:numId w:val="6"/>
+        </w:numPr>
+        <w:rPr>
+          <w:rFonts w:asciiTheme="minorHAnsi" w:hAnsiTheme="minorHAnsi" w:cstheme="minorHAnsi"/>
+        </w:rPr>
+      </w:pPr>
+      <w:proofErr w:type="spellStart"/>
+      <w:r>
+        <w:rPr>
+          <w:rFonts w:asciiTheme="minorHAnsi" w:hAnsiTheme="minorHAnsi" w:cstheme="minorHAnsi"/>
+          <w:b/>
+          <w:bCs/>
+        </w:rPr>
+        <w:t>P</w:t>
+      </w:r>
+      <w:r>
+        <w:rPr>
+          <w:rFonts w:asciiTheme="minorHAnsi" w:eastAsiaTheme="minorHAnsi" w:hAnsiTheme="minorHAnsi" w:cstheme="minorHAnsi"/>
+          <w:b/>
+          <w:bCs/>
+        </w:rPr>
+        <w:t>latforma</w:t>
+      </w:r>
+      <w:proofErr w:type="spellEnd"/>
+      <w:r>
+        <w:rPr>
+          <w:rFonts w:asciiTheme="minorHAnsi" w:hAnsiTheme="minorHAnsi" w:cstheme="minorHAnsi"/>
+        </w:rPr>
+        <w:t xml:space="preserve"> </w:t>
+      </w:r>
+      <w:proofErr w:type="spellStart"/>
+      <w:r>
+        <w:rPr>
+          <w:rFonts w:asciiTheme="minorHAnsi" w:hAnsiTheme="minorHAnsi" w:cstheme="minorHAnsi"/>
+        </w:rPr>
+        <w:t>este</w:t>
+      </w:r>
+      <w:proofErr w:type="spellEnd"/>
+      <w:r>
+        <w:rPr>
+          <w:rFonts w:asciiTheme="minorHAnsi" w:hAnsiTheme="minorHAnsi" w:cstheme="minorHAnsi"/>
+        </w:rPr>
+        <w:t xml:space="preserve"> </w:t>
+      </w:r>
+      <w:proofErr w:type="spellStart"/>
+      <w:r>
+        <w:rPr>
+          <w:rFonts w:asciiTheme="minorHAnsi" w:eastAsiaTheme="minorHAnsi" w:hAnsiTheme="minorHAnsi" w:cstheme="minorHAnsi"/>
+        </w:rPr>
+        <w:t>controlată</w:t>
+      </w:r>
+      <w:proofErr w:type="spellEnd"/>
+      <w:r>
+        <w:rPr>
+          <w:rFonts w:asciiTheme="minorHAnsi" w:eastAsiaTheme="minorHAnsi" w:hAnsiTheme="minorHAnsi" w:cstheme="minorHAnsi"/>
+        </w:rPr>
+        <w:t xml:space="preserve"> de </w:t>
+      </w:r>
+      <w:proofErr w:type="spellStart"/>
+      <w:r>
+        <w:rPr>
+          <w:rFonts w:asciiTheme="minorHAnsi" w:eastAsiaTheme="minorHAnsi" w:hAnsiTheme="minorHAnsi" w:cstheme="minorHAnsi"/>
+        </w:rPr>
+        <w:t>utilizator</w:t>
+      </w:r>
+      <w:proofErr w:type="spellEnd"/>
+      <w:r>
+        <w:rPr>
+          <w:rFonts w:asciiTheme="minorHAnsi" w:eastAsiaTheme="minorHAnsi" w:hAnsiTheme="minorHAnsi" w:cstheme="minorHAnsi"/>
+        </w:rPr>
+        <w:t xml:space="preserve"> </w:t>
+      </w:r>
+      <w:proofErr w:type="spellStart"/>
+      <w:r>
+        <w:rPr>
+          <w:rFonts w:asciiTheme="minorHAnsi" w:eastAsiaTheme="minorHAnsi" w:hAnsiTheme="minorHAnsi" w:cstheme="minorHAnsi"/>
+        </w:rPr>
+        <w:t>prin</w:t>
+      </w:r>
+      <w:proofErr w:type="spellEnd"/>
+      <w:r>
+        <w:rPr>
+          <w:rFonts w:asciiTheme="minorHAnsi" w:eastAsiaTheme="minorHAnsi" w:hAnsiTheme="minorHAnsi" w:cstheme="minorHAnsi"/>
+        </w:rPr>
+        <w:t xml:space="preserve"> </w:t>
+      </w:r>
+      <w:proofErr w:type="spellStart"/>
+      <w:r>
+        <w:rPr>
+          <w:rFonts w:asciiTheme="minorHAnsi" w:eastAsiaTheme="minorHAnsi" w:hAnsiTheme="minorHAnsi" w:cstheme="minorHAnsi"/>
+        </w:rPr>
+        <w:t>atingere</w:t>
+      </w:r>
+      <w:proofErr w:type="spellEnd"/>
+      <w:r>
+        <w:rPr>
+          <w:rFonts w:asciiTheme="minorHAnsi" w:eastAsiaTheme="minorHAnsi" w:hAnsiTheme="minorHAnsi" w:cstheme="minorHAnsi"/>
+        </w:rPr>
+        <w:t xml:space="preserve">, are ca scop </w:t>
+      </w:r>
+      <w:proofErr w:type="spellStart"/>
+      <w:r>
+        <w:rPr>
+          <w:rFonts w:asciiTheme="minorHAnsi" w:eastAsiaTheme="minorHAnsi" w:hAnsiTheme="minorHAnsi" w:cstheme="minorHAnsi"/>
+        </w:rPr>
+        <w:t>redirectionarea</w:t>
+      </w:r>
+      <w:proofErr w:type="spellEnd"/>
+      <w:r>
+        <w:rPr>
+          <w:rFonts w:asciiTheme="minorHAnsi" w:eastAsiaTheme="minorHAnsi" w:hAnsiTheme="minorHAnsi" w:cstheme="minorHAnsi"/>
+        </w:rPr>
+        <w:t xml:space="preserve"> </w:t>
+      </w:r>
+      <w:proofErr w:type="spellStart"/>
+      <w:r>
+        <w:rPr>
+          <w:rFonts w:asciiTheme="minorHAnsi" w:eastAsiaTheme="minorHAnsi" w:hAnsiTheme="minorHAnsi" w:cstheme="minorHAnsi"/>
+        </w:rPr>
+        <w:t>mingii</w:t>
+      </w:r>
+      <w:proofErr w:type="spellEnd"/>
+      <w:r>
+        <w:rPr>
+          <w:rFonts w:asciiTheme="minorHAnsi" w:eastAsiaTheme="minorHAnsi" w:hAnsiTheme="minorHAnsi" w:cstheme="minorHAnsi"/>
+        </w:rPr>
+        <w:t xml:space="preserve"> </w:t>
+      </w:r>
+      <w:proofErr w:type="spellStart"/>
+      <w:r>
+        <w:rPr>
+          <w:rFonts w:asciiTheme="minorHAnsi" w:eastAsiaTheme="minorHAnsi" w:hAnsiTheme="minorHAnsi" w:cstheme="minorHAnsi"/>
+        </w:rPr>
+        <w:t>înspre</w:t>
+      </w:r>
+      <w:proofErr w:type="spellEnd"/>
+      <w:r>
+        <w:rPr>
+          <w:rFonts w:asciiTheme="minorHAnsi" w:eastAsiaTheme="minorHAnsi" w:hAnsiTheme="minorHAnsi" w:cstheme="minorHAnsi"/>
+        </w:rPr>
+        <w:t xml:space="preserve"> </w:t>
+      </w:r>
+      <w:proofErr w:type="spellStart"/>
+      <w:r>
+        <w:rPr>
+          <w:rFonts w:asciiTheme="minorHAnsi" w:eastAsiaTheme="minorHAnsi" w:hAnsiTheme="minorHAnsi" w:cstheme="minorHAnsi"/>
+        </w:rPr>
+        <w:t>blocuri</w:t>
+      </w:r>
+      <w:proofErr w:type="spellEnd"/>
+      <w:r>
+        <w:rPr>
+          <w:rFonts w:asciiTheme="minorHAnsi" w:eastAsiaTheme="minorHAnsi" w:hAnsiTheme="minorHAnsi" w:cstheme="minorHAnsi"/>
+        </w:rPr>
+        <w:t xml:space="preserve"> </w:t>
+      </w:r>
+      <w:proofErr w:type="spellStart"/>
+      <w:r>
+        <w:rPr>
+          <w:rFonts w:asciiTheme="minorHAnsi" w:eastAsiaTheme="minorHAnsi" w:hAnsiTheme="minorHAnsi" w:cstheme="minorHAnsi"/>
+        </w:rPr>
+        <w:t>și</w:t>
+      </w:r>
+      <w:proofErr w:type="spellEnd"/>
+      <w:r>
+        <w:rPr>
+          <w:rFonts w:asciiTheme="minorHAnsi" w:eastAsiaTheme="minorHAnsi" w:hAnsiTheme="minorHAnsi" w:cstheme="minorHAnsi"/>
+        </w:rPr>
+        <w:t xml:space="preserve"> de a le </w:t>
+      </w:r>
+      <w:proofErr w:type="spellStart"/>
+      <w:r>
+        <w:rPr>
+          <w:rFonts w:asciiTheme="minorHAnsi" w:eastAsiaTheme="minorHAnsi" w:hAnsiTheme="minorHAnsi" w:cstheme="minorHAnsi"/>
+        </w:rPr>
+        <w:t>distruge</w:t>
+      </w:r>
+      <w:proofErr w:type="spellEnd"/>
+      <w:r>
+        <w:rPr>
+          <w:rFonts w:asciiTheme="minorHAnsi" w:eastAsiaTheme="minorHAnsi" w:hAnsiTheme="minorHAnsi" w:cstheme="minorHAnsi"/>
+        </w:rPr>
+        <w:t xml:space="preserve">, de </w:t>
+      </w:r>
+      <w:proofErr w:type="spellStart"/>
+      <w:r>
+        <w:rPr>
+          <w:rFonts w:asciiTheme="minorHAnsi" w:eastAsiaTheme="minorHAnsi" w:hAnsiTheme="minorHAnsi" w:cstheme="minorHAnsi"/>
+        </w:rPr>
+        <w:t>asemenea</w:t>
+      </w:r>
+      <w:proofErr w:type="spellEnd"/>
+      <w:r>
+        <w:rPr>
+          <w:rFonts w:asciiTheme="minorHAnsi" w:eastAsiaTheme="minorHAnsi" w:hAnsiTheme="minorHAnsi" w:cstheme="minorHAnsi"/>
+        </w:rPr>
+        <w:t xml:space="preserve"> are </w:t>
+      </w:r>
+      <w:proofErr w:type="spellStart"/>
+      <w:r>
+        <w:rPr>
+          <w:rFonts w:asciiTheme="minorHAnsi" w:eastAsiaTheme="minorHAnsi" w:hAnsiTheme="minorHAnsi" w:cstheme="minorHAnsi"/>
+        </w:rPr>
+        <w:t>scopul</w:t>
+      </w:r>
+      <w:proofErr w:type="spellEnd"/>
+      <w:r>
+        <w:rPr>
+          <w:rFonts w:asciiTheme="minorHAnsi" w:eastAsiaTheme="minorHAnsi" w:hAnsiTheme="minorHAnsi" w:cstheme="minorHAnsi"/>
+        </w:rPr>
+        <w:t xml:space="preserve"> de a </w:t>
+      </w:r>
+      <w:proofErr w:type="spellStart"/>
+      <w:r>
+        <w:rPr>
+          <w:rFonts w:asciiTheme="minorHAnsi" w:eastAsiaTheme="minorHAnsi" w:hAnsiTheme="minorHAnsi" w:cstheme="minorHAnsi"/>
+        </w:rPr>
+        <w:t>împiedica</w:t>
+      </w:r>
+      <w:proofErr w:type="spellEnd"/>
+      <w:r>
+        <w:rPr>
+          <w:rFonts w:asciiTheme="minorHAnsi" w:eastAsiaTheme="minorHAnsi" w:hAnsiTheme="minorHAnsi" w:cstheme="minorHAnsi"/>
+        </w:rPr>
+        <w:t xml:space="preserve"> </w:t>
+      </w:r>
+      <w:proofErr w:type="spellStart"/>
+      <w:r>
+        <w:rPr>
+          <w:rFonts w:asciiTheme="minorHAnsi" w:eastAsiaTheme="minorHAnsi" w:hAnsiTheme="minorHAnsi" w:cstheme="minorHAnsi"/>
+        </w:rPr>
+        <w:t>mingea</w:t>
+      </w:r>
+      <w:proofErr w:type="spellEnd"/>
+      <w:r>
+        <w:rPr>
+          <w:rFonts w:asciiTheme="minorHAnsi" w:eastAsiaTheme="minorHAnsi" w:hAnsiTheme="minorHAnsi" w:cstheme="minorHAnsi"/>
+        </w:rPr>
+        <w:t xml:space="preserve"> de a </w:t>
+      </w:r>
+      <w:proofErr w:type="spellStart"/>
+      <w:r>
+        <w:rPr>
+          <w:rFonts w:asciiTheme="minorHAnsi" w:eastAsiaTheme="minorHAnsi" w:hAnsiTheme="minorHAnsi" w:cstheme="minorHAnsi"/>
+        </w:rPr>
+        <w:t>cădea</w:t>
+      </w:r>
+      <w:proofErr w:type="spellEnd"/>
+      <w:r>
+        <w:rPr>
+          <w:rFonts w:asciiTheme="minorHAnsi" w:eastAsiaTheme="minorHAnsi" w:hAnsiTheme="minorHAnsi" w:cstheme="minorHAnsi"/>
+        </w:rPr>
+        <w:t xml:space="preserve"> din </w:t>
+      </w:r>
+      <w:proofErr w:type="spellStart"/>
+      <w:r>
+        <w:rPr>
+          <w:rFonts w:asciiTheme="minorHAnsi" w:eastAsiaTheme="minorHAnsi" w:hAnsiTheme="minorHAnsi" w:cstheme="minorHAnsi"/>
+        </w:rPr>
+        <w:t>suprafața</w:t>
+      </w:r>
+      <w:proofErr w:type="spellEnd"/>
+      <w:r>
+        <w:rPr>
+          <w:rFonts w:asciiTheme="minorHAnsi" w:eastAsiaTheme="minorHAnsi" w:hAnsiTheme="minorHAnsi" w:cstheme="minorHAnsi"/>
+        </w:rPr>
+        <w:t xml:space="preserve"> de </w:t>
+      </w:r>
+      <w:proofErr w:type="spellStart"/>
+      <w:r>
+        <w:rPr>
+          <w:rFonts w:asciiTheme="minorHAnsi" w:eastAsiaTheme="minorHAnsi" w:hAnsiTheme="minorHAnsi" w:cstheme="minorHAnsi"/>
+        </w:rPr>
+        <w:t>joc</w:t>
+      </w:r>
+      <w:proofErr w:type="spellEnd"/>
+      <w:r>
+        <w:rPr>
+          <w:rFonts w:asciiTheme="minorHAnsi" w:eastAsiaTheme="minorHAnsi" w:hAnsiTheme="minorHAnsi" w:cstheme="minorHAnsi"/>
+        </w:rPr>
+        <w:br/>
+      </w:r>
+    </w:p>
+    <w:p>
+      <w:pPr>
+        <w:keepNext/>
+        <w:jc w:val="center"/>
+      </w:pPr>
+      <w:r>
+        <w:rPr>
+          <w:noProof/>
+        </w:rPr>
+        <w:drawing>
+          <wp:inline distT="0" distB="0" distL="0" distR="0" wp14:anchorId="32CDEE86" wp14:editId="21444F64">
+            <wp:extent cx="1116606" cy="140225"/>
+            <wp:effectExtent l="0" t="0" r="0" b="0"/>
+            <wp:docPr id="86" name="Google Shape;86;p17"/>
+            <wp:cNvGraphicFramePr/>
+            <a:graphic xmlns:a="http://schemas.openxmlformats.org/drawingml/2006/main">
+              <a:graphicData uri="http://schemas.openxmlformats.org/drawingml/2006/picture">
+                <pic:pic xmlns:pic="http://schemas.openxmlformats.org/drawingml/2006/picture">
+                  <pic:nvPicPr>
+                    <pic:cNvPr id="86" name="Google Shape;86;p17"/>
+                    <pic:cNvPicPr preferRelativeResize="0"/>
+                  </pic:nvPicPr>
+                  <pic:blipFill>
+                    <a:blip r:embed="rId10">
+                      <a:alphaModFix/>
+                    </a:blip>
+                    <a:stretch>
+                      <a:fillRect/>
+                    </a:stretch>
+                  </pic:blipFill>
+                  <pic:spPr>
+                    <a:xfrm>
+                      <a:off x="0" y="0"/>
+                      <a:ext cx="1116606" cy="140225"/>
+                    </a:xfrm>
+                    <a:prstGeom prst="rect">
+                      <a:avLst/>
+                    </a:prstGeom>
+                    <a:noFill/>
+                    <a:ln>
+                      <a:noFill/>
+                    </a:ln>
+                  </pic:spPr>
+                </pic:pic>
+              </a:graphicData>
+            </a:graphic>
+          </wp:inline>
+        </w:drawing>
+      </w:r>
+    </w:p>
+    <w:p>
+      <w:pPr>
+        <w:pStyle w:val="Caption"/>
+        <w:jc w:val="center"/>
+      </w:pPr>
+      <w:r>
+        <w:t>Figura 2. Platforma</w:t>
+      </w:r>
+      <w:r>
+        <w:br/>
+      </w:r>
+    </w:p>
+    <w:p>
+      <w:pPr>
+        <w:pStyle w:val="ListParagraph"/>
+        <w:numPr>
+          <w:ilvl w:val="0"/>
+          <w:numId w:val="6"/>
+        </w:numPr>
+        <w:rPr>
+          <w:rFonts w:asciiTheme="minorHAnsi" w:hAnsiTheme="minorHAnsi" w:cstheme="minorHAnsi"/>
+          <w:b/>
+          <w:bCs/>
+        </w:rPr>
+      </w:pPr>
+      <w:proofErr w:type="spellStart"/>
+      <w:r>
+        <w:rPr>
+          <w:rFonts w:asciiTheme="minorHAnsi" w:hAnsiTheme="minorHAnsi" w:cstheme="minorHAnsi"/>
+          <w:b/>
+          <w:bCs/>
+        </w:rPr>
+        <w:t>Mingea</w:t>
+      </w:r>
+      <w:proofErr w:type="spellEnd"/>
+      <w:r>
+        <w:rPr>
+          <w:rFonts w:asciiTheme="minorHAnsi" w:hAnsiTheme="minorHAnsi" w:cstheme="minorHAnsi"/>
+          <w:b/>
+          <w:bCs/>
+        </w:rPr>
+        <w:t xml:space="preserve"> </w:t>
+      </w:r>
+      <w:proofErr w:type="spellStart"/>
+      <w:r>
+        <w:rPr>
+          <w:rFonts w:asciiTheme="minorHAnsi" w:hAnsiTheme="minorHAnsi" w:cstheme="minorHAnsi"/>
+        </w:rPr>
+        <w:t>este</w:t>
+      </w:r>
+      <w:proofErr w:type="spellEnd"/>
+      <w:r>
+        <w:rPr>
+          <w:rFonts w:asciiTheme="minorHAnsi" w:hAnsiTheme="minorHAnsi" w:cstheme="minorHAnsi"/>
+        </w:rPr>
+        <w:t xml:space="preserve"> </w:t>
+      </w:r>
+      <w:r>
+        <w:rPr>
+          <w:rFonts w:asciiTheme="minorHAnsi" w:hAnsiTheme="minorHAnsi" w:cstheme="minorHAnsi"/>
+          <w:lang w:val="ro-RO"/>
+        </w:rPr>
+        <w:t>redirecționată de contactul cu pereții, blocuri și platformă, are scopul de a distruge blocurile generând astfel scor</w:t>
+      </w:r>
+      <w:r>
+        <w:rPr>
+          <w:rFonts w:asciiTheme="minorHAnsi" w:hAnsiTheme="minorHAnsi" w:cstheme="minorHAnsi"/>
+          <w:lang w:val="ro-RO"/>
+        </w:rPr>
+        <w:t>. Dacă aceasta părăsește suprafața de joc (cade sub platformă) se pierde o viață.</w:t>
+      </w:r>
+      <w:r>
+        <w:rPr>
+          <w:rFonts w:asciiTheme="minorHAnsi" w:hAnsiTheme="minorHAnsi" w:cstheme="minorHAnsi"/>
+          <w:lang w:val="ro-RO"/>
+        </w:rPr>
+        <w:br/>
+      </w:r>
+    </w:p>
+    <w:p>
+      <w:pPr>
+        <w:keepNext/>
+        <w:jc w:val="center"/>
+      </w:pPr>
+      <w:r>
+        <w:rPr>
+          <w:noProof/>
+        </w:rPr>
+        <w:drawing>
+          <wp:inline distT="0" distB="0" distL="0" distR="0" wp14:anchorId="4E270D24" wp14:editId="4B2FEFD3">
+            <wp:extent cx="238450" cy="279325"/>
+            <wp:effectExtent l="0" t="0" r="0" b="6985"/>
+            <wp:docPr id="88" name="Google Shape;88;p17"/>
+            <wp:cNvGraphicFramePr/>
+            <a:graphic xmlns:a="http://schemas.openxmlformats.org/drawingml/2006/main">
+              <a:graphicData uri="http://schemas.openxmlformats.org/drawingml/2006/picture">
+                <pic:pic xmlns:pic="http://schemas.openxmlformats.org/drawingml/2006/picture">
+                  <pic:nvPicPr>
+                    <pic:cNvPr id="88" name="Google Shape;88;p17"/>
+                    <pic:cNvPicPr preferRelativeResize="0"/>
+                  </pic:nvPicPr>
+                  <pic:blipFill>
+                    <a:blip r:embed="rId11">
+                      <a:alphaModFix/>
+                    </a:blip>
+                    <a:stretch>
+                      <a:fillRect/>
+                    </a:stretch>
+                  </pic:blipFill>
+                  <pic:spPr>
+                    <a:xfrm>
+                      <a:off x="0" y="0"/>
+                      <a:ext cx="238450" cy="279325"/>
+                    </a:xfrm>
+                    <a:prstGeom prst="rect">
+                      <a:avLst/>
+                    </a:prstGeom>
+                    <a:noFill/>
+                    <a:ln>
+                      <a:noFill/>
+                    </a:ln>
+                  </pic:spPr>
+                </pic:pic>
+              </a:graphicData>
+            </a:graphic>
+          </wp:inline>
+        </w:drawing>
+      </w:r>
+    </w:p>
+    <w:p>
+      <w:pPr>
+        <w:pStyle w:val="Caption"/>
+        <w:jc w:val="center"/>
+      </w:pPr>
+      <w:r>
+        <w:t>Figura 3. Mingea</w:t>
+      </w:r>
+    </w:p>
+    <w:p>
+      <w:pPr>
+        <w:jc w:val="center"/>
+        <w:rPr>
+          <w:rFonts w:cstheme="minorHAnsi"/>
+          <w:b/>
+          <w:bCs/>
+        </w:rPr>
+      </w:pPr>
+      <w:r>
+        <w:rPr>
+          <w:rFonts w:cstheme="minorHAnsi"/>
+        </w:rPr>
+        <w:lastRenderedPageBreak/>
+        <w:br/>
+      </w:r>
+      <w:r>
+        <w:rPr>
+          <w:rFonts w:cstheme="minorHAnsi"/>
+        </w:rPr>
+        <w:br/>
+      </w:r>
+    </w:p>
+    <w:p>
+      <w:pPr>
+        <w:pStyle w:val="ListParagraph"/>
+        <w:numPr>
+          <w:ilvl w:val="0"/>
+          <w:numId w:val="6"/>
+        </w:numPr>
+        <w:rPr>
+          <w:rFonts w:asciiTheme="minorHAnsi" w:hAnsiTheme="minorHAnsi" w:cstheme="minorHAnsi"/>
+          <w:b/>
+          <w:bCs/>
+        </w:rPr>
+      </w:pPr>
+      <w:proofErr w:type="spellStart"/>
+      <w:r>
+        <w:rPr>
+          <w:rFonts w:asciiTheme="minorHAnsi" w:hAnsiTheme="minorHAnsi" w:cstheme="minorHAnsi"/>
+          <w:b/>
+          <w:bCs/>
+        </w:rPr>
+        <w:t>Blocurile</w:t>
+      </w:r>
+      <w:proofErr w:type="spellEnd"/>
+      <w:r>
+        <w:rPr>
+          <w:rFonts w:asciiTheme="minorHAnsi" w:hAnsiTheme="minorHAnsi" w:cstheme="minorHAnsi"/>
+          <w:b/>
+          <w:bCs/>
+        </w:rPr>
+        <w:t xml:space="preserve"> </w:t>
+      </w:r>
+      <w:r>
+        <w:rPr>
+          <w:rFonts w:asciiTheme="minorHAnsi" w:hAnsiTheme="minorHAnsi" w:cstheme="minorHAnsi"/>
+        </w:rPr>
+        <w:t xml:space="preserve">au </w:t>
+      </w:r>
+      <w:proofErr w:type="spellStart"/>
+      <w:r>
+        <w:rPr>
+          <w:rFonts w:asciiTheme="minorHAnsi" w:hAnsiTheme="minorHAnsi" w:cstheme="minorHAnsi"/>
+        </w:rPr>
+        <w:t>scopul</w:t>
+      </w:r>
+      <w:proofErr w:type="spellEnd"/>
+      <w:r>
+        <w:rPr>
+          <w:rFonts w:asciiTheme="minorHAnsi" w:hAnsiTheme="minorHAnsi" w:cstheme="minorHAnsi"/>
+        </w:rPr>
+        <w:t xml:space="preserve"> de a fi </w:t>
+      </w:r>
+      <w:proofErr w:type="spellStart"/>
+      <w:r>
+        <w:rPr>
+          <w:rFonts w:asciiTheme="minorHAnsi" w:hAnsiTheme="minorHAnsi" w:cstheme="minorHAnsi"/>
+        </w:rPr>
+        <w:t>distruse</w:t>
+      </w:r>
+      <w:proofErr w:type="spellEnd"/>
+      <w:r>
+        <w:rPr>
+          <w:rFonts w:asciiTheme="minorHAnsi" w:hAnsiTheme="minorHAnsi" w:cstheme="minorHAnsi"/>
+        </w:rPr>
+        <w:t xml:space="preserve"> </w:t>
+      </w:r>
+      <w:proofErr w:type="spellStart"/>
+      <w:r>
+        <w:rPr>
+          <w:rFonts w:asciiTheme="minorHAnsi" w:hAnsiTheme="minorHAnsi" w:cstheme="minorHAnsi"/>
+        </w:rPr>
+        <w:t>pentru</w:t>
+      </w:r>
+      <w:proofErr w:type="spellEnd"/>
+      <w:r>
+        <w:rPr>
+          <w:rFonts w:asciiTheme="minorHAnsi" w:hAnsiTheme="minorHAnsi" w:cstheme="minorHAnsi"/>
+        </w:rPr>
+        <w:t xml:space="preserve"> a genera </w:t>
+      </w:r>
+      <w:proofErr w:type="spellStart"/>
+      <w:r>
+        <w:rPr>
+          <w:rFonts w:asciiTheme="minorHAnsi" w:hAnsiTheme="minorHAnsi" w:cstheme="minorHAnsi"/>
+        </w:rPr>
+        <w:t>scor</w:t>
+      </w:r>
+      <w:proofErr w:type="spellEnd"/>
+      <w:r>
+        <w:rPr>
+          <w:rFonts w:asciiTheme="minorHAnsi" w:hAnsiTheme="minorHAnsi" w:cstheme="minorHAnsi"/>
+        </w:rPr>
+        <w:t xml:space="preserve"> </w:t>
+      </w:r>
+      <w:proofErr w:type="spellStart"/>
+      <w:r>
+        <w:rPr>
+          <w:rFonts w:asciiTheme="minorHAnsi" w:hAnsiTheme="minorHAnsi" w:cstheme="minorHAnsi"/>
+        </w:rPr>
+        <w:t>și</w:t>
+      </w:r>
+      <w:proofErr w:type="spellEnd"/>
+      <w:r>
+        <w:rPr>
+          <w:rFonts w:asciiTheme="minorHAnsi" w:hAnsiTheme="minorHAnsi" w:cstheme="minorHAnsi"/>
+        </w:rPr>
+        <w:t xml:space="preserve">, </w:t>
+      </w:r>
+      <w:proofErr w:type="spellStart"/>
+      <w:r>
+        <w:rPr>
+          <w:rFonts w:asciiTheme="minorHAnsi" w:hAnsiTheme="minorHAnsi" w:cstheme="minorHAnsi"/>
+        </w:rPr>
+        <w:t>în</w:t>
+      </w:r>
+      <w:proofErr w:type="spellEnd"/>
+      <w:r>
+        <w:rPr>
+          <w:rFonts w:asciiTheme="minorHAnsi" w:hAnsiTheme="minorHAnsi" w:cstheme="minorHAnsi"/>
+        </w:rPr>
+        <w:t xml:space="preserve"> </w:t>
+      </w:r>
+      <w:proofErr w:type="spellStart"/>
+      <w:r>
+        <w:rPr>
+          <w:rFonts w:asciiTheme="minorHAnsi" w:hAnsiTheme="minorHAnsi" w:cstheme="minorHAnsi"/>
+        </w:rPr>
+        <w:t>cazul</w:t>
+      </w:r>
+      <w:proofErr w:type="spellEnd"/>
+      <w:r>
+        <w:rPr>
+          <w:rFonts w:asciiTheme="minorHAnsi" w:hAnsiTheme="minorHAnsi" w:cstheme="minorHAnsi"/>
+        </w:rPr>
+        <w:t xml:space="preserve"> </w:t>
+      </w:r>
+      <w:proofErr w:type="spellStart"/>
+      <w:r>
+        <w:rPr>
+          <w:rFonts w:asciiTheme="minorHAnsi" w:hAnsiTheme="minorHAnsi" w:cstheme="minorHAnsi"/>
+        </w:rPr>
+        <w:t>distrugerii</w:t>
+      </w:r>
+      <w:proofErr w:type="spellEnd"/>
+      <w:r>
+        <w:rPr>
+          <w:rFonts w:asciiTheme="minorHAnsi" w:hAnsiTheme="minorHAnsi" w:cstheme="minorHAnsi"/>
+        </w:rPr>
+        <w:t xml:space="preserve"> </w:t>
+      </w:r>
+      <w:proofErr w:type="spellStart"/>
+      <w:r>
+        <w:rPr>
+          <w:rFonts w:asciiTheme="minorHAnsi" w:hAnsiTheme="minorHAnsi" w:cstheme="minorHAnsi"/>
+        </w:rPr>
+        <w:t>tuturor</w:t>
+      </w:r>
+      <w:proofErr w:type="spellEnd"/>
+      <w:r>
+        <w:rPr>
+          <w:rFonts w:asciiTheme="minorHAnsi" w:hAnsiTheme="minorHAnsi" w:cstheme="minorHAnsi"/>
+        </w:rPr>
+        <w:t xml:space="preserve"> </w:t>
+      </w:r>
+      <w:proofErr w:type="spellStart"/>
+      <w:r>
+        <w:rPr>
+          <w:rFonts w:asciiTheme="minorHAnsi" w:hAnsiTheme="minorHAnsi" w:cstheme="minorHAnsi"/>
+        </w:rPr>
+        <w:t>blocurilor</w:t>
+      </w:r>
+      <w:proofErr w:type="spellEnd"/>
+      <w:r>
+        <w:rPr>
+          <w:rFonts w:asciiTheme="minorHAnsi" w:hAnsiTheme="minorHAnsi" w:cstheme="minorHAnsi"/>
+        </w:rPr>
+        <w:t xml:space="preserve"> din </w:t>
+      </w:r>
+      <w:proofErr w:type="spellStart"/>
+      <w:r>
+        <w:rPr>
+          <w:rFonts w:asciiTheme="minorHAnsi" w:hAnsiTheme="minorHAnsi" w:cstheme="minorHAnsi"/>
+        </w:rPr>
+        <w:t>suprafața</w:t>
+      </w:r>
+      <w:proofErr w:type="spellEnd"/>
+      <w:r>
+        <w:rPr>
+          <w:rFonts w:asciiTheme="minorHAnsi" w:hAnsiTheme="minorHAnsi" w:cstheme="minorHAnsi"/>
+        </w:rPr>
+        <w:t xml:space="preserve"> de </w:t>
+      </w:r>
+      <w:proofErr w:type="spellStart"/>
+      <w:r>
+        <w:rPr>
+          <w:rFonts w:asciiTheme="minorHAnsi" w:hAnsiTheme="minorHAnsi" w:cstheme="minorHAnsi"/>
+        </w:rPr>
+        <w:t>joc</w:t>
+      </w:r>
+      <w:proofErr w:type="spellEnd"/>
+      <w:r>
+        <w:rPr>
+          <w:rFonts w:asciiTheme="minorHAnsi" w:hAnsiTheme="minorHAnsi" w:cstheme="minorHAnsi"/>
+        </w:rPr>
+        <w:t xml:space="preserve">, se </w:t>
+      </w:r>
+      <w:proofErr w:type="spellStart"/>
+      <w:r>
+        <w:rPr>
+          <w:rFonts w:asciiTheme="minorHAnsi" w:hAnsiTheme="minorHAnsi" w:cstheme="minorHAnsi"/>
+        </w:rPr>
+        <w:t>va</w:t>
+      </w:r>
+      <w:proofErr w:type="spellEnd"/>
+      <w:r>
+        <w:rPr>
+          <w:rFonts w:asciiTheme="minorHAnsi" w:hAnsiTheme="minorHAnsi" w:cstheme="minorHAnsi"/>
+        </w:rPr>
+        <w:t xml:space="preserve"> </w:t>
+      </w:r>
+      <w:proofErr w:type="spellStart"/>
+      <w:r>
+        <w:rPr>
+          <w:rFonts w:asciiTheme="minorHAnsi" w:hAnsiTheme="minorHAnsi" w:cstheme="minorHAnsi"/>
+        </w:rPr>
+        <w:t>putea</w:t>
+      </w:r>
+      <w:proofErr w:type="spellEnd"/>
+      <w:r>
+        <w:rPr>
+          <w:rFonts w:asciiTheme="minorHAnsi" w:hAnsiTheme="minorHAnsi" w:cstheme="minorHAnsi"/>
+        </w:rPr>
+        <w:t xml:space="preserve"> </w:t>
+      </w:r>
+      <w:proofErr w:type="spellStart"/>
+      <w:r>
+        <w:rPr>
+          <w:rFonts w:asciiTheme="minorHAnsi" w:hAnsiTheme="minorHAnsi" w:cstheme="minorHAnsi"/>
+        </w:rPr>
+        <w:t>parcurge</w:t>
+      </w:r>
+      <w:proofErr w:type="spellEnd"/>
+      <w:r>
+        <w:rPr>
+          <w:rFonts w:asciiTheme="minorHAnsi" w:hAnsiTheme="minorHAnsi" w:cstheme="minorHAnsi"/>
+        </w:rPr>
+        <w:t xml:space="preserve"> la </w:t>
+      </w:r>
+      <w:proofErr w:type="spellStart"/>
+      <w:r>
+        <w:rPr>
+          <w:rFonts w:asciiTheme="minorHAnsi" w:hAnsiTheme="minorHAnsi" w:cstheme="minorHAnsi"/>
+        </w:rPr>
+        <w:t>nivelul</w:t>
+      </w:r>
+      <w:proofErr w:type="spellEnd"/>
+      <w:r>
+        <w:rPr>
+          <w:rFonts w:asciiTheme="minorHAnsi" w:hAnsiTheme="minorHAnsi" w:cstheme="minorHAnsi"/>
+        </w:rPr>
+        <w:t xml:space="preserve"> </w:t>
+      </w:r>
+      <w:proofErr w:type="spellStart"/>
+      <w:r>
+        <w:rPr>
+          <w:rFonts w:asciiTheme="minorHAnsi" w:hAnsiTheme="minorHAnsi" w:cstheme="minorHAnsi"/>
+        </w:rPr>
+        <w:t>următor</w:t>
+      </w:r>
+      <w:proofErr w:type="spellEnd"/>
+      <w:r>
+        <w:rPr>
+          <w:rFonts w:asciiTheme="minorHAnsi" w:hAnsiTheme="minorHAnsi" w:cstheme="minorHAnsi"/>
+        </w:rPr>
+        <w:t xml:space="preserve">. </w:t>
+      </w:r>
+      <w:proofErr w:type="spellStart"/>
+      <w:r>
+        <w:rPr>
+          <w:rFonts w:asciiTheme="minorHAnsi" w:hAnsiTheme="minorHAnsi" w:cstheme="minorHAnsi"/>
+        </w:rPr>
+        <w:t>Fiecare</w:t>
+      </w:r>
+      <w:proofErr w:type="spellEnd"/>
+      <w:r>
+        <w:rPr>
+          <w:rFonts w:asciiTheme="minorHAnsi" w:hAnsiTheme="minorHAnsi" w:cstheme="minorHAnsi"/>
+        </w:rPr>
+        <w:t xml:space="preserve"> bloc are </w:t>
+      </w:r>
+      <w:proofErr w:type="spellStart"/>
+      <w:r>
+        <w:rPr>
+          <w:rFonts w:asciiTheme="minorHAnsi" w:hAnsiTheme="minorHAnsi" w:cstheme="minorHAnsi"/>
+        </w:rPr>
+        <w:t>nevoie</w:t>
+      </w:r>
+      <w:proofErr w:type="spellEnd"/>
+      <w:r>
+        <w:rPr>
+          <w:rFonts w:asciiTheme="minorHAnsi" w:hAnsiTheme="minorHAnsi" w:cstheme="minorHAnsi"/>
+        </w:rPr>
+        <w:t xml:space="preserve"> de un </w:t>
+      </w:r>
+      <w:proofErr w:type="spellStart"/>
+      <w:r>
+        <w:rPr>
+          <w:rFonts w:asciiTheme="minorHAnsi" w:hAnsiTheme="minorHAnsi" w:cstheme="minorHAnsi"/>
+        </w:rPr>
+        <w:t>număr</w:t>
+      </w:r>
+      <w:proofErr w:type="spellEnd"/>
+      <w:r>
+        <w:rPr>
+          <w:rFonts w:asciiTheme="minorHAnsi" w:hAnsiTheme="minorHAnsi" w:cstheme="minorHAnsi"/>
+        </w:rPr>
+        <w:t xml:space="preserve"> </w:t>
+      </w:r>
+      <w:proofErr w:type="spellStart"/>
+      <w:r>
+        <w:rPr>
+          <w:rFonts w:asciiTheme="minorHAnsi" w:hAnsiTheme="minorHAnsi" w:cstheme="minorHAnsi"/>
+        </w:rPr>
+        <w:t>diferit</w:t>
+      </w:r>
+      <w:proofErr w:type="spellEnd"/>
+      <w:r>
+        <w:rPr>
+          <w:rFonts w:asciiTheme="minorHAnsi" w:hAnsiTheme="minorHAnsi" w:cstheme="minorHAnsi"/>
+        </w:rPr>
+        <w:t xml:space="preserve"> de </w:t>
+      </w:r>
+      <w:proofErr w:type="spellStart"/>
+      <w:r>
+        <w:rPr>
+          <w:rFonts w:asciiTheme="minorHAnsi" w:hAnsiTheme="minorHAnsi" w:cstheme="minorHAnsi"/>
+        </w:rPr>
+        <w:t>lovituri</w:t>
+      </w:r>
+      <w:proofErr w:type="spellEnd"/>
+      <w:r>
+        <w:rPr>
+          <w:rFonts w:asciiTheme="minorHAnsi" w:hAnsiTheme="minorHAnsi" w:cstheme="minorHAnsi"/>
+        </w:rPr>
+        <w:t xml:space="preserve">: </w:t>
+      </w:r>
+      <w:proofErr w:type="spellStart"/>
+      <w:r>
+        <w:rPr>
+          <w:rFonts w:asciiTheme="minorHAnsi" w:hAnsiTheme="minorHAnsi" w:cstheme="minorHAnsi"/>
+        </w:rPr>
+        <w:t>galben</w:t>
+      </w:r>
+      <w:proofErr w:type="spellEnd"/>
+      <w:r>
+        <w:rPr>
+          <w:rFonts w:asciiTheme="minorHAnsi" w:hAnsiTheme="minorHAnsi" w:cstheme="minorHAnsi"/>
+        </w:rPr>
+        <w:t xml:space="preserve"> = 1 </w:t>
+      </w:r>
+      <w:proofErr w:type="spellStart"/>
+      <w:r>
+        <w:rPr>
+          <w:rFonts w:asciiTheme="minorHAnsi" w:hAnsiTheme="minorHAnsi" w:cstheme="minorHAnsi"/>
+        </w:rPr>
+        <w:t>lovitură</w:t>
+      </w:r>
+      <w:proofErr w:type="spellEnd"/>
+      <w:r>
+        <w:rPr>
+          <w:rFonts w:asciiTheme="minorHAnsi" w:hAnsiTheme="minorHAnsi" w:cstheme="minorHAnsi"/>
+        </w:rPr>
+        <w:t xml:space="preserve">, </w:t>
+      </w:r>
+      <w:proofErr w:type="spellStart"/>
+      <w:r>
+        <w:rPr>
+          <w:rFonts w:asciiTheme="minorHAnsi" w:hAnsiTheme="minorHAnsi" w:cstheme="minorHAnsi"/>
+        </w:rPr>
+        <w:t>portocaliu</w:t>
+      </w:r>
+      <w:proofErr w:type="spellEnd"/>
+      <w:r>
+        <w:rPr>
+          <w:rFonts w:asciiTheme="minorHAnsi" w:hAnsiTheme="minorHAnsi" w:cstheme="minorHAnsi"/>
+        </w:rPr>
+        <w:t xml:space="preserve"> = 2 </w:t>
+      </w:r>
+      <w:proofErr w:type="spellStart"/>
+      <w:r>
+        <w:rPr>
+          <w:rFonts w:asciiTheme="minorHAnsi" w:hAnsiTheme="minorHAnsi" w:cstheme="minorHAnsi"/>
+        </w:rPr>
+        <w:t>lovituri</w:t>
+      </w:r>
+      <w:proofErr w:type="spellEnd"/>
+      <w:r>
+        <w:rPr>
+          <w:rFonts w:asciiTheme="minorHAnsi" w:hAnsiTheme="minorHAnsi" w:cstheme="minorHAnsi"/>
+        </w:rPr>
+        <w:t xml:space="preserve">, </w:t>
+      </w:r>
+      <w:proofErr w:type="spellStart"/>
+      <w:r>
+        <w:rPr>
+          <w:rFonts w:asciiTheme="minorHAnsi" w:hAnsiTheme="minorHAnsi" w:cstheme="minorHAnsi"/>
+        </w:rPr>
+        <w:t>roșu</w:t>
+      </w:r>
+      <w:proofErr w:type="spellEnd"/>
+      <w:r>
+        <w:rPr>
+          <w:rFonts w:asciiTheme="minorHAnsi" w:hAnsiTheme="minorHAnsi" w:cstheme="minorHAnsi"/>
+        </w:rPr>
+        <w:t xml:space="preserve"> = 3 </w:t>
+      </w:r>
+      <w:proofErr w:type="spellStart"/>
+      <w:r>
+        <w:rPr>
+          <w:rFonts w:asciiTheme="minorHAnsi" w:hAnsiTheme="minorHAnsi" w:cstheme="minorHAnsi"/>
+        </w:rPr>
+        <w:t>lovituri</w:t>
+      </w:r>
+      <w:proofErr w:type="spellEnd"/>
+      <w:r>
+        <w:rPr>
+          <w:rFonts w:asciiTheme="minorHAnsi" w:hAnsiTheme="minorHAnsi" w:cstheme="minorHAnsi"/>
+        </w:rPr>
+        <w:t xml:space="preserve">. </w:t>
+      </w:r>
+      <w:proofErr w:type="spellStart"/>
+      <w:r>
+        <w:rPr>
+          <w:rFonts w:asciiTheme="minorHAnsi" w:hAnsiTheme="minorHAnsi" w:cstheme="minorHAnsi"/>
+        </w:rPr>
+        <w:t>După</w:t>
+      </w:r>
+      <w:proofErr w:type="spellEnd"/>
+      <w:r>
+        <w:rPr>
+          <w:rFonts w:asciiTheme="minorHAnsi" w:hAnsiTheme="minorHAnsi" w:cstheme="minorHAnsi"/>
+        </w:rPr>
+        <w:t xml:space="preserve"> </w:t>
+      </w:r>
+      <w:proofErr w:type="spellStart"/>
+      <w:r>
+        <w:rPr>
+          <w:rFonts w:asciiTheme="minorHAnsi" w:hAnsiTheme="minorHAnsi" w:cstheme="minorHAnsi"/>
+        </w:rPr>
+        <w:t>fiecare</w:t>
+      </w:r>
+      <w:proofErr w:type="spellEnd"/>
+      <w:r>
+        <w:rPr>
+          <w:rFonts w:asciiTheme="minorHAnsi" w:hAnsiTheme="minorHAnsi" w:cstheme="minorHAnsi"/>
+        </w:rPr>
+        <w:t xml:space="preserve"> </w:t>
+      </w:r>
+      <w:proofErr w:type="spellStart"/>
+      <w:r>
+        <w:rPr>
+          <w:rFonts w:asciiTheme="minorHAnsi" w:hAnsiTheme="minorHAnsi" w:cstheme="minorHAnsi"/>
+        </w:rPr>
+        <w:t>lovitură</w:t>
+      </w:r>
+      <w:proofErr w:type="spellEnd"/>
+      <w:r>
+        <w:rPr>
+          <w:rFonts w:asciiTheme="minorHAnsi" w:hAnsiTheme="minorHAnsi" w:cstheme="minorHAnsi"/>
+        </w:rPr>
+        <w:t xml:space="preserve">, </w:t>
+      </w:r>
+      <w:proofErr w:type="spellStart"/>
+      <w:r>
+        <w:rPr>
+          <w:rFonts w:asciiTheme="minorHAnsi" w:hAnsiTheme="minorHAnsi" w:cstheme="minorHAnsi"/>
+        </w:rPr>
+        <w:t>modelul</w:t>
+      </w:r>
+      <w:proofErr w:type="spellEnd"/>
+      <w:r>
+        <w:rPr>
+          <w:rFonts w:asciiTheme="minorHAnsi" w:hAnsiTheme="minorHAnsi" w:cstheme="minorHAnsi"/>
+        </w:rPr>
+        <w:t xml:space="preserve"> </w:t>
+      </w:r>
+      <w:proofErr w:type="spellStart"/>
+      <w:r>
+        <w:rPr>
+          <w:rFonts w:asciiTheme="minorHAnsi" w:hAnsiTheme="minorHAnsi" w:cstheme="minorHAnsi"/>
+        </w:rPr>
+        <w:t>blocului</w:t>
+      </w:r>
+      <w:proofErr w:type="spellEnd"/>
+      <w:r>
+        <w:rPr>
+          <w:rFonts w:asciiTheme="minorHAnsi" w:hAnsiTheme="minorHAnsi" w:cstheme="minorHAnsi"/>
+        </w:rPr>
+        <w:t xml:space="preserve"> se </w:t>
+      </w:r>
+      <w:proofErr w:type="spellStart"/>
+      <w:r>
+        <w:rPr>
+          <w:rFonts w:asciiTheme="minorHAnsi" w:hAnsiTheme="minorHAnsi" w:cstheme="minorHAnsi"/>
+        </w:rPr>
+        <w:t>modifică</w:t>
+      </w:r>
+      <w:proofErr w:type="spellEnd"/>
+      <w:r>
+        <w:rPr>
+          <w:rFonts w:asciiTheme="minorHAnsi" w:hAnsiTheme="minorHAnsi" w:cstheme="minorHAnsi"/>
+        </w:rPr>
+        <w:t>.</w:t>
+      </w:r>
+    </w:p>
+    <w:p>
+      <w:pPr>
+        <w:rPr>
+          <w:rFonts w:cstheme="minorHAnsi"/>
+          <w:b/>
+          <w:bCs/>
+        </w:rPr>
+      </w:pPr>
+    </w:p>
+    <w:p>
+      <w:pPr>
+        <w:keepNext/>
+        <w:jc w:val="center"/>
+      </w:pPr>
+      <w:r>
+        <w:rPr>
+          <w:noProof/>
+        </w:rPr>
+        <w:drawing>
+          <wp:inline distT="0" distB="0" distL="0" distR="0" wp14:anchorId="7D56828E" wp14:editId="0C305A8F">
+            <wp:extent cx="408866" cy="933450"/>
+            <wp:effectExtent l="0" t="0" r="0" b="0"/>
+            <wp:docPr id="193393947" name="Picture 1" descr="A black and orange square&#10;&#10;Description automatically generated"/>
+            <wp:cNvGraphicFramePr>
+              <a:graphicFrameLocks xmlns:a="http://schemas.openxmlformats.org/drawingml/2006/main" noChangeAspect="1"/>
+            </wp:cNvGraphicFramePr>
+            <a:graphic xmlns:a="http://schemas.openxmlformats.org/drawingml/2006/main">
+              <a:graphicData uri="http://schemas.openxmlformats.org/drawingml/2006/picture">
+                <pic:pic xmlns:pic="http://schemas.openxmlformats.org/drawingml/2006/picture">
+                  <pic:nvPicPr>
+                    <pic:cNvPr id="193393947" name="Picture 1" descr="A black and orange square&#10;&#10;Description automatically generated"/>
+                    <pic:cNvPicPr/>
+                  </pic:nvPicPr>
+                  <pic:blipFill>
+                    <a:blip r:embed="rId12"/>
+                    <a:stretch>
+                      <a:fillRect/>
+                    </a:stretch>
+                  </pic:blipFill>
+                  <pic:spPr>
+                    <a:xfrm>
+                      <a:off x="0" y="0"/>
+                      <a:ext cx="412193" cy="941045"/>
+                    </a:xfrm>
+                    <a:prstGeom prst="rect">
+                      <a:avLst/>
+                    </a:prstGeom>
+                  </pic:spPr>
+                </pic:pic>
+              </a:graphicData>
+            </a:graphic>
+          </wp:inline>
+        </w:drawing>
+      </w:r>
+    </w:p>
+    <w:p>
+      <w:pPr>
+        <w:pStyle w:val="Caption"/>
+        <w:jc w:val="center"/>
+        <w:rPr>
+          <w:rFonts w:cstheme="minorHAnsi"/>
+          <w:b/>
+          <w:bCs/>
+        </w:rPr>
+      </w:pPr>
+      <w:r>
+        <w:t>Figura 4. Blocurile</w:t>
+      </w:r>
+    </w:p>
+    <w:p/>
+    <w:p/>
+    <w:p>
+      <w:pPr>
+        <w:pStyle w:val="Heading2"/>
+      </w:pPr>
+      <w:r>
+        <w:t>2.2 Web API</w:t>
+      </w:r>
+    </w:p>
+    <w:p>
+      <w:pPr>
+        <w:rPr>
+          <w:vanish/>
+        </w:rPr>
+      </w:pPr>
+      <w:r>
+        <w:rPr>
+          <w:vanish/>
+        </w:rPr>
+        <w:t>Top of Form</w:t>
+      </w:r>
+    </w:p>
+    <w:p/>
     <w:sectPr>
-      <w:footerReference w:type="first" r:id="rId7"/>
+      <w:footerReference w:type="first" r:id="rId13"/>
       <w:pgSz w:w="12240" w:h="15840"/>
       <w:pgMar w:top="1440" w:right="1440" w:bottom="1440" w:left="1440" w:header="720" w:footer="720" w:gutter="0"/>
       <w:cols w:space="720"/>
@@ -381,6 +2092,640 @@
     </w:p>
   </w:footnote>
 </w:footnotes>
+</file>
+
+<file path=word/numbering.xml><?xml version="1.0" encoding="utf-8"?>
+<w:numbering xmlns:wpc="http://schemas.microsoft.com/office/word/2010/wordprocessingCanvas" xmlns:cx="http://schemas.microsoft.com/office/drawing/2014/chartex" xmlns:cx1="http://schemas.microsoft.com/office/drawing/2015/9/8/chartex" xmlns:cx2="http://schemas.microsoft.com/office/drawing/2015/10/21/chartex" xmlns:cx3="http://schemas.microsoft.com/office/drawing/2016/5/9/chartex" xmlns:cx4="http://schemas.microsoft.com/office/drawing/2016/5/10/chartex" xmlns:cx5="http://schemas.microsoft.com/office/drawing/2016/5/11/chartex" xmlns:cx6="http://schemas.microsoft.com/office/drawing/2016/5/12/chartex" xmlns:cx7="http://schemas.microsoft.com/office/drawing/2016/5/13/chartex" xmlns:cx8="http://schemas.microsoft.com/office/drawing/2016/5/14/chartex" xmlns:mc="http://schemas.openxmlformats.org/markup-compatibility/2006" xmlns:aink="http://schemas.microsoft.com/office/drawing/2016/ink" xmlns:am3d="http://schemas.microsoft.com/office/drawing/2017/model3d" xmlns:o="urn:schemas-microsoft-com:office:office" xmlns:oel="http://schemas.microsoft.com/office/2019/extlst" xmlns:r="http://schemas.openxmlformats.org/officeDocument/2006/relationships" xmlns:m="http://schemas.openxmlformats.org/officeDocument/2006/math" xmlns:v="urn:schemas-microsoft-com:vml" xmlns:wp14="http://schemas.microsoft.com/office/word/2010/wordprocessingDrawing" xmlns:wp="http://schemas.openxmlformats.org/drawingml/2006/wordprocessingDrawing" xmlns:w10="urn:schemas-microsoft-com:office:word" xmlns:w="http://schemas.openxmlformats.org/wordprocessingml/2006/main" xmlns:w14="http://schemas.microsoft.com/office/word/2010/wordml" xmlns:w15="http://schemas.microsoft.com/office/word/2012/wordml" xmlns:w16cex="http://schemas.microsoft.com/office/word/2018/wordml/cex" xmlns:w16cid="http://schemas.microsoft.com/office/word/2016/wordml/cid" xmlns:w16="http://schemas.microsoft.com/office/word/2018/wordml" xmlns:w16sdtdh="http://schemas.microsoft.com/office/word/2020/wordml/sdtdatahash" xmlns:w16se="http://schemas.microsoft.com/office/word/2015/wordml/symex" xmlns:wpg="http://schemas.microsoft.com/office/word/2010/wordprocessingGroup" xmlns:wpi="http://schemas.microsoft.com/office/word/2010/wordprocessingInk" xmlns:wne="http://schemas.microsoft.com/office/word/2006/wordml" xmlns:wps="http://schemas.microsoft.com/office/word/2010/wordprocessingShape" mc:Ignorable="w14 w15 w16se w16cid w16 w16cex w16sdtdh wp14">
+  <w:abstractNum w:abstractNumId="0" w15:restartNumberingAfterBreak="0">
+    <w:nsid w:val="11953193"/>
+    <w:multiLevelType w:val="hybridMultilevel"/>
+    <w:tmpl w:val="210C4A26"/>
+    <w:lvl w:ilvl="0" w:tplc="0F70911E">
+      <w:start w:val="1"/>
+      <w:numFmt w:val="bullet"/>
+      <w:lvlText w:val="-"/>
+      <w:lvlJc w:val="left"/>
+      <w:pPr>
+        <w:tabs>
+          <w:tab w:val="num" w:pos="720"/>
+        </w:tabs>
+        <w:ind w:left="720" w:hanging="360"/>
+      </w:pPr>
+      <w:rPr>
+        <w:rFonts w:ascii="Proxima Nova" w:hAnsi="Proxima Nova" w:hint="default"/>
+      </w:rPr>
+    </w:lvl>
+    <w:lvl w:ilvl="1" w:tplc="D8E2F1A2" w:tentative="1">
+      <w:start w:val="1"/>
+      <w:numFmt w:val="bullet"/>
+      <w:lvlText w:val="-"/>
+      <w:lvlJc w:val="left"/>
+      <w:pPr>
+        <w:tabs>
+          <w:tab w:val="num" w:pos="1440"/>
+        </w:tabs>
+        <w:ind w:left="1440" w:hanging="360"/>
+      </w:pPr>
+      <w:rPr>
+        <w:rFonts w:ascii="Proxima Nova" w:hAnsi="Proxima Nova" w:hint="default"/>
+      </w:rPr>
+    </w:lvl>
+    <w:lvl w:ilvl="2" w:tplc="857E97CA" w:tentative="1">
+      <w:start w:val="1"/>
+      <w:numFmt w:val="bullet"/>
+      <w:lvlText w:val="-"/>
+      <w:lvlJc w:val="left"/>
+      <w:pPr>
+        <w:tabs>
+          <w:tab w:val="num" w:pos="2160"/>
+        </w:tabs>
+        <w:ind w:left="2160" w:hanging="360"/>
+      </w:pPr>
+      <w:rPr>
+        <w:rFonts w:ascii="Proxima Nova" w:hAnsi="Proxima Nova" w:hint="default"/>
+      </w:rPr>
+    </w:lvl>
+    <w:lvl w:ilvl="3" w:tplc="9B0CC21E" w:tentative="1">
+      <w:start w:val="1"/>
+      <w:numFmt w:val="bullet"/>
+      <w:lvlText w:val="-"/>
+      <w:lvlJc w:val="left"/>
+      <w:pPr>
+        <w:tabs>
+          <w:tab w:val="num" w:pos="2880"/>
+        </w:tabs>
+        <w:ind w:left="2880" w:hanging="360"/>
+      </w:pPr>
+      <w:rPr>
+        <w:rFonts w:ascii="Proxima Nova" w:hAnsi="Proxima Nova" w:hint="default"/>
+      </w:rPr>
+    </w:lvl>
+    <w:lvl w:ilvl="4" w:tplc="97FE797A" w:tentative="1">
+      <w:start w:val="1"/>
+      <w:numFmt w:val="bullet"/>
+      <w:lvlText w:val="-"/>
+      <w:lvlJc w:val="left"/>
+      <w:pPr>
+        <w:tabs>
+          <w:tab w:val="num" w:pos="3600"/>
+        </w:tabs>
+        <w:ind w:left="3600" w:hanging="360"/>
+      </w:pPr>
+      <w:rPr>
+        <w:rFonts w:ascii="Proxima Nova" w:hAnsi="Proxima Nova" w:hint="default"/>
+      </w:rPr>
+    </w:lvl>
+    <w:lvl w:ilvl="5" w:tplc="DB5AC62E" w:tentative="1">
+      <w:start w:val="1"/>
+      <w:numFmt w:val="bullet"/>
+      <w:lvlText w:val="-"/>
+      <w:lvlJc w:val="left"/>
+      <w:pPr>
+        <w:tabs>
+          <w:tab w:val="num" w:pos="4320"/>
+        </w:tabs>
+        <w:ind w:left="4320" w:hanging="360"/>
+      </w:pPr>
+      <w:rPr>
+        <w:rFonts w:ascii="Proxima Nova" w:hAnsi="Proxima Nova" w:hint="default"/>
+      </w:rPr>
+    </w:lvl>
+    <w:lvl w:ilvl="6" w:tplc="4992BC08" w:tentative="1">
+      <w:start w:val="1"/>
+      <w:numFmt w:val="bullet"/>
+      <w:lvlText w:val="-"/>
+      <w:lvlJc w:val="left"/>
+      <w:pPr>
+        <w:tabs>
+          <w:tab w:val="num" w:pos="5040"/>
+        </w:tabs>
+        <w:ind w:left="5040" w:hanging="360"/>
+      </w:pPr>
+      <w:rPr>
+        <w:rFonts w:ascii="Proxima Nova" w:hAnsi="Proxima Nova" w:hint="default"/>
+      </w:rPr>
+    </w:lvl>
+    <w:lvl w:ilvl="7" w:tplc="F7C49AF6" w:tentative="1">
+      <w:start w:val="1"/>
+      <w:numFmt w:val="bullet"/>
+      <w:lvlText w:val="-"/>
+      <w:lvlJc w:val="left"/>
+      <w:pPr>
+        <w:tabs>
+          <w:tab w:val="num" w:pos="5760"/>
+        </w:tabs>
+        <w:ind w:left="5760" w:hanging="360"/>
+      </w:pPr>
+      <w:rPr>
+        <w:rFonts w:ascii="Proxima Nova" w:hAnsi="Proxima Nova" w:hint="default"/>
+      </w:rPr>
+    </w:lvl>
+    <w:lvl w:ilvl="8" w:tplc="431AAB5E" w:tentative="1">
+      <w:start w:val="1"/>
+      <w:numFmt w:val="bullet"/>
+      <w:lvlText w:val="-"/>
+      <w:lvlJc w:val="left"/>
+      <w:pPr>
+        <w:tabs>
+          <w:tab w:val="num" w:pos="6480"/>
+        </w:tabs>
+        <w:ind w:left="6480" w:hanging="360"/>
+      </w:pPr>
+      <w:rPr>
+        <w:rFonts w:ascii="Proxima Nova" w:hAnsi="Proxima Nova" w:hint="default"/>
+      </w:rPr>
+    </w:lvl>
+  </w:abstractNum>
+  <w:abstractNum w:abstractNumId="1" w15:restartNumberingAfterBreak="0">
+    <w:nsid w:val="243835B5"/>
+    <w:multiLevelType w:val="hybridMultilevel"/>
+    <w:tmpl w:val="0A78E166"/>
+    <w:lvl w:ilvl="0" w:tplc="AECC73AC">
+      <w:start w:val="1"/>
+      <w:numFmt w:val="decimal"/>
+      <w:lvlText w:val="%1."/>
+      <w:lvlJc w:val="left"/>
+      <w:pPr>
+        <w:ind w:left="360" w:hanging="360"/>
+      </w:pPr>
+      <w:rPr>
+        <w:rFonts w:hint="default"/>
+      </w:rPr>
+    </w:lvl>
+    <w:lvl w:ilvl="1" w:tplc="04090019">
+      <w:start w:val="1"/>
+      <w:numFmt w:val="lowerLetter"/>
+      <w:lvlText w:val="%2."/>
+      <w:lvlJc w:val="left"/>
+      <w:pPr>
+        <w:ind w:left="1080" w:hanging="360"/>
+      </w:pPr>
+    </w:lvl>
+    <w:lvl w:ilvl="2" w:tplc="0409001B" w:tentative="1">
+      <w:start w:val="1"/>
+      <w:numFmt w:val="lowerRoman"/>
+      <w:lvlText w:val="%3."/>
+      <w:lvlJc w:val="right"/>
+      <w:pPr>
+        <w:ind w:left="1800" w:hanging="180"/>
+      </w:pPr>
+    </w:lvl>
+    <w:lvl w:ilvl="3" w:tplc="0409000F" w:tentative="1">
+      <w:start w:val="1"/>
+      <w:numFmt w:val="decimal"/>
+      <w:lvlText w:val="%4."/>
+      <w:lvlJc w:val="left"/>
+      <w:pPr>
+        <w:ind w:left="2520" w:hanging="360"/>
+      </w:pPr>
+    </w:lvl>
+    <w:lvl w:ilvl="4" w:tplc="04090019" w:tentative="1">
+      <w:start w:val="1"/>
+      <w:numFmt w:val="lowerLetter"/>
+      <w:lvlText w:val="%5."/>
+      <w:lvlJc w:val="left"/>
+      <w:pPr>
+        <w:ind w:left="3240" w:hanging="360"/>
+      </w:pPr>
+    </w:lvl>
+    <w:lvl w:ilvl="5" w:tplc="0409001B" w:tentative="1">
+      <w:start w:val="1"/>
+      <w:numFmt w:val="lowerRoman"/>
+      <w:lvlText w:val="%6."/>
+      <w:lvlJc w:val="right"/>
+      <w:pPr>
+        <w:ind w:left="3960" w:hanging="180"/>
+      </w:pPr>
+    </w:lvl>
+    <w:lvl w:ilvl="6" w:tplc="0409000F" w:tentative="1">
+      <w:start w:val="1"/>
+      <w:numFmt w:val="decimal"/>
+      <w:lvlText w:val="%7."/>
+      <w:lvlJc w:val="left"/>
+      <w:pPr>
+        <w:ind w:left="4680" w:hanging="360"/>
+      </w:pPr>
+    </w:lvl>
+    <w:lvl w:ilvl="7" w:tplc="04090019" w:tentative="1">
+      <w:start w:val="1"/>
+      <w:numFmt w:val="lowerLetter"/>
+      <w:lvlText w:val="%8."/>
+      <w:lvlJc w:val="left"/>
+      <w:pPr>
+        <w:ind w:left="5400" w:hanging="360"/>
+      </w:pPr>
+    </w:lvl>
+    <w:lvl w:ilvl="8" w:tplc="0409001B" w:tentative="1">
+      <w:start w:val="1"/>
+      <w:numFmt w:val="lowerRoman"/>
+      <w:lvlText w:val="%9."/>
+      <w:lvlJc w:val="right"/>
+      <w:pPr>
+        <w:ind w:left="6120" w:hanging="180"/>
+      </w:pPr>
+    </w:lvl>
+  </w:abstractNum>
+  <w:abstractNum w:abstractNumId="2" w15:restartNumberingAfterBreak="0">
+    <w:nsid w:val="37545921"/>
+    <w:multiLevelType w:val="hybridMultilevel"/>
+    <w:tmpl w:val="A372B824"/>
+    <w:lvl w:ilvl="0" w:tplc="0409000F">
+      <w:start w:val="1"/>
+      <w:numFmt w:val="decimal"/>
+      <w:lvlText w:val="%1."/>
+      <w:lvlJc w:val="left"/>
+      <w:pPr>
+        <w:ind w:left="720" w:hanging="360"/>
+      </w:pPr>
+      <w:rPr>
+        <w:rFonts w:hint="default"/>
+      </w:rPr>
+    </w:lvl>
+    <w:lvl w:ilvl="1" w:tplc="04090019" w:tentative="1">
+      <w:start w:val="1"/>
+      <w:numFmt w:val="lowerLetter"/>
+      <w:lvlText w:val="%2."/>
+      <w:lvlJc w:val="left"/>
+      <w:pPr>
+        <w:ind w:left="1440" w:hanging="360"/>
+      </w:pPr>
+    </w:lvl>
+    <w:lvl w:ilvl="2" w:tplc="0409001B" w:tentative="1">
+      <w:start w:val="1"/>
+      <w:numFmt w:val="lowerRoman"/>
+      <w:lvlText w:val="%3."/>
+      <w:lvlJc w:val="right"/>
+      <w:pPr>
+        <w:ind w:left="2160" w:hanging="180"/>
+      </w:pPr>
+    </w:lvl>
+    <w:lvl w:ilvl="3" w:tplc="0409000F" w:tentative="1">
+      <w:start w:val="1"/>
+      <w:numFmt w:val="decimal"/>
+      <w:lvlText w:val="%4."/>
+      <w:lvlJc w:val="left"/>
+      <w:pPr>
+        <w:ind w:left="2880" w:hanging="360"/>
+      </w:pPr>
+    </w:lvl>
+    <w:lvl w:ilvl="4" w:tplc="04090019" w:tentative="1">
+      <w:start w:val="1"/>
+      <w:numFmt w:val="lowerLetter"/>
+      <w:lvlText w:val="%5."/>
+      <w:lvlJc w:val="left"/>
+      <w:pPr>
+        <w:ind w:left="3600" w:hanging="360"/>
+      </w:pPr>
+    </w:lvl>
+    <w:lvl w:ilvl="5" w:tplc="0409001B" w:tentative="1">
+      <w:start w:val="1"/>
+      <w:numFmt w:val="lowerRoman"/>
+      <w:lvlText w:val="%6."/>
+      <w:lvlJc w:val="right"/>
+      <w:pPr>
+        <w:ind w:left="4320" w:hanging="180"/>
+      </w:pPr>
+    </w:lvl>
+    <w:lvl w:ilvl="6" w:tplc="0409000F" w:tentative="1">
+      <w:start w:val="1"/>
+      <w:numFmt w:val="decimal"/>
+      <w:lvlText w:val="%7."/>
+      <w:lvlJc w:val="left"/>
+      <w:pPr>
+        <w:ind w:left="5040" w:hanging="360"/>
+      </w:pPr>
+    </w:lvl>
+    <w:lvl w:ilvl="7" w:tplc="04090019" w:tentative="1">
+      <w:start w:val="1"/>
+      <w:numFmt w:val="lowerLetter"/>
+      <w:lvlText w:val="%8."/>
+      <w:lvlJc w:val="left"/>
+      <w:pPr>
+        <w:ind w:left="5760" w:hanging="360"/>
+      </w:pPr>
+    </w:lvl>
+    <w:lvl w:ilvl="8" w:tplc="0409001B" w:tentative="1">
+      <w:start w:val="1"/>
+      <w:numFmt w:val="lowerRoman"/>
+      <w:lvlText w:val="%9."/>
+      <w:lvlJc w:val="right"/>
+      <w:pPr>
+        <w:ind w:left="6480" w:hanging="180"/>
+      </w:pPr>
+    </w:lvl>
+  </w:abstractNum>
+  <w:abstractNum w:abstractNumId="3" w15:restartNumberingAfterBreak="0">
+    <w:nsid w:val="43C22251"/>
+    <w:multiLevelType w:val="hybridMultilevel"/>
+    <w:tmpl w:val="864EE3E6"/>
+    <w:lvl w:ilvl="0" w:tplc="0409000F">
+      <w:start w:val="1"/>
+      <w:numFmt w:val="decimal"/>
+      <w:lvlText w:val="%1."/>
+      <w:lvlJc w:val="left"/>
+      <w:pPr>
+        <w:ind w:left="720" w:hanging="360"/>
+      </w:pPr>
+      <w:rPr>
+        <w:rFonts w:hint="default"/>
+      </w:rPr>
+    </w:lvl>
+    <w:lvl w:ilvl="1" w:tplc="04090019" w:tentative="1">
+      <w:start w:val="1"/>
+      <w:numFmt w:val="lowerLetter"/>
+      <w:lvlText w:val="%2."/>
+      <w:lvlJc w:val="left"/>
+      <w:pPr>
+        <w:ind w:left="1440" w:hanging="360"/>
+      </w:pPr>
+    </w:lvl>
+    <w:lvl w:ilvl="2" w:tplc="0409001B" w:tentative="1">
+      <w:start w:val="1"/>
+      <w:numFmt w:val="lowerRoman"/>
+      <w:lvlText w:val="%3."/>
+      <w:lvlJc w:val="right"/>
+      <w:pPr>
+        <w:ind w:left="2160" w:hanging="180"/>
+      </w:pPr>
+    </w:lvl>
+    <w:lvl w:ilvl="3" w:tplc="0409000F" w:tentative="1">
+      <w:start w:val="1"/>
+      <w:numFmt w:val="decimal"/>
+      <w:lvlText w:val="%4."/>
+      <w:lvlJc w:val="left"/>
+      <w:pPr>
+        <w:ind w:left="2880" w:hanging="360"/>
+      </w:pPr>
+    </w:lvl>
+    <w:lvl w:ilvl="4" w:tplc="04090019" w:tentative="1">
+      <w:start w:val="1"/>
+      <w:numFmt w:val="lowerLetter"/>
+      <w:lvlText w:val="%5."/>
+      <w:lvlJc w:val="left"/>
+      <w:pPr>
+        <w:ind w:left="3600" w:hanging="360"/>
+      </w:pPr>
+    </w:lvl>
+    <w:lvl w:ilvl="5" w:tplc="0409001B" w:tentative="1">
+      <w:start w:val="1"/>
+      <w:numFmt w:val="lowerRoman"/>
+      <w:lvlText w:val="%6."/>
+      <w:lvlJc w:val="right"/>
+      <w:pPr>
+        <w:ind w:left="4320" w:hanging="180"/>
+      </w:pPr>
+    </w:lvl>
+    <w:lvl w:ilvl="6" w:tplc="0409000F" w:tentative="1">
+      <w:start w:val="1"/>
+      <w:numFmt w:val="decimal"/>
+      <w:lvlText w:val="%7."/>
+      <w:lvlJc w:val="left"/>
+      <w:pPr>
+        <w:ind w:left="5040" w:hanging="360"/>
+      </w:pPr>
+    </w:lvl>
+    <w:lvl w:ilvl="7" w:tplc="04090019" w:tentative="1">
+      <w:start w:val="1"/>
+      <w:numFmt w:val="lowerLetter"/>
+      <w:lvlText w:val="%8."/>
+      <w:lvlJc w:val="left"/>
+      <w:pPr>
+        <w:ind w:left="5760" w:hanging="360"/>
+      </w:pPr>
+    </w:lvl>
+    <w:lvl w:ilvl="8" w:tplc="0409001B" w:tentative="1">
+      <w:start w:val="1"/>
+      <w:numFmt w:val="lowerRoman"/>
+      <w:lvlText w:val="%9."/>
+      <w:lvlJc w:val="right"/>
+      <w:pPr>
+        <w:ind w:left="6480" w:hanging="180"/>
+      </w:pPr>
+    </w:lvl>
+  </w:abstractNum>
+  <w:abstractNum w:abstractNumId="4" w15:restartNumberingAfterBreak="0">
+    <w:nsid w:val="69B05043"/>
+    <w:multiLevelType w:val="hybridMultilevel"/>
+    <w:tmpl w:val="86EEF862"/>
+    <w:lvl w:ilvl="0" w:tplc="5888EC90">
+      <w:start w:val="1"/>
+      <w:numFmt w:val="decimal"/>
+      <w:lvlText w:val="%1."/>
+      <w:lvlJc w:val="left"/>
+      <w:pPr>
+        <w:ind w:left="360" w:hanging="360"/>
+      </w:pPr>
+      <w:rPr>
+        <w:rFonts w:asciiTheme="minorHAnsi" w:hAnsiTheme="minorHAnsi" w:cstheme="minorHAnsi" w:hint="default"/>
+        <w:b w:val="0"/>
+        <w:bCs w:val="0"/>
+      </w:rPr>
+    </w:lvl>
+    <w:lvl w:ilvl="1" w:tplc="04090019" w:tentative="1">
+      <w:start w:val="1"/>
+      <w:numFmt w:val="lowerLetter"/>
+      <w:lvlText w:val="%2."/>
+      <w:lvlJc w:val="left"/>
+      <w:pPr>
+        <w:ind w:left="1440" w:hanging="360"/>
+      </w:pPr>
+    </w:lvl>
+    <w:lvl w:ilvl="2" w:tplc="0409001B" w:tentative="1">
+      <w:start w:val="1"/>
+      <w:numFmt w:val="lowerRoman"/>
+      <w:lvlText w:val="%3."/>
+      <w:lvlJc w:val="right"/>
+      <w:pPr>
+        <w:ind w:left="2160" w:hanging="180"/>
+      </w:pPr>
+    </w:lvl>
+    <w:lvl w:ilvl="3" w:tplc="0409000F" w:tentative="1">
+      <w:start w:val="1"/>
+      <w:numFmt w:val="decimal"/>
+      <w:lvlText w:val="%4."/>
+      <w:lvlJc w:val="left"/>
+      <w:pPr>
+        <w:ind w:left="2880" w:hanging="360"/>
+      </w:pPr>
+    </w:lvl>
+    <w:lvl w:ilvl="4" w:tplc="04090019" w:tentative="1">
+      <w:start w:val="1"/>
+      <w:numFmt w:val="lowerLetter"/>
+      <w:lvlText w:val="%5."/>
+      <w:lvlJc w:val="left"/>
+      <w:pPr>
+        <w:ind w:left="3600" w:hanging="360"/>
+      </w:pPr>
+    </w:lvl>
+    <w:lvl w:ilvl="5" w:tplc="0409001B" w:tentative="1">
+      <w:start w:val="1"/>
+      <w:numFmt w:val="lowerRoman"/>
+      <w:lvlText w:val="%6."/>
+      <w:lvlJc w:val="right"/>
+      <w:pPr>
+        <w:ind w:left="4320" w:hanging="180"/>
+      </w:pPr>
+    </w:lvl>
+    <w:lvl w:ilvl="6" w:tplc="0409000F" w:tentative="1">
+      <w:start w:val="1"/>
+      <w:numFmt w:val="decimal"/>
+      <w:lvlText w:val="%7."/>
+      <w:lvlJc w:val="left"/>
+      <w:pPr>
+        <w:ind w:left="5040" w:hanging="360"/>
+      </w:pPr>
+    </w:lvl>
+    <w:lvl w:ilvl="7" w:tplc="04090019" w:tentative="1">
+      <w:start w:val="1"/>
+      <w:numFmt w:val="lowerLetter"/>
+      <w:lvlText w:val="%8."/>
+      <w:lvlJc w:val="left"/>
+      <w:pPr>
+        <w:ind w:left="5760" w:hanging="360"/>
+      </w:pPr>
+    </w:lvl>
+    <w:lvl w:ilvl="8" w:tplc="0409001B" w:tentative="1">
+      <w:start w:val="1"/>
+      <w:numFmt w:val="lowerRoman"/>
+      <w:lvlText w:val="%9."/>
+      <w:lvlJc w:val="right"/>
+      <w:pPr>
+        <w:ind w:left="6480" w:hanging="180"/>
+      </w:pPr>
+    </w:lvl>
+  </w:abstractNum>
+  <w:abstractNum w:abstractNumId="5" w15:restartNumberingAfterBreak="0">
+    <w:nsid w:val="6FF31F02"/>
+    <w:multiLevelType w:val="multilevel"/>
+    <w:tmpl w:val="9148026E"/>
+    <w:lvl w:ilvl="0">
+      <w:start w:val="2"/>
+      <w:numFmt w:val="decimal"/>
+      <w:lvlText w:val="%1"/>
+      <w:lvlJc w:val="left"/>
+      <w:pPr>
+        <w:ind w:left="660" w:hanging="660"/>
+      </w:pPr>
+      <w:rPr>
+        <w:rFonts w:hint="default"/>
+      </w:rPr>
+    </w:lvl>
+    <w:lvl w:ilvl="1">
+      <w:start w:val="1"/>
+      <w:numFmt w:val="decimal"/>
+      <w:lvlText w:val="%1.%2"/>
+      <w:lvlJc w:val="left"/>
+      <w:pPr>
+        <w:ind w:left="660" w:hanging="660"/>
+      </w:pPr>
+      <w:rPr>
+        <w:rFonts w:hint="default"/>
+      </w:rPr>
+    </w:lvl>
+    <w:lvl w:ilvl="2">
+      <w:start w:val="1"/>
+      <w:numFmt w:val="decimal"/>
+      <w:lvlText w:val="%1.%2.%3"/>
+      <w:lvlJc w:val="left"/>
+      <w:pPr>
+        <w:ind w:left="720" w:hanging="720"/>
+      </w:pPr>
+      <w:rPr>
+        <w:rFonts w:hint="default"/>
+      </w:rPr>
+    </w:lvl>
+    <w:lvl w:ilvl="3">
+      <w:start w:val="1"/>
+      <w:numFmt w:val="decimal"/>
+      <w:lvlText w:val="%1.%2.%3.%4"/>
+      <w:lvlJc w:val="left"/>
+      <w:pPr>
+        <w:ind w:left="720" w:hanging="720"/>
+      </w:pPr>
+      <w:rPr>
+        <w:rFonts w:hint="default"/>
+      </w:rPr>
+    </w:lvl>
+    <w:lvl w:ilvl="4">
+      <w:start w:val="1"/>
+      <w:numFmt w:val="decimal"/>
+      <w:lvlText w:val="%1.%2.%3.%4.%5"/>
+      <w:lvlJc w:val="left"/>
+      <w:pPr>
+        <w:ind w:left="1080" w:hanging="1080"/>
+      </w:pPr>
+      <w:rPr>
+        <w:rFonts w:hint="default"/>
+      </w:rPr>
+    </w:lvl>
+    <w:lvl w:ilvl="5">
+      <w:start w:val="1"/>
+      <w:numFmt w:val="decimal"/>
+      <w:lvlText w:val="%1.%2.%3.%4.%5.%6"/>
+      <w:lvlJc w:val="left"/>
+      <w:pPr>
+        <w:ind w:left="1080" w:hanging="1080"/>
+      </w:pPr>
+      <w:rPr>
+        <w:rFonts w:hint="default"/>
+      </w:rPr>
+    </w:lvl>
+    <w:lvl w:ilvl="6">
+      <w:start w:val="1"/>
+      <w:numFmt w:val="decimal"/>
+      <w:lvlText w:val="%1.%2.%3.%4.%5.%6.%7"/>
+      <w:lvlJc w:val="left"/>
+      <w:pPr>
+        <w:ind w:left="1440" w:hanging="1440"/>
+      </w:pPr>
+      <w:rPr>
+        <w:rFonts w:hint="default"/>
+      </w:rPr>
+    </w:lvl>
+    <w:lvl w:ilvl="7">
+      <w:start w:val="1"/>
+      <w:numFmt w:val="decimal"/>
+      <w:lvlText w:val="%1.%2.%3.%4.%5.%6.%7.%8"/>
+      <w:lvlJc w:val="left"/>
+      <w:pPr>
+        <w:ind w:left="1440" w:hanging="1440"/>
+      </w:pPr>
+      <w:rPr>
+        <w:rFonts w:hint="default"/>
+      </w:rPr>
+    </w:lvl>
+    <w:lvl w:ilvl="8">
+      <w:start w:val="1"/>
+      <w:numFmt w:val="decimal"/>
+      <w:lvlText w:val="%1.%2.%3.%4.%5.%6.%7.%8.%9"/>
+      <w:lvlJc w:val="left"/>
+      <w:pPr>
+        <w:ind w:left="1440" w:hanging="1440"/>
+      </w:pPr>
+      <w:rPr>
+        <w:rFonts w:hint="default"/>
+      </w:rPr>
+    </w:lvl>
+  </w:abstractNum>
+  <w:num w:numId="1" w16cid:durableId="1594363665">
+    <w:abstractNumId w:val="3"/>
+  </w:num>
+  <w:num w:numId="2" w16cid:durableId="1370715125">
+    <w:abstractNumId w:val="2"/>
+  </w:num>
+  <w:num w:numId="3" w16cid:durableId="1515847750">
+    <w:abstractNumId w:val="0"/>
+  </w:num>
+  <w:num w:numId="4" w16cid:durableId="1525943968">
+    <w:abstractNumId w:val="5"/>
+  </w:num>
+  <w:num w:numId="5" w16cid:durableId="1734236915">
+    <w:abstractNumId w:val="1"/>
+  </w:num>
+  <w:num w:numId="6" w16cid:durableId="1492987342">
+    <w:abstractNumId w:val="4"/>
+  </w:num>
+</w:numbering>
 </file>
 
 <file path=word/styles.xml><?xml version="1.0" encoding="utf-8"?>
@@ -794,7 +3139,7 @@
     <w:link w:val="Heading1Char"/>
     <w:uiPriority w:val="9"/>
     <w:qFormat/>
-    <w:rsid w:val="00AB3756"/>
+    <w:rsid w:val="007633B6"/>
     <w:pPr>
       <w:keepNext/>
       <w:keepLines/>
@@ -804,14 +3149,80 @@
     <w:rPr>
       <w:rFonts w:asciiTheme="majorHAnsi" w:eastAsiaTheme="majorEastAsia" w:hAnsiTheme="majorHAnsi" w:cstheme="majorBidi"/>
       <w:color w:val="2F5496" w:themeColor="accent1" w:themeShade="BF"/>
+      <w:sz w:val="40"/>
+      <w:szCs w:val="32"/>
+    </w:rPr>
+  </w:style>
+  <w:style w:type="paragraph" w:styleId="Heading2">
+    <w:name w:val="heading 2"/>
+    <w:basedOn w:val="Normal"/>
+    <w:next w:val="Normal"/>
+    <w:link w:val="Heading2Char"/>
+    <w:uiPriority w:val="9"/>
+    <w:unhideWhenUsed/>
+    <w:qFormat/>
+    <w:rsid w:val="007633B6"/>
+    <w:pPr>
+      <w:keepNext/>
+      <w:keepLines/>
+      <w:spacing w:before="40" w:after="0"/>
+      <w:outlineLvl w:val="1"/>
+    </w:pPr>
+    <w:rPr>
+      <w:rFonts w:asciiTheme="majorHAnsi" w:eastAsiaTheme="majorEastAsia" w:hAnsiTheme="majorHAnsi" w:cstheme="majorBidi"/>
+      <w:color w:val="2F5496" w:themeColor="accent1" w:themeShade="BF"/>
       <w:sz w:val="32"/>
-      <w:szCs w:val="32"/>
+      <w:szCs w:val="26"/>
+    </w:rPr>
+  </w:style>
+  <w:style w:type="paragraph" w:styleId="Heading3">
+    <w:name w:val="heading 3"/>
+    <w:basedOn w:val="Normal"/>
+    <w:next w:val="Normal"/>
+    <w:link w:val="Heading3Char"/>
+    <w:uiPriority w:val="9"/>
+    <w:unhideWhenUsed/>
+    <w:qFormat/>
+    <w:rsid w:val="0077763B"/>
+    <w:pPr>
+      <w:keepNext/>
+      <w:keepLines/>
+      <w:spacing w:before="40" w:after="0"/>
+      <w:outlineLvl w:val="2"/>
+    </w:pPr>
+    <w:rPr>
+      <w:rFonts w:asciiTheme="majorHAnsi" w:eastAsiaTheme="majorEastAsia" w:hAnsiTheme="majorHAnsi" w:cstheme="majorBidi"/>
+      <w:color w:val="1F3763" w:themeColor="accent1" w:themeShade="7F"/>
+      <w:sz w:val="28"/>
+      <w:szCs w:val="24"/>
+    </w:rPr>
+  </w:style>
+  <w:style w:type="paragraph" w:styleId="Heading4">
+    <w:name w:val="heading 4"/>
+    <w:basedOn w:val="Normal"/>
+    <w:next w:val="Normal"/>
+    <w:link w:val="Heading4Char"/>
+    <w:uiPriority w:val="9"/>
+    <w:unhideWhenUsed/>
+    <w:qFormat/>
+    <w:rsid w:val="0077763B"/>
+    <w:pPr>
+      <w:keepNext/>
+      <w:keepLines/>
+      <w:spacing w:before="40" w:after="0"/>
+      <w:outlineLvl w:val="3"/>
+    </w:pPr>
+    <w:rPr>
+      <w:rFonts w:asciiTheme="majorHAnsi" w:eastAsiaTheme="majorEastAsia" w:hAnsiTheme="majorHAnsi" w:cstheme="majorBidi"/>
+      <w:i/>
+      <w:iCs/>
+      <w:color w:val="2F5496" w:themeColor="accent1" w:themeShade="BF"/>
+      <w:sz w:val="24"/>
     </w:rPr>
   </w:style>
   <w:style w:type="character" w:default="1" w:styleId="DefaultParagraphFont">
     <w:name w:val="Default Paragraph Font"/>
     <w:uiPriority w:val="1"/>
-    <w:semiHidden/>
     <w:unhideWhenUsed/>
   </w:style>
   <w:style w:type="table" w:default="1" w:styleId="TableNormal">
@@ -890,13 +3301,107 @@
     <w:basedOn w:val="DefaultParagraphFont"/>
     <w:link w:val="Heading1"/>
     <w:uiPriority w:val="9"/>
-    <w:rsid w:val="00AB3756"/>
+    <w:rsid w:val="007633B6"/>
+    <w:rPr>
+      <w:rFonts w:asciiTheme="majorHAnsi" w:eastAsiaTheme="majorEastAsia" w:hAnsiTheme="majorHAnsi" w:cstheme="majorBidi"/>
+      <w:color w:val="2F5496" w:themeColor="accent1" w:themeShade="BF"/>
+      <w:sz w:val="40"/>
+      <w:szCs w:val="32"/>
+      <w:lang w:val="ro-RO"/>
+    </w:rPr>
+  </w:style>
+  <w:style w:type="character" w:customStyle="1" w:styleId="Heading2Char">
+    <w:name w:val="Heading 2 Char"/>
+    <w:basedOn w:val="DefaultParagraphFont"/>
+    <w:link w:val="Heading2"/>
+    <w:uiPriority w:val="9"/>
+    <w:rsid w:val="007633B6"/>
     <w:rPr>
       <w:rFonts w:asciiTheme="majorHAnsi" w:eastAsiaTheme="majorEastAsia" w:hAnsiTheme="majorHAnsi" w:cstheme="majorBidi"/>
       <w:color w:val="2F5496" w:themeColor="accent1" w:themeShade="BF"/>
       <w:sz w:val="32"/>
-      <w:szCs w:val="32"/>
+      <w:szCs w:val="26"/>
       <w:lang w:val="ro-RO"/>
+    </w:rPr>
+  </w:style>
+  <w:style w:type="paragraph" w:styleId="NormalWeb">
+    <w:name w:val="Normal (Web)"/>
+    <w:basedOn w:val="Normal"/>
+    <w:uiPriority w:val="99"/>
+    <w:semiHidden/>
+    <w:unhideWhenUsed/>
+    <w:rsid w:val="007633B6"/>
+    <w:rPr>
+      <w:rFonts w:ascii="Times New Roman" w:hAnsi="Times New Roman" w:cs="Times New Roman"/>
+      <w:sz w:val="24"/>
+      <w:szCs w:val="24"/>
+    </w:rPr>
+  </w:style>
+  <w:style w:type="paragraph" w:styleId="Caption">
+    <w:name w:val="caption"/>
+    <w:basedOn w:val="Normal"/>
+    <w:next w:val="Normal"/>
+    <w:uiPriority w:val="35"/>
+    <w:unhideWhenUsed/>
+    <w:qFormat/>
+    <w:rsid w:val="0094428C"/>
+    <w:pPr>
+      <w:spacing w:after="200" w:line="240" w:lineRule="auto"/>
+    </w:pPr>
+    <w:rPr>
+      <w:i/>
+      <w:iCs/>
+      <w:color w:val="44546A" w:themeColor="text2"/>
+      <w:sz w:val="18"/>
+      <w:szCs w:val="18"/>
+    </w:rPr>
+  </w:style>
+  <w:style w:type="character" w:customStyle="1" w:styleId="Heading3Char">
+    <w:name w:val="Heading 3 Char"/>
+    <w:basedOn w:val="DefaultParagraphFont"/>
+    <w:link w:val="Heading3"/>
+    <w:uiPriority w:val="9"/>
+    <w:rsid w:val="0077763B"/>
+    <w:rPr>
+      <w:rFonts w:asciiTheme="majorHAnsi" w:eastAsiaTheme="majorEastAsia" w:hAnsiTheme="majorHAnsi" w:cstheme="majorBidi"/>
+      <w:color w:val="1F3763" w:themeColor="accent1" w:themeShade="7F"/>
+      <w:sz w:val="28"/>
+      <w:szCs w:val="24"/>
+      <w:lang w:val="ro-RO"/>
+    </w:rPr>
+  </w:style>
+  <w:style w:type="character" w:customStyle="1" w:styleId="Heading4Char">
+    <w:name w:val="Heading 4 Char"/>
+    <w:basedOn w:val="DefaultParagraphFont"/>
+    <w:link w:val="Heading4"/>
+    <w:uiPriority w:val="9"/>
+    <w:rsid w:val="0077763B"/>
+    <w:rPr>
+      <w:rFonts w:asciiTheme="majorHAnsi" w:eastAsiaTheme="majorEastAsia" w:hAnsiTheme="majorHAnsi" w:cstheme="majorBidi"/>
+      <w:i/>
+      <w:iCs/>
+      <w:color w:val="2F5496" w:themeColor="accent1" w:themeShade="BF"/>
+      <w:sz w:val="24"/>
+      <w:lang w:val="ro-RO"/>
+    </w:rPr>
+  </w:style>
+  <w:style w:type="paragraph" w:styleId="ListParagraph">
+    <w:name w:val="List Paragraph"/>
+    <w:basedOn w:val="Normal"/>
+    <w:uiPriority w:val="34"/>
+    <w:qFormat/>
+    <w:rsid w:val="0077763B"/>
+    <w:pPr>
+      <w:spacing w:after="0" w:line="240" w:lineRule="auto"/>
+      <w:ind w:left="720"/>
+      <w:contextualSpacing/>
+    </w:pPr>
+    <w:rPr>
+      <w:rFonts w:ascii="Times New Roman" w:eastAsia="Times New Roman" w:hAnsi="Times New Roman" w:cs="Times New Roman"/>
+      <w:kern w:val="0"/>
+      <w:sz w:val="24"/>
+      <w:szCs w:val="24"/>
+      <w:lang w:val="en-US"/>
     </w:rPr>
   </w:style>
 </w:styles>
@@ -1195,4 +3700,16 @@
     </a:ext>
   </a:extLst>
 </a:theme>
+</file>
+
+<file path=customXml/item1.xml><?xml version="1.0" encoding="utf-8"?>
+<b:Sources xmlns:b="http://schemas.openxmlformats.org/officeDocument/2006/bibliography" xmlns="http://schemas.openxmlformats.org/officeDocument/2006/bibliography" SelectedStyle="\APASixthEditionOfficeOnline.xsl" StyleName="APA" Version="6"/>
+</file>
+
+<file path=customXml/itemProps1.xml><?xml version="1.0" encoding="utf-8"?>
+<ds:datastoreItem xmlns:ds="http://schemas.openxmlformats.org/officeDocument/2006/customXml" ds:itemID="{86470E24-D9D3-4A5E-A88D-D2544A1FD44A}">
+  <ds:schemaRefs>
+    <ds:schemaRef ds:uri="http://schemas.openxmlformats.org/officeDocument/2006/bibliography"/>
+  </ds:schemaRefs>
+</ds:datastoreItem>
 </file>
</xml_diff>

<commit_message>
Add game mechanics to documentation
</commit_message>
<xml_diff>
--- a/Documentatie.docx
+++ b/Documentatie.docx
@@ -4,6 +4,9 @@
   <w:body>
     <w:p>
       <w:r>
+        <w:rPr>
+          <w:noProof/>
+        </w:rPr>
         <w:drawing>
           <wp:inline distT="0" distB="0" distL="0" distR="0" wp14:anchorId="3C1E88F5" wp14:editId="0CB8FAA3">
             <wp:extent cx="2562225" cy="1000125"/>
@@ -340,28 +343,7 @@
           <w:sz w:val="24"/>
           <w:szCs w:val="24"/>
         </w:rPr>
-        <w:t xml:space="preserve"> [] este</w:t>
-      </w:r>
-      <w:r>
-        <w:rPr>
-          <w:sz w:val="24"/>
-          <w:szCs w:val="24"/>
-        </w:rPr>
-        <w:t xml:space="preserve"> o platformă de dezvoltare de jocuri și aplicații extrem de populară în domeniu</w:t>
-      </w:r>
-      <w:r>
-        <w:rPr>
-          <w:sz w:val="24"/>
-          <w:szCs w:val="24"/>
-        </w:rPr>
-        <w:t>l său</w:t>
-      </w:r>
-      <w:r>
-        <w:rPr>
-          <w:sz w:val="24"/>
-          <w:szCs w:val="24"/>
-        </w:rPr>
-        <w:t xml:space="preserve">. Prin intermediul mediului său integrat, </w:t>
+        <w:t xml:space="preserve"> [] este o platformă de dezvoltare de jocuri și aplicații extrem de populară în domeniul său. Prin intermediul mediului său integrat, </w:t>
       </w:r>
       <w:proofErr w:type="spellStart"/>
       <w:r>
@@ -514,21 +496,7 @@
           <w:sz w:val="24"/>
           <w:szCs w:val="24"/>
         </w:rPr>
-        <w:t xml:space="preserve"> dezvoltată de Microsoft</w:t>
-      </w:r>
-      <w:r>
-        <w:rPr>
-          <w:sz w:val="24"/>
-          <w:szCs w:val="24"/>
-        </w:rPr>
-        <w:t xml:space="preserve">, </w:t>
-      </w:r>
-      <w:r>
-        <w:rPr>
-          <w:sz w:val="24"/>
-          <w:szCs w:val="24"/>
-        </w:rPr>
-        <w:t xml:space="preserve">cunoscută pentru fiabilitatea și performanța sa în manipularea datelor critice. Această soluție oferă funcționalități avansate pentru stocarea, interogarea și securizarea datelor, facilitând dezvoltatorilor și administratorilor de baze de date crearea și gestionarea eficientă a aplicațiilor scalabile. </w:t>
+        <w:t xml:space="preserve"> dezvoltată de Microsoft, cunoscută pentru fiabilitatea și performanța sa în manipularea datelor critice. Această soluție oferă funcționalități avansate pentru stocarea, interogarea și securizarea datelor, facilitând dezvoltatorilor și administratorilor de baze de date crearea și gestionarea eficientă a aplicațiilor scalabile. </w:t>
       </w:r>
     </w:p>
     <w:p>
@@ -544,12 +512,6 @@
           <w:szCs w:val="24"/>
         </w:rPr>
         <w:tab/>
-      </w:r>
-      <w:r>
-        <w:rPr>
-          <w:sz w:val="24"/>
-          <w:szCs w:val="24"/>
-        </w:rPr>
         <w:t xml:space="preserve">Microsoft SQL Server se remarcă prin funcționalitățile sale avansate, inclusiv servicii de analiză, raportare și integrare, care extind amprenta sa în construirea de soluții complexe. Cu abilitatea de a gestiona volume mari de date și de a susține atât arhitecturi </w:t>
       </w:r>
       <w:proofErr w:type="spellStart"/>
@@ -1988,13 +1950,917 @@
         <w:t>Figura 4. Blocurile</w:t>
       </w:r>
     </w:p>
+    <w:p>
+      <w:pPr>
+        <w:pStyle w:val="ListParagraph"/>
+        <w:numPr>
+          <w:ilvl w:val="0"/>
+          <w:numId w:val="6"/>
+        </w:numPr>
+      </w:pPr>
+      <w:r>
+        <w:rPr>
+          <w:rFonts w:asciiTheme="minorHAnsi" w:hAnsiTheme="minorHAnsi" w:cstheme="minorHAnsi"/>
+          <w:b/>
+          <w:bCs/>
+        </w:rPr>
+        <w:t>Buff</w:t>
+      </w:r>
+      <w:r>
+        <w:rPr>
+          <w:rFonts w:asciiTheme="minorHAnsi" w:hAnsiTheme="minorHAnsi" w:cstheme="minorHAnsi"/>
+        </w:rPr>
+        <w:t>-</w:t>
+      </w:r>
+      <w:proofErr w:type="spellStart"/>
+      <w:r>
+        <w:rPr>
+          <w:rFonts w:asciiTheme="minorHAnsi" w:hAnsiTheme="minorHAnsi" w:cstheme="minorHAnsi"/>
+        </w:rPr>
+        <w:t>uri</w:t>
+      </w:r>
+      <w:proofErr w:type="spellEnd"/>
+      <w:r>
+        <w:rPr>
+          <w:rFonts w:asciiTheme="minorHAnsi" w:hAnsiTheme="minorHAnsi" w:cstheme="minorHAnsi"/>
+        </w:rPr>
+        <w:t xml:space="preserve"> </w:t>
+      </w:r>
+      <w:proofErr w:type="spellStart"/>
+      <w:r>
+        <w:rPr>
+          <w:rFonts w:asciiTheme="minorHAnsi" w:hAnsiTheme="minorHAnsi" w:cstheme="minorHAnsi"/>
+        </w:rPr>
+        <w:t>și</w:t>
+      </w:r>
+      <w:proofErr w:type="spellEnd"/>
+      <w:r>
+        <w:rPr>
+          <w:rFonts w:asciiTheme="minorHAnsi" w:hAnsiTheme="minorHAnsi" w:cstheme="minorHAnsi"/>
+        </w:rPr>
+        <w:t xml:space="preserve"> </w:t>
+      </w:r>
+      <w:proofErr w:type="spellStart"/>
+      <w:r>
+        <w:rPr>
+          <w:rFonts w:asciiTheme="minorHAnsi" w:hAnsiTheme="minorHAnsi" w:cstheme="minorHAnsi"/>
+          <w:b/>
+          <w:bCs/>
+        </w:rPr>
+        <w:t>Debuff</w:t>
+      </w:r>
+      <w:r>
+        <w:rPr>
+          <w:rFonts w:asciiTheme="minorHAnsi" w:hAnsiTheme="minorHAnsi" w:cstheme="minorHAnsi"/>
+        </w:rPr>
+        <w:t>-</w:t>
+      </w:r>
+      <w:r>
+        <w:rPr>
+          <w:rFonts w:asciiTheme="minorHAnsi" w:hAnsiTheme="minorHAnsi" w:cstheme="minorHAnsi"/>
+        </w:rPr>
+        <w:t>uri</w:t>
+      </w:r>
+      <w:proofErr w:type="spellEnd"/>
+    </w:p>
     <w:p/>
+    <w:p>
+      <w:pPr>
+        <w:keepNext/>
+        <w:jc w:val="center"/>
+      </w:pPr>
+      <w:r>
+        <w:rPr>
+          <w:noProof/>
+        </w:rPr>
+        <w:drawing>
+          <wp:inline distT="0" distB="0" distL="0" distR="0" wp14:anchorId="59AFF1A8" wp14:editId="4DD6A344">
+            <wp:extent cx="285750" cy="323850"/>
+            <wp:effectExtent l="0" t="0" r="0" b="0"/>
+            <wp:docPr id="99" name="Google Shape;99;p18"/>
+            <wp:cNvGraphicFramePr/>
+            <a:graphic xmlns:a="http://schemas.openxmlformats.org/drawingml/2006/main">
+              <a:graphicData uri="http://schemas.openxmlformats.org/drawingml/2006/picture">
+                <pic:pic xmlns:pic="http://schemas.openxmlformats.org/drawingml/2006/picture">
+                  <pic:nvPicPr>
+                    <pic:cNvPr id="99" name="Google Shape;99;p18"/>
+                    <pic:cNvPicPr preferRelativeResize="0"/>
+                  </pic:nvPicPr>
+                  <pic:blipFill>
+                    <a:blip r:embed="rId13">
+                      <a:alphaModFix/>
+                    </a:blip>
+                    <a:stretch>
+                      <a:fillRect/>
+                    </a:stretch>
+                  </pic:blipFill>
+                  <pic:spPr>
+                    <a:xfrm>
+                      <a:off x="0" y="0"/>
+                      <a:ext cx="285750" cy="323850"/>
+                    </a:xfrm>
+                    <a:prstGeom prst="rect">
+                      <a:avLst/>
+                    </a:prstGeom>
+                    <a:noFill/>
+                    <a:ln>
+                      <a:noFill/>
+                    </a:ln>
+                  </pic:spPr>
+                </pic:pic>
+              </a:graphicData>
+            </a:graphic>
+          </wp:inline>
+        </w:drawing>
+      </w:r>
+    </w:p>
+    <w:p>
+      <w:pPr>
+        <w:pStyle w:val="Caption"/>
+        <w:jc w:val="center"/>
+      </w:pPr>
+      <w:r>
+        <w:t>Figura 5.Buff Extindere Platformă</w:t>
+      </w:r>
+    </w:p>
+    <w:p>
+      <w:pPr>
+        <w:keepNext/>
+        <w:jc w:val="center"/>
+      </w:pPr>
+      <w:r>
+        <w:rPr>
+          <w:noProof/>
+        </w:rPr>
+        <w:drawing>
+          <wp:inline distT="0" distB="0" distL="0" distR="0" wp14:anchorId="0A4B1730" wp14:editId="7DC53E69">
+            <wp:extent cx="285750" cy="323850"/>
+            <wp:effectExtent l="0" t="0" r="0" b="0"/>
+            <wp:docPr id="102" name="Google Shape;102;p18"/>
+            <wp:cNvGraphicFramePr/>
+            <a:graphic xmlns:a="http://schemas.openxmlformats.org/drawingml/2006/main">
+              <a:graphicData uri="http://schemas.openxmlformats.org/drawingml/2006/picture">
+                <pic:pic xmlns:pic="http://schemas.openxmlformats.org/drawingml/2006/picture">
+                  <pic:nvPicPr>
+                    <pic:cNvPr id="102" name="Google Shape;102;p18"/>
+                    <pic:cNvPicPr preferRelativeResize="0"/>
+                  </pic:nvPicPr>
+                  <pic:blipFill>
+                    <a:blip r:embed="rId14">
+                      <a:alphaModFix/>
+                    </a:blip>
+                    <a:stretch>
+                      <a:fillRect/>
+                    </a:stretch>
+                  </pic:blipFill>
+                  <pic:spPr>
+                    <a:xfrm>
+                      <a:off x="0" y="0"/>
+                      <a:ext cx="285750" cy="323850"/>
+                    </a:xfrm>
+                    <a:prstGeom prst="rect">
+                      <a:avLst/>
+                    </a:prstGeom>
+                    <a:noFill/>
+                    <a:ln>
+                      <a:noFill/>
+                    </a:ln>
+                  </pic:spPr>
+                </pic:pic>
+              </a:graphicData>
+            </a:graphic>
+          </wp:inline>
+        </w:drawing>
+      </w:r>
+    </w:p>
+    <w:p>
+      <w:pPr>
+        <w:pStyle w:val="Caption"/>
+        <w:jc w:val="center"/>
+      </w:pPr>
+      <w:r>
+        <w:t xml:space="preserve">Figura 6. </w:t>
+      </w:r>
+      <w:proofErr w:type="spellStart"/>
+      <w:r>
+        <w:t>Buff</w:t>
+      </w:r>
+      <w:proofErr w:type="spellEnd"/>
+      <w:r>
+        <w:t xml:space="preserve"> </w:t>
+      </w:r>
+      <w:proofErr w:type="spellStart"/>
+      <w:r>
+        <w:t>Multi</w:t>
+      </w:r>
+      <w:proofErr w:type="spellEnd"/>
+      <w:r>
+        <w:t>-Ball</w:t>
+      </w:r>
+    </w:p>
+    <w:p>
+      <w:pPr>
+        <w:keepNext/>
+        <w:jc w:val="center"/>
+      </w:pPr>
+      <w:r>
+        <w:rPr>
+          <w:noProof/>
+        </w:rPr>
+        <w:drawing>
+          <wp:inline distT="0" distB="0" distL="0" distR="0" wp14:anchorId="4C3FABB6" wp14:editId="41AB4314">
+            <wp:extent cx="285750" cy="323850"/>
+            <wp:effectExtent l="0" t="0" r="0" b="0"/>
+            <wp:docPr id="105" name="Google Shape;105;p18"/>
+            <wp:cNvGraphicFramePr/>
+            <a:graphic xmlns:a="http://schemas.openxmlformats.org/drawingml/2006/main">
+              <a:graphicData uri="http://schemas.openxmlformats.org/drawingml/2006/picture">
+                <pic:pic xmlns:pic="http://schemas.openxmlformats.org/drawingml/2006/picture">
+                  <pic:nvPicPr>
+                    <pic:cNvPr id="105" name="Google Shape;105;p18"/>
+                    <pic:cNvPicPr preferRelativeResize="0"/>
+                  </pic:nvPicPr>
+                  <pic:blipFill>
+                    <a:blip r:embed="rId15">
+                      <a:alphaModFix/>
+                    </a:blip>
+                    <a:stretch>
+                      <a:fillRect/>
+                    </a:stretch>
+                  </pic:blipFill>
+                  <pic:spPr>
+                    <a:xfrm>
+                      <a:off x="0" y="0"/>
+                      <a:ext cx="285750" cy="323850"/>
+                    </a:xfrm>
+                    <a:prstGeom prst="rect">
+                      <a:avLst/>
+                    </a:prstGeom>
+                    <a:noFill/>
+                    <a:ln>
+                      <a:noFill/>
+                    </a:ln>
+                  </pic:spPr>
+                </pic:pic>
+              </a:graphicData>
+            </a:graphic>
+          </wp:inline>
+        </w:drawing>
+      </w:r>
+    </w:p>
+    <w:p>
+      <w:pPr>
+        <w:pStyle w:val="Caption"/>
+        <w:jc w:val="center"/>
+      </w:pPr>
+      <w:r>
+        <w:t xml:space="preserve">Figura 7. </w:t>
+      </w:r>
+      <w:proofErr w:type="spellStart"/>
+      <w:r>
+        <w:t>Debuff</w:t>
+      </w:r>
+      <w:proofErr w:type="spellEnd"/>
+      <w:r>
+        <w:t xml:space="preserve"> Scurtare Platformă</w:t>
+      </w:r>
+    </w:p>
     <w:p/>
     <w:p>
       <w:pPr>
+        <w:pStyle w:val="Heading3"/>
+      </w:pPr>
+      <w:r>
+        <w:t xml:space="preserve">2.1.2 </w:t>
+      </w:r>
+      <w:proofErr w:type="spellStart"/>
+      <w:r>
+        <w:t>Mecanicile</w:t>
+      </w:r>
+      <w:proofErr w:type="spellEnd"/>
+      <w:r>
+        <w:t xml:space="preserve"> jocului</w:t>
+      </w:r>
+    </w:p>
+    <w:p/>
+    <w:p>
+      <w:pPr>
+        <w:ind w:firstLine="720"/>
+      </w:pPr>
+      <w:r>
+        <w:t>Inițial, utilizatorului îi este prezentată o casetă de text prin intermediul căreia acesta își va introduce numele de utilizator ce va fi reținut în baza de date, alături de toate scorurile obținute de acesta. La apăsarea butonului ”</w:t>
+      </w:r>
+      <w:proofErr w:type="spellStart"/>
+      <w:r>
+        <w:t>Save</w:t>
+      </w:r>
+      <w:proofErr w:type="spellEnd"/>
+      <w:r>
+        <w:t>”, se va actualiza câmpul ”Scor Maxim” din interfața utilizatorului cu scorul maxim atins de acesta, în cazul în care utilizatorul nu este nou.</w:t>
+      </w:r>
+    </w:p>
+    <w:p>
+      <w:pPr>
+        <w:keepNext/>
+        <w:ind w:firstLine="720"/>
+        <w:jc w:val="center"/>
+      </w:pPr>
+      <w:r>
+        <w:lastRenderedPageBreak/>
+        <w:br/>
+      </w:r>
+      <w:r>
+        <w:br/>
+      </w:r>
+      <w:r>
+        <w:rPr>
+          <w:noProof/>
+        </w:rPr>
+        <w:drawing>
+          <wp:inline distT="0" distB="0" distL="0" distR="0" wp14:anchorId="23B09261" wp14:editId="725365D5">
+            <wp:extent cx="2230127" cy="4552950"/>
+            <wp:effectExtent l="0" t="0" r="0" b="0"/>
+            <wp:docPr id="683819224" name="Picture 1" descr="A screenshot of a login screen&#10;&#10;Description automatically generated"/>
+            <wp:cNvGraphicFramePr>
+              <a:graphicFrameLocks xmlns:a="http://schemas.openxmlformats.org/drawingml/2006/main" noChangeAspect="1"/>
+            </wp:cNvGraphicFramePr>
+            <a:graphic xmlns:a="http://schemas.openxmlformats.org/drawingml/2006/main">
+              <a:graphicData uri="http://schemas.openxmlformats.org/drawingml/2006/picture">
+                <pic:pic xmlns:pic="http://schemas.openxmlformats.org/drawingml/2006/picture">
+                  <pic:nvPicPr>
+                    <pic:cNvPr id="683819224" name="Picture 1" descr="A screenshot of a login screen&#10;&#10;Description automatically generated"/>
+                    <pic:cNvPicPr/>
+                  </pic:nvPicPr>
+                  <pic:blipFill>
+                    <a:blip r:embed="rId16"/>
+                    <a:stretch>
+                      <a:fillRect/>
+                    </a:stretch>
+                  </pic:blipFill>
+                  <pic:spPr>
+                    <a:xfrm>
+                      <a:off x="0" y="0"/>
+                      <a:ext cx="2233416" cy="4559665"/>
+                    </a:xfrm>
+                    <a:prstGeom prst="rect">
+                      <a:avLst/>
+                    </a:prstGeom>
+                  </pic:spPr>
+                </pic:pic>
+              </a:graphicData>
+            </a:graphic>
+          </wp:inline>
+        </w:drawing>
+      </w:r>
+    </w:p>
+    <w:p>
+      <w:pPr>
+        <w:pStyle w:val="Caption"/>
+        <w:jc w:val="center"/>
+      </w:pPr>
+      <w:r>
+        <w:t>Figura 8. Interfața inițială</w:t>
+      </w:r>
+    </w:p>
+    <w:p/>
+    <w:p>
+      <w:r>
+        <w:tab/>
+        <w:t>După salvarea numelui de utilizator, jocul va începe la atingerea ecranului</w:t>
+      </w:r>
+      <w:r>
+        <w:t>, mingea fiind lansată din punctul de pornire aflat în mijlocul platformei.</w:t>
+      </w:r>
+      <w:r>
+        <w:t xml:space="preserve"> Acest lucru este realizat cu ajutorul clasei ”Input” din </w:t>
+      </w:r>
+      <w:proofErr w:type="spellStart"/>
+      <w:r>
+        <w:t>framework-ul</w:t>
+      </w:r>
+      <w:proofErr w:type="spellEnd"/>
+      <w:r>
+        <w:t xml:space="preserve"> </w:t>
+      </w:r>
+      <w:proofErr w:type="spellStart"/>
+      <w:r>
+        <w:t>Unity</w:t>
+      </w:r>
+      <w:proofErr w:type="spellEnd"/>
+      <w:r>
+        <w:t>.</w:t>
+      </w:r>
+    </w:p>
+    <w:p>
+      <w:pPr>
+        <w:keepNext/>
+        <w:jc w:val="center"/>
+      </w:pPr>
+      <w:r>
+        <w:br/>
+      </w:r>
+      <w:r>
+        <w:rPr>
+          <w:noProof/>
+        </w:rPr>
+        <w:drawing>
+          <wp:inline distT="0" distB="0" distL="0" distR="0" wp14:anchorId="02F80DC2" wp14:editId="013485DA">
+            <wp:extent cx="2977500" cy="222200"/>
+            <wp:effectExtent l="0" t="0" r="0" b="6985"/>
+            <wp:docPr id="113" name="Google Shape;113;p19"/>
+            <wp:cNvGraphicFramePr/>
+            <a:graphic xmlns:a="http://schemas.openxmlformats.org/drawingml/2006/main">
+              <a:graphicData uri="http://schemas.openxmlformats.org/drawingml/2006/picture">
+                <pic:pic xmlns:pic="http://schemas.openxmlformats.org/drawingml/2006/picture">
+                  <pic:nvPicPr>
+                    <pic:cNvPr id="113" name="Google Shape;113;p19"/>
+                    <pic:cNvPicPr preferRelativeResize="0"/>
+                  </pic:nvPicPr>
+                  <pic:blipFill>
+                    <a:blip r:embed="rId17">
+                      <a:alphaModFix/>
+                    </a:blip>
+                    <a:stretch>
+                      <a:fillRect/>
+                    </a:stretch>
+                  </pic:blipFill>
+                  <pic:spPr>
+                    <a:xfrm>
+                      <a:off x="0" y="0"/>
+                      <a:ext cx="2977500" cy="222200"/>
+                    </a:xfrm>
+                    <a:prstGeom prst="rect">
+                      <a:avLst/>
+                    </a:prstGeom>
+                    <a:noFill/>
+                    <a:ln>
+                      <a:noFill/>
+                    </a:ln>
+                  </pic:spPr>
+                </pic:pic>
+              </a:graphicData>
+            </a:graphic>
+          </wp:inline>
+        </w:drawing>
+      </w:r>
+    </w:p>
+    <w:p>
+      <w:pPr>
+        <w:pStyle w:val="Caption"/>
+        <w:jc w:val="center"/>
+      </w:pPr>
+      <w:r>
+        <w:t>Figura 8. Utilizare clasa ”</w:t>
+      </w:r>
+      <w:proofErr w:type="spellStart"/>
+      <w:r>
+        <w:t>Touch</w:t>
+      </w:r>
+      <w:proofErr w:type="spellEnd"/>
+      <w:r>
+        <w:t>”</w:t>
+      </w:r>
+    </w:p>
+    <w:p/>
+    <w:p>
+      <w:pPr>
+        <w:rPr>
+          <w:noProof/>
+        </w:rPr>
+      </w:pPr>
+      <w:r>
+        <w:tab/>
+        <w:t xml:space="preserve">Poziția platformei pe ecran este relativă la punctul atins de utilizator, pe axa X. Pentru a limita mișcarea platformei în spațiul ecranului, sunt folosite două limite, una pentru fiecare parte a ecranului (left, </w:t>
+      </w:r>
+      <w:proofErr w:type="spellStart"/>
+      <w:r>
+        <w:t>right</w:t>
+      </w:r>
+      <w:proofErr w:type="spellEnd"/>
+      <w:r>
+        <w:t>).</w:t>
+      </w:r>
+      <w:r>
+        <w:rPr>
+          <w:noProof/>
+        </w:rPr>
+        <w:t xml:space="preserve"> </w:t>
+      </w:r>
+    </w:p>
+    <w:p>
+      <w:pPr>
+        <w:rPr>
+          <w:noProof/>
+        </w:rPr>
+      </w:pPr>
+    </w:p>
+    <w:p>
+      <w:pPr>
+        <w:keepNext/>
+        <w:jc w:val="center"/>
+      </w:pPr>
+      <w:r>
+        <w:rPr>
+          <w:noProof/>
+        </w:rPr>
+        <w:lastRenderedPageBreak/>
+        <w:drawing>
+          <wp:inline distT="0" distB="0" distL="0" distR="0" wp14:anchorId="319441ED" wp14:editId="1FB1DE77">
+            <wp:extent cx="5610550" cy="222200"/>
+            <wp:effectExtent l="0" t="0" r="0" b="6985"/>
+            <wp:docPr id="114" name="Google Shape;114;p19"/>
+            <wp:cNvGraphicFramePr/>
+            <a:graphic xmlns:a="http://schemas.openxmlformats.org/drawingml/2006/main">
+              <a:graphicData uri="http://schemas.openxmlformats.org/drawingml/2006/picture">
+                <pic:pic xmlns:pic="http://schemas.openxmlformats.org/drawingml/2006/picture">
+                  <pic:nvPicPr>
+                    <pic:cNvPr id="114" name="Google Shape;114;p19"/>
+                    <pic:cNvPicPr preferRelativeResize="0"/>
+                  </pic:nvPicPr>
+                  <pic:blipFill>
+                    <a:blip r:embed="rId18">
+                      <a:alphaModFix/>
+                    </a:blip>
+                    <a:stretch>
+                      <a:fillRect/>
+                    </a:stretch>
+                  </pic:blipFill>
+                  <pic:spPr>
+                    <a:xfrm>
+                      <a:off x="0" y="0"/>
+                      <a:ext cx="5610550" cy="222200"/>
+                    </a:xfrm>
+                    <a:prstGeom prst="rect">
+                      <a:avLst/>
+                    </a:prstGeom>
+                    <a:noFill/>
+                    <a:ln>
+                      <a:noFill/>
+                    </a:ln>
+                  </pic:spPr>
+                </pic:pic>
+              </a:graphicData>
+            </a:graphic>
+          </wp:inline>
+        </w:drawing>
+      </w:r>
+    </w:p>
+    <w:p>
+      <w:pPr>
+        <w:pStyle w:val="Caption"/>
+        <w:jc w:val="center"/>
+      </w:pPr>
+      <w:r>
+        <w:t>Figura 9. Limitarea deplasării platformei</w:t>
+      </w:r>
+    </w:p>
+    <w:p/>
+    <w:p>
+      <w:pPr>
+        <w:ind w:firstLine="720"/>
+      </w:pPr>
+      <w:r>
+        <w:t xml:space="preserve">Cu ajutorul </w:t>
+      </w:r>
+      <w:proofErr w:type="spellStart"/>
+      <w:r>
+        <w:t>framework</w:t>
+      </w:r>
+      <w:proofErr w:type="spellEnd"/>
+      <w:r>
+        <w:t xml:space="preserve">-ului furnizat de </w:t>
+      </w:r>
+      <w:proofErr w:type="spellStart"/>
+      <w:r>
+        <w:t>Unity</w:t>
+      </w:r>
+      <w:proofErr w:type="spellEnd"/>
+      <w:r>
+        <w:t>, detectarea coliziunilor</w:t>
+      </w:r>
+      <w:r>
+        <w:t xml:space="preserve"> dintre minge și platformă/pereți/blocuri</w:t>
+      </w:r>
+      <w:r>
+        <w:t xml:space="preserve"> se poate realiza cu ajutorul unei funcții</w:t>
+      </w:r>
+      <w:r>
+        <w:t xml:space="preserve"> prestabilite</w:t>
+      </w:r>
+      <w:r>
+        <w:t>. Acest lucru este posibil atunci când un</w:t>
+      </w:r>
+      <w:r>
+        <w:t>ui</w:t>
+      </w:r>
+      <w:r>
+        <w:t xml:space="preserve"> obiect îi este atribuită starea de </w:t>
+      </w:r>
+      <w:r>
+        <w:t>”</w:t>
+      </w:r>
+      <w:proofErr w:type="spellStart"/>
+      <w:r>
+        <w:t>Collider</w:t>
+      </w:r>
+      <w:proofErr w:type="spellEnd"/>
+      <w:r>
+        <w:t>” din interfața editorului.</w:t>
+      </w:r>
+    </w:p>
+    <w:p>
+      <w:pPr>
+        <w:keepNext/>
+        <w:jc w:val="center"/>
+      </w:pPr>
+      <w:r>
+        <w:br/>
+      </w:r>
+      <w:r>
+        <w:rPr>
+          <w:noProof/>
+        </w:rPr>
+        <w:drawing>
+          <wp:inline distT="0" distB="0" distL="0" distR="0" wp14:anchorId="2CFE868E" wp14:editId="3B7CC9CE">
+            <wp:extent cx="5249580" cy="222200"/>
+            <wp:effectExtent l="0" t="0" r="0" b="6985"/>
+            <wp:docPr id="115" name="Google Shape;115;p19"/>
+            <wp:cNvGraphicFramePr/>
+            <a:graphic xmlns:a="http://schemas.openxmlformats.org/drawingml/2006/main">
+              <a:graphicData uri="http://schemas.openxmlformats.org/drawingml/2006/picture">
+                <pic:pic xmlns:pic="http://schemas.openxmlformats.org/drawingml/2006/picture">
+                  <pic:nvPicPr>
+                    <pic:cNvPr id="115" name="Google Shape;115;p19"/>
+                    <pic:cNvPicPr preferRelativeResize="0"/>
+                  </pic:nvPicPr>
+                  <pic:blipFill>
+                    <a:blip r:embed="rId19">
+                      <a:alphaModFix/>
+                    </a:blip>
+                    <a:stretch>
+                      <a:fillRect/>
+                    </a:stretch>
+                  </pic:blipFill>
+                  <pic:spPr>
+                    <a:xfrm>
+                      <a:off x="0" y="0"/>
+                      <a:ext cx="5249580" cy="222200"/>
+                    </a:xfrm>
+                    <a:prstGeom prst="rect">
+                      <a:avLst/>
+                    </a:prstGeom>
+                    <a:noFill/>
+                    <a:ln>
+                      <a:noFill/>
+                    </a:ln>
+                  </pic:spPr>
+                </pic:pic>
+              </a:graphicData>
+            </a:graphic>
+          </wp:inline>
+        </w:drawing>
+      </w:r>
+    </w:p>
+    <w:p>
+      <w:pPr>
+        <w:pStyle w:val="Caption"/>
+        <w:jc w:val="center"/>
+      </w:pPr>
+      <w:r>
+        <w:t xml:space="preserve">Figura 10. Funcția pentru </w:t>
+      </w:r>
+      <w:proofErr w:type="spellStart"/>
+      <w:r>
+        <w:t>manipulareai</w:t>
+      </w:r>
+      <w:proofErr w:type="spellEnd"/>
+      <w:r>
+        <w:t xml:space="preserve"> coliziunii</w:t>
+      </w:r>
+    </w:p>
+    <w:p/>
+    <w:p>
+      <w:r>
+        <w:tab/>
+        <w:t xml:space="preserve">Pentru a verifica ce obiect are coliziune, se folosește un </w:t>
+      </w:r>
+      <w:proofErr w:type="spellStart"/>
+      <w:r>
+        <w:t>tag</w:t>
+      </w:r>
+      <w:proofErr w:type="spellEnd"/>
+      <w:r>
+        <w:t xml:space="preserve"> atribuit obiectului în editorul </w:t>
+      </w:r>
+      <w:proofErr w:type="spellStart"/>
+      <w:r>
+        <w:t>Unity</w:t>
+      </w:r>
+      <w:proofErr w:type="spellEnd"/>
+      <w:r>
+        <w:t>.</w:t>
+      </w:r>
+    </w:p>
+    <w:p>
+      <w:pPr>
+        <w:jc w:val="center"/>
+      </w:pPr>
+      <w:r>
+        <w:rPr>
+          <w:noProof/>
+        </w:rPr>
+        <w:drawing>
+          <wp:inline distT="0" distB="0" distL="0" distR="0" wp14:anchorId="548B3CEA" wp14:editId="7CACC947">
+            <wp:extent cx="2962667" cy="222200"/>
+            <wp:effectExtent l="0" t="0" r="0" b="6985"/>
+            <wp:docPr id="116" name="Google Shape;116;p19"/>
+            <wp:cNvGraphicFramePr/>
+            <a:graphic xmlns:a="http://schemas.openxmlformats.org/drawingml/2006/main">
+              <a:graphicData uri="http://schemas.openxmlformats.org/drawingml/2006/picture">
+                <pic:pic xmlns:pic="http://schemas.openxmlformats.org/drawingml/2006/picture">
+                  <pic:nvPicPr>
+                    <pic:cNvPr id="116" name="Google Shape;116;p19"/>
+                    <pic:cNvPicPr preferRelativeResize="0"/>
+                  </pic:nvPicPr>
+                  <pic:blipFill>
+                    <a:blip r:embed="rId20">
+                      <a:alphaModFix/>
+                    </a:blip>
+                    <a:stretch>
+                      <a:fillRect/>
+                    </a:stretch>
+                  </pic:blipFill>
+                  <pic:spPr>
+                    <a:xfrm>
+                      <a:off x="0" y="0"/>
+                      <a:ext cx="2962667" cy="222200"/>
+                    </a:xfrm>
+                    <a:prstGeom prst="rect">
+                      <a:avLst/>
+                    </a:prstGeom>
+                    <a:noFill/>
+                    <a:ln>
+                      <a:noFill/>
+                    </a:ln>
+                  </pic:spPr>
+                </pic:pic>
+              </a:graphicData>
+            </a:graphic>
+          </wp:inline>
+        </w:drawing>
+      </w:r>
+    </w:p>
+    <w:p>
+      <w:pPr>
+        <w:jc w:val="center"/>
+      </w:pPr>
+    </w:p>
+    <w:p>
+      <w:r>
+        <w:tab/>
+        <w:t xml:space="preserve">La distrugerea unui bloc, scorul crește cu 10 puncte. Dacă scorul actual este mai mare decât cel maxim, scorul maxim este de asemenea actualizat în interfața de utilizator cu valoarea scorului curent. Scorul este introdus în baza de date la încheierea jocului, fie pierdut, fie câștigat (mai multe detalii în subcapitolul următor). De asemenea, la distrugerea blocurilor, acestea </w:t>
+      </w:r>
+      <w:r>
+        <w:t xml:space="preserve">prezintă șansa de 10% de a invoca un </w:t>
+      </w:r>
+      <w:proofErr w:type="spellStart"/>
+      <w:r>
+        <w:t>buff</w:t>
+      </w:r>
+      <w:proofErr w:type="spellEnd"/>
+      <w:r>
+        <w:t xml:space="preserve"> sau un </w:t>
+      </w:r>
+      <w:proofErr w:type="spellStart"/>
+      <w:r>
+        <w:t>debuff</w:t>
+      </w:r>
+      <w:proofErr w:type="spellEnd"/>
+      <w:r>
+        <w:t xml:space="preserve"> care durează 10 secunde, dacă acesta este prins de utilizator.</w:t>
+      </w:r>
+    </w:p>
+    <w:p/>
+    <w:p>
+      <w:pPr>
+        <w:keepNext/>
+        <w:jc w:val="center"/>
+      </w:pPr>
+      <w:r>
+        <w:rPr>
+          <w:noProof/>
+        </w:rPr>
+        <w:drawing>
+          <wp:inline distT="0" distB="0" distL="0" distR="0" wp14:anchorId="65FA87F2" wp14:editId="77412A18">
+            <wp:extent cx="4391025" cy="1980653"/>
+            <wp:effectExtent l="0" t="0" r="0" b="0"/>
+            <wp:docPr id="1694923970" name="Picture 1" descr="A screen shot of a computer program&#10;&#10;Description automatically generated"/>
+            <wp:cNvGraphicFramePr>
+              <a:graphicFrameLocks xmlns:a="http://schemas.openxmlformats.org/drawingml/2006/main" noChangeAspect="1"/>
+            </wp:cNvGraphicFramePr>
+            <a:graphic xmlns:a="http://schemas.openxmlformats.org/drawingml/2006/main">
+              <a:graphicData uri="http://schemas.openxmlformats.org/drawingml/2006/picture">
+                <pic:pic xmlns:pic="http://schemas.openxmlformats.org/drawingml/2006/picture">
+                  <pic:nvPicPr>
+                    <pic:cNvPr id="1694923970" name="Picture 1" descr="A screen shot of a computer program&#10;&#10;Description automatically generated"/>
+                    <pic:cNvPicPr/>
+                  </pic:nvPicPr>
+                  <pic:blipFill>
+                    <a:blip r:embed="rId21"/>
+                    <a:stretch>
+                      <a:fillRect/>
+                    </a:stretch>
+                  </pic:blipFill>
+                  <pic:spPr>
+                    <a:xfrm>
+                      <a:off x="0" y="0"/>
+                      <a:ext cx="4396466" cy="1983107"/>
+                    </a:xfrm>
+                    <a:prstGeom prst="rect">
+                      <a:avLst/>
+                    </a:prstGeom>
+                  </pic:spPr>
+                </pic:pic>
+              </a:graphicData>
+            </a:graphic>
+          </wp:inline>
+        </w:drawing>
+      </w:r>
+    </w:p>
+    <w:p>
+      <w:pPr>
+        <w:pStyle w:val="Caption"/>
+        <w:jc w:val="center"/>
+      </w:pPr>
+      <w:r>
+        <w:t xml:space="preserve">Figura </w:t>
+      </w:r>
+      <w:r>
+        <w:fldChar w:fldCharType="begin"/>
+      </w:r>
+      <w:r>
+        <w:instrText xml:space="preserve"> SEQ Figura \* ARABIC </w:instrText>
+      </w:r>
+      <w:r>
+        <w:fldChar w:fldCharType="separate"/>
+      </w:r>
+      <w:r>
+        <w:rPr>
+          <w:noProof/>
+        </w:rPr>
+        <w:t>1</w:t>
+      </w:r>
+      <w:r>
+        <w:fldChar w:fldCharType="end"/>
+      </w:r>
+      <w:r>
+        <w:t xml:space="preserve">1. Funcția pentru invocarea unui </w:t>
+      </w:r>
+      <w:proofErr w:type="spellStart"/>
+      <w:r>
+        <w:t>buff</w:t>
+      </w:r>
+      <w:proofErr w:type="spellEnd"/>
+      <w:r>
+        <w:t>/</w:t>
+      </w:r>
+      <w:proofErr w:type="spellStart"/>
+      <w:r>
+        <w:t>debuff</w:t>
+      </w:r>
+      <w:proofErr w:type="spellEnd"/>
+    </w:p>
+    <w:p/>
+    <w:p>
+      <w:r>
+        <w:tab/>
+        <w:t xml:space="preserve">Generarea nivelelor se face prin citirea unui fișier, ce prezintă </w:t>
+      </w:r>
+      <w:r>
+        <w:rPr>
+          <w:i/>
+          <w:iCs/>
+        </w:rPr>
+        <w:t>n</w:t>
+      </w:r>
+      <w:r>
+        <w:t xml:space="preserve"> </w:t>
+      </w:r>
+      <w:proofErr w:type="spellStart"/>
+      <w:r>
+        <w:t>matrici</w:t>
+      </w:r>
+      <w:proofErr w:type="spellEnd"/>
+      <w:r>
+        <w:t xml:space="preserve"> ce au scopul de a reprezenta structura blocurilor. Valorile de 0 indică spațiile goale, iar valorile de 1, 2 și 3 reprezintă câte lovituri va rezista blocul de pe acea poziție până va fi distrus. </w:t>
+      </w:r>
+    </w:p>
+    <w:p>
+      <w:pPr>
         <w:pStyle w:val="Heading2"/>
       </w:pPr>
       <w:r>
+        <w:lastRenderedPageBreak/>
         <w:t>2.2 Web API</w:t>
       </w:r>
     </w:p>
@@ -2013,7 +2879,7 @@
     </w:p>
     <w:p/>
     <w:sectPr>
-      <w:footerReference w:type="first" r:id="rId13"/>
+      <w:footerReference w:type="first" r:id="rId22"/>
       <w:pgSz w:w="12240" w:h="15840"/>
       <w:pgMar w:top="1440" w:right="1440" w:bottom="1440" w:left="1440" w:header="720" w:footer="720" w:gutter="0"/>
       <w:cols w:space="720"/>
@@ -3223,6 +4089,7 @@
   <w:style w:type="character" w:default="1" w:styleId="DefaultParagraphFont">
     <w:name w:val="Default Paragraph Font"/>
     <w:uiPriority w:val="1"/>
+    <w:semiHidden/>
     <w:unhideWhenUsed/>
   </w:style>
   <w:style w:type="table" w:default="1" w:styleId="TableNormal">

</xml_diff>

<commit_message>
Add block scheme and content about Rest API
</commit_message>
<xml_diff>
--- a/Documentatie.docx
+++ b/Documentatie.docx
@@ -654,14 +654,7 @@
           <w:szCs w:val="24"/>
         </w:rPr>
         <w:tab/>
-        <w:t>Aplicația</w:t>
-      </w:r>
-      <w:r>
-        <w:rPr>
-          <w:sz w:val="24"/>
-          <w:szCs w:val="24"/>
-        </w:rPr>
-        <w:t xml:space="preserve"> este formată din două părți: partea de client (jocul </w:t>
+        <w:t xml:space="preserve">Aplicația este formată din două părți: partea de client (jocul </w:t>
       </w:r>
       <w:proofErr w:type="spellStart"/>
       <w:r>
@@ -680,111 +673,13 @@
         <w:t>), cea cu care interacționează utilizatorul, și partea de server, ce este apelată de partea de client prin intermediul unui API web de tip REST, pentru a efectua operații asupra bazei de date în care se reține progresul fiecărui utilizator.</w:t>
       </w:r>
     </w:p>
-    <w:p/>
-    <w:p>
-      <w:pPr>
-        <w:pStyle w:val="Heading2"/>
-      </w:pPr>
-      <w:r>
-        <w:t xml:space="preserve">2.1 </w:t>
-      </w:r>
-      <w:proofErr w:type="spellStart"/>
-      <w:r>
-        <w:t>Arkanoid</w:t>
-      </w:r>
-      <w:proofErr w:type="spellEnd"/>
-    </w:p>
-    <w:p/>
-    <w:p>
-      <w:pPr>
-        <w:rPr>
-          <w:sz w:val="24"/>
-          <w:szCs w:val="24"/>
-          <w:lang w:val="en-US"/>
-        </w:rPr>
-      </w:pPr>
-      <w:r>
-        <w:tab/>
-      </w:r>
-      <w:proofErr w:type="spellStart"/>
-      <w:r>
-        <w:rPr>
-          <w:sz w:val="24"/>
-          <w:szCs w:val="24"/>
-        </w:rPr>
-        <w:t>Arkanoid</w:t>
-      </w:r>
-      <w:proofErr w:type="spellEnd"/>
-      <w:r>
-        <w:rPr>
-          <w:sz w:val="24"/>
-          <w:szCs w:val="24"/>
-        </w:rPr>
-        <w:t xml:space="preserve"> este un joc arcade clasic lansat în 1986, care a devenit rapid un joc popular. Jocul constă într-o platformă care se mișcă orizontal la baza ecranului, care poate fi controlată de către jucător pentru a reflecta o minge care se mișcă pe ecran. </w:t>
-      </w:r>
-    </w:p>
-    <w:p>
-      <w:pPr>
-        <w:ind w:firstLine="720"/>
-        <w:rPr>
-          <w:sz w:val="24"/>
-          <w:szCs w:val="24"/>
-          <w:lang w:val="en-US"/>
-        </w:rPr>
-      </w:pPr>
-      <w:r>
-        <w:rPr>
-          <w:sz w:val="24"/>
-          <w:szCs w:val="24"/>
-        </w:rPr>
-        <w:t>Scopul jocului este de a distruge toate blocurile de pe ecran folosind mingea, fără a permite ca mingea să cadă.</w:t>
-      </w:r>
-      <w:r>
-        <w:rPr>
-          <w:sz w:val="24"/>
-          <w:szCs w:val="24"/>
-        </w:rPr>
-        <w:t xml:space="preserve"> </w:t>
-      </w:r>
-      <w:r>
-        <w:rPr>
-          <w:sz w:val="24"/>
-          <w:szCs w:val="24"/>
-        </w:rPr>
-        <w:t xml:space="preserve">Jocul include mai multe nivele, fiecare cu o configurație diferită de blocuri și obstacole, și oferă un set de </w:t>
-      </w:r>
-      <w:proofErr w:type="spellStart"/>
-      <w:r>
-        <w:rPr>
-          <w:sz w:val="24"/>
-          <w:szCs w:val="24"/>
-        </w:rPr>
-        <w:t>power</w:t>
-      </w:r>
-      <w:proofErr w:type="spellEnd"/>
-      <w:r>
-        <w:rPr>
-          <w:sz w:val="24"/>
-          <w:szCs w:val="24"/>
-        </w:rPr>
-        <w:t xml:space="preserve"> </w:t>
-      </w:r>
-      <w:proofErr w:type="spellStart"/>
-      <w:r>
-        <w:rPr>
-          <w:sz w:val="24"/>
-          <w:szCs w:val="24"/>
-        </w:rPr>
-        <w:t>up</w:t>
-      </w:r>
-      <w:proofErr w:type="spellEnd"/>
-      <w:r>
-        <w:rPr>
-          <w:sz w:val="24"/>
-          <w:szCs w:val="24"/>
-        </w:rPr>
-        <w:t>-uri, cum ar fi extinderea platformei de joc sau capacitatea de a folosi mai multe mingi simultan</w:t>
-      </w:r>
+    <w:p>
+      <w:pPr>
+        <w:rPr>
+          <w:sz w:val="24"/>
+          <w:szCs w:val="24"/>
+        </w:rPr>
+      </w:pPr>
     </w:p>
     <w:p>
       <w:pPr>
@@ -795,7 +690,261 @@
         <w:rPr>
           <w:noProof/>
         </w:rPr>
+        <w:drawing>
+          <wp:inline distT="0" distB="0" distL="0" distR="0" wp14:anchorId="01B918E2" wp14:editId="1CEC6628">
+            <wp:extent cx="4486275" cy="809625"/>
+            <wp:effectExtent l="0" t="0" r="0" b="0"/>
+            <wp:docPr id="1551045413" name="Picture 1" descr="A close-up of a web site&#10;&#10;Description automatically generated"/>
+            <wp:cNvGraphicFramePr>
+              <a:graphicFrameLocks xmlns:a="http://schemas.openxmlformats.org/drawingml/2006/main" noChangeAspect="1"/>
+            </wp:cNvGraphicFramePr>
+            <a:graphic xmlns:a="http://schemas.openxmlformats.org/drawingml/2006/main">
+              <a:graphicData uri="http://schemas.openxmlformats.org/drawingml/2006/picture">
+                <pic:pic xmlns:pic="http://schemas.openxmlformats.org/drawingml/2006/picture">
+                  <pic:nvPicPr>
+                    <pic:cNvPr id="1551045413" name="Picture 1" descr="A close-up of a web site&#10;&#10;Description automatically generated"/>
+                    <pic:cNvPicPr>
+                      <a:picLocks noChangeAspect="1" noChangeArrowheads="1"/>
+                    </pic:cNvPicPr>
+                  </pic:nvPicPr>
+                  <pic:blipFill>
+                    <a:blip r:embed="rId9">
+                      <a:extLst>
+                        <a:ext uri="{28A0092B-C50C-407E-A947-70E740481C1C}">
+                          <a14:useLocalDpi xmlns:a14="http://schemas.microsoft.com/office/drawing/2010/main" val="0"/>
+                        </a:ext>
+                      </a:extLst>
+                    </a:blip>
+                    <a:srcRect/>
+                    <a:stretch>
+                      <a:fillRect/>
+                    </a:stretch>
+                  </pic:blipFill>
+                  <pic:spPr bwMode="auto">
+                    <a:xfrm>
+                      <a:off x="0" y="0"/>
+                      <a:ext cx="4486275" cy="809625"/>
+                    </a:xfrm>
+                    <a:prstGeom prst="rect">
+                      <a:avLst/>
+                    </a:prstGeom>
+                    <a:noFill/>
+                    <a:ln>
+                      <a:noFill/>
+                    </a:ln>
+                  </pic:spPr>
+                </pic:pic>
+              </a:graphicData>
+            </a:graphic>
+          </wp:inline>
+        </w:drawing>
+      </w:r>
+    </w:p>
+    <w:p>
+      <w:pPr>
+        <w:pStyle w:val="Caption"/>
+        <w:jc w:val="center"/>
+        <w:rPr>
+          <w:sz w:val="24"/>
+          <w:szCs w:val="24"/>
+        </w:rPr>
+      </w:pPr>
+      <w:r>
+        <w:t xml:space="preserve">Figura </w:t>
+      </w:r>
+      <w:r>
+        <w:fldChar w:fldCharType="begin"/>
+      </w:r>
+      <w:r>
+        <w:instrText xml:space="preserve"> SEQ Figura \* ARABIC </w:instrText>
+      </w:r>
+      <w:r>
+        <w:fldChar w:fldCharType="separate"/>
+      </w:r>
+      <w:r>
+        <w:rPr>
+          <w:noProof/>
+        </w:rPr>
+        <w:t>1</w:t>
+      </w:r>
+      <w:r>
+        <w:fldChar w:fldCharType="end"/>
+      </w:r>
+      <w:r>
+        <w:t>. Structura aplicației</w:t>
+      </w:r>
+    </w:p>
+    <w:p>
+      <w:pPr>
+        <w:jc w:val="center"/>
+        <w:rPr>
+          <w:sz w:val="24"/>
+          <w:szCs w:val="24"/>
+        </w:rPr>
+      </w:pPr>
+    </w:p>
+    <w:p/>
+    <w:p>
+      <w:pPr>
+        <w:pStyle w:val="Heading2"/>
+      </w:pPr>
+      <w:r>
+        <w:t xml:space="preserve">2.1 </w:t>
+      </w:r>
+      <w:proofErr w:type="spellStart"/>
+      <w:r>
+        <w:t>Arkanoid</w:t>
+      </w:r>
+      <w:proofErr w:type="spellEnd"/>
+    </w:p>
+    <w:p/>
+    <w:p>
+      <w:pPr>
+        <w:rPr>
+          <w:sz w:val="24"/>
+          <w:szCs w:val="24"/>
+        </w:rPr>
+      </w:pPr>
+      <w:r>
+        <w:tab/>
+      </w:r>
+      <w:proofErr w:type="spellStart"/>
+      <w:r>
+        <w:rPr>
+          <w:sz w:val="24"/>
+          <w:szCs w:val="24"/>
+        </w:rPr>
+        <w:t>Arkanoid</w:t>
+      </w:r>
+      <w:proofErr w:type="spellEnd"/>
+      <w:r>
+        <w:rPr>
+          <w:sz w:val="24"/>
+          <w:szCs w:val="24"/>
+        </w:rPr>
+        <w:t xml:space="preserve"> este un joc arcade clasic lansat în 1986, care a devenit rapid un joc popular. Jocul constă într-o platformă care se mișcă orizontal la baza ecranului, care poate fi controlată de către jucător pentru a reflecta o minge care se mișcă pe ecran. </w:t>
+      </w:r>
+    </w:p>
+    <w:p>
+      <w:pPr>
+        <w:ind w:firstLine="720"/>
+        <w:rPr>
+          <w:sz w:val="24"/>
+          <w:szCs w:val="24"/>
+        </w:rPr>
+      </w:pPr>
+      <w:r>
+        <w:rPr>
+          <w:sz w:val="24"/>
+          <w:szCs w:val="24"/>
+        </w:rPr>
+        <w:t xml:space="preserve">Scopul jocului este de a distruge toate blocurile de pe ecran folosind mingea, fără a permite ca mingea să cadă. Jocul include mai multe nivele, fiecare cu o configurație diferită de </w:t>
+      </w:r>
+      <w:r>
+        <w:rPr>
+          <w:sz w:val="24"/>
+          <w:szCs w:val="24"/>
+        </w:rPr>
         <w:lastRenderedPageBreak/>
+        <w:t xml:space="preserve">blocuri și obstacole, și oferă un set de </w:t>
+      </w:r>
+      <w:proofErr w:type="spellStart"/>
+      <w:r>
+        <w:rPr>
+          <w:sz w:val="24"/>
+          <w:szCs w:val="24"/>
+        </w:rPr>
+        <w:t>power</w:t>
+      </w:r>
+      <w:proofErr w:type="spellEnd"/>
+      <w:r>
+        <w:rPr>
+          <w:sz w:val="24"/>
+          <w:szCs w:val="24"/>
+        </w:rPr>
+        <w:t xml:space="preserve"> </w:t>
+      </w:r>
+      <w:proofErr w:type="spellStart"/>
+      <w:r>
+        <w:rPr>
+          <w:sz w:val="24"/>
+          <w:szCs w:val="24"/>
+        </w:rPr>
+        <w:t>up</w:t>
+      </w:r>
+      <w:proofErr w:type="spellEnd"/>
+      <w:r>
+        <w:rPr>
+          <w:sz w:val="24"/>
+          <w:szCs w:val="24"/>
+        </w:rPr>
+        <w:t>-uri, cum ar fi extinderea platformei de joc sau capacitatea de a folosi mai multe mingi simultan</w:t>
+      </w:r>
+      <w:r>
+        <w:rPr>
+          <w:sz w:val="24"/>
+          <w:szCs w:val="24"/>
+        </w:rPr>
+        <w:t>.</w:t>
+      </w:r>
+    </w:p>
+    <w:p>
+      <w:pPr>
+        <w:ind w:firstLine="720"/>
+        <w:rPr>
+          <w:sz w:val="24"/>
+          <w:szCs w:val="24"/>
+        </w:rPr>
+      </w:pPr>
+      <w:r>
+        <w:rPr>
+          <w:sz w:val="24"/>
+          <w:szCs w:val="24"/>
+        </w:rPr>
+        <w:t xml:space="preserve">Această parte a aplicației a fost dezvoltată în game </w:t>
+      </w:r>
+      <w:proofErr w:type="spellStart"/>
+      <w:r>
+        <w:rPr>
+          <w:sz w:val="24"/>
+          <w:szCs w:val="24"/>
+        </w:rPr>
+        <w:t>engine-ul</w:t>
+      </w:r>
+      <w:proofErr w:type="spellEnd"/>
+      <w:r>
+        <w:rPr>
+          <w:sz w:val="24"/>
+          <w:szCs w:val="24"/>
+        </w:rPr>
+        <w:t xml:space="preserve"> </w:t>
+      </w:r>
+      <w:proofErr w:type="spellStart"/>
+      <w:r>
+        <w:rPr>
+          <w:sz w:val="24"/>
+          <w:szCs w:val="24"/>
+        </w:rPr>
+        <w:t>Unity</w:t>
+      </w:r>
+      <w:proofErr w:type="spellEnd"/>
+      <w:r>
+        <w:rPr>
+          <w:sz w:val="24"/>
+          <w:szCs w:val="24"/>
+        </w:rPr>
+        <w:t>.</w:t>
+      </w:r>
+    </w:p>
+    <w:p>
+      <w:pPr>
+        <w:keepNext/>
+        <w:jc w:val="center"/>
+      </w:pPr>
+      <w:r>
+        <w:rPr>
+          <w:noProof/>
+        </w:rPr>
         <w:drawing>
           <wp:inline distT="0" distB="0" distL="0" distR="0" wp14:anchorId="08BA0D3E" wp14:editId="6F5305E8">
             <wp:extent cx="2268962" cy="4027805"/>
@@ -812,7 +961,7 @@
                     <pic:cNvPicPr/>
                   </pic:nvPicPr>
                   <pic:blipFill>
-                    <a:blip r:embed="rId9"/>
+                    <a:blip r:embed="rId10"/>
                     <a:stretch>
                       <a:fillRect/>
                     </a:stretch>
@@ -842,7 +991,10 @@
         <w:t>Figura</w:t>
       </w:r>
       <w:r>
-        <w:t xml:space="preserve"> 1</w:t>
+        <w:t xml:space="preserve"> </w:t>
+      </w:r>
+      <w:r>
+        <w:t>2</w:t>
       </w:r>
       <w:r>
         <w:t xml:space="preserve">. Jocul </w:t>
@@ -877,14 +1029,15 @@
         </w:numPr>
         <w:rPr>
           <w:rFonts w:asciiTheme="minorHAnsi" w:hAnsiTheme="minorHAnsi" w:cstheme="minorHAnsi"/>
-        </w:rPr>
-      </w:pPr>
-      <w:proofErr w:type="spellStart"/>
+          <w:lang w:val="ro-RO"/>
+        </w:rPr>
+      </w:pPr>
       <w:r>
         <w:rPr>
           <w:rFonts w:asciiTheme="minorHAnsi" w:hAnsiTheme="minorHAnsi" w:cstheme="minorHAnsi"/>
           <w:b/>
           <w:bCs/>
+          <w:lang w:val="ro-RO"/>
         </w:rPr>
         <w:t>P</w:t>
       </w:r>
@@ -893,265 +1046,42 @@
           <w:rFonts w:asciiTheme="minorHAnsi" w:eastAsiaTheme="minorHAnsi" w:hAnsiTheme="minorHAnsi" w:cstheme="minorHAnsi"/>
           <w:b/>
           <w:bCs/>
+          <w:lang w:val="ro-RO"/>
         </w:rPr>
         <w:t>latforma</w:t>
       </w:r>
-      <w:proofErr w:type="spellEnd"/>
       <w:r>
         <w:rPr>
           <w:rFonts w:asciiTheme="minorHAnsi" w:hAnsiTheme="minorHAnsi" w:cstheme="minorHAnsi"/>
-        </w:rPr>
-        <w:t xml:space="preserve"> </w:t>
-      </w:r>
-      <w:proofErr w:type="spellStart"/>
-      <w:r>
-        <w:rPr>
-          <w:rFonts w:asciiTheme="minorHAnsi" w:hAnsiTheme="minorHAnsi" w:cstheme="minorHAnsi"/>
-        </w:rPr>
-        <w:t>este</w:t>
-      </w:r>
-      <w:proofErr w:type="spellEnd"/>
-      <w:r>
-        <w:rPr>
-          <w:rFonts w:asciiTheme="minorHAnsi" w:hAnsiTheme="minorHAnsi" w:cstheme="minorHAnsi"/>
-        </w:rPr>
-        <w:t xml:space="preserve"> </w:t>
-      </w:r>
-      <w:proofErr w:type="spellStart"/>
+          <w:lang w:val="ro-RO"/>
+        </w:rPr>
+        <w:t xml:space="preserve"> este </w:t>
+      </w:r>
       <w:r>
         <w:rPr>
           <w:rFonts w:asciiTheme="minorHAnsi" w:eastAsiaTheme="minorHAnsi" w:hAnsiTheme="minorHAnsi" w:cstheme="minorHAnsi"/>
-        </w:rPr>
-        <w:t>controlată</w:t>
-      </w:r>
-      <w:proofErr w:type="spellEnd"/>
+          <w:lang w:val="ro-RO"/>
+        </w:rPr>
+        <w:t>controlată de utilizator prin atingere, are ca scop redirec</w:t>
+      </w:r>
       <w:r>
         <w:rPr>
           <w:rFonts w:asciiTheme="minorHAnsi" w:eastAsiaTheme="minorHAnsi" w:hAnsiTheme="minorHAnsi" w:cstheme="minorHAnsi"/>
-        </w:rPr>
-        <w:t xml:space="preserve"> de </w:t>
-      </w:r>
-      <w:proofErr w:type="spellStart"/>
+          <w:lang w:val="ro-RO"/>
+        </w:rPr>
+        <w:t>ț</w:t>
+      </w:r>
       <w:r>
         <w:rPr>
           <w:rFonts w:asciiTheme="minorHAnsi" w:eastAsiaTheme="minorHAnsi" w:hAnsiTheme="minorHAnsi" w:cstheme="minorHAnsi"/>
-        </w:rPr>
-        <w:t>utilizator</w:t>
-      </w:r>
-      <w:proofErr w:type="spellEnd"/>
+          <w:lang w:val="ro-RO"/>
+        </w:rPr>
+        <w:t>ionarea mingii înspre blocuri și de a le distruge, de asemenea are scopul de a împiedica mingea de a cădea din suprafața de joc</w:t>
+      </w:r>
       <w:r>
         <w:rPr>
           <w:rFonts w:asciiTheme="minorHAnsi" w:eastAsiaTheme="minorHAnsi" w:hAnsiTheme="minorHAnsi" w:cstheme="minorHAnsi"/>
-        </w:rPr>
-        <w:t xml:space="preserve"> </w:t>
-      </w:r>
-      <w:proofErr w:type="spellStart"/>
-      <w:r>
-        <w:rPr>
-          <w:rFonts w:asciiTheme="minorHAnsi" w:eastAsiaTheme="minorHAnsi" w:hAnsiTheme="minorHAnsi" w:cstheme="minorHAnsi"/>
-        </w:rPr>
-        <w:t>prin</w:t>
-      </w:r>
-      <w:proofErr w:type="spellEnd"/>
-      <w:r>
-        <w:rPr>
-          <w:rFonts w:asciiTheme="minorHAnsi" w:eastAsiaTheme="minorHAnsi" w:hAnsiTheme="minorHAnsi" w:cstheme="minorHAnsi"/>
-        </w:rPr>
-        <w:t xml:space="preserve"> </w:t>
-      </w:r>
-      <w:proofErr w:type="spellStart"/>
-      <w:r>
-        <w:rPr>
-          <w:rFonts w:asciiTheme="minorHAnsi" w:eastAsiaTheme="minorHAnsi" w:hAnsiTheme="minorHAnsi" w:cstheme="minorHAnsi"/>
-        </w:rPr>
-        <w:t>atingere</w:t>
-      </w:r>
-      <w:proofErr w:type="spellEnd"/>
-      <w:r>
-        <w:rPr>
-          <w:rFonts w:asciiTheme="minorHAnsi" w:eastAsiaTheme="minorHAnsi" w:hAnsiTheme="minorHAnsi" w:cstheme="minorHAnsi"/>
-        </w:rPr>
-        <w:t xml:space="preserve">, are ca scop </w:t>
-      </w:r>
-      <w:proofErr w:type="spellStart"/>
-      <w:r>
-        <w:rPr>
-          <w:rFonts w:asciiTheme="minorHAnsi" w:eastAsiaTheme="minorHAnsi" w:hAnsiTheme="minorHAnsi" w:cstheme="minorHAnsi"/>
-        </w:rPr>
-        <w:t>redirectionarea</w:t>
-      </w:r>
-      <w:proofErr w:type="spellEnd"/>
-      <w:r>
-        <w:rPr>
-          <w:rFonts w:asciiTheme="minorHAnsi" w:eastAsiaTheme="minorHAnsi" w:hAnsiTheme="minorHAnsi" w:cstheme="minorHAnsi"/>
-        </w:rPr>
-        <w:t xml:space="preserve"> </w:t>
-      </w:r>
-      <w:proofErr w:type="spellStart"/>
-      <w:r>
-        <w:rPr>
-          <w:rFonts w:asciiTheme="minorHAnsi" w:eastAsiaTheme="minorHAnsi" w:hAnsiTheme="minorHAnsi" w:cstheme="minorHAnsi"/>
-        </w:rPr>
-        <w:t>mingii</w:t>
-      </w:r>
-      <w:proofErr w:type="spellEnd"/>
-      <w:r>
-        <w:rPr>
-          <w:rFonts w:asciiTheme="minorHAnsi" w:eastAsiaTheme="minorHAnsi" w:hAnsiTheme="minorHAnsi" w:cstheme="minorHAnsi"/>
-        </w:rPr>
-        <w:t xml:space="preserve"> </w:t>
-      </w:r>
-      <w:proofErr w:type="spellStart"/>
-      <w:r>
-        <w:rPr>
-          <w:rFonts w:asciiTheme="minorHAnsi" w:eastAsiaTheme="minorHAnsi" w:hAnsiTheme="minorHAnsi" w:cstheme="minorHAnsi"/>
-        </w:rPr>
-        <w:t>înspre</w:t>
-      </w:r>
-      <w:proofErr w:type="spellEnd"/>
-      <w:r>
-        <w:rPr>
-          <w:rFonts w:asciiTheme="minorHAnsi" w:eastAsiaTheme="minorHAnsi" w:hAnsiTheme="minorHAnsi" w:cstheme="minorHAnsi"/>
-        </w:rPr>
-        <w:t xml:space="preserve"> </w:t>
-      </w:r>
-      <w:proofErr w:type="spellStart"/>
-      <w:r>
-        <w:rPr>
-          <w:rFonts w:asciiTheme="minorHAnsi" w:eastAsiaTheme="minorHAnsi" w:hAnsiTheme="minorHAnsi" w:cstheme="minorHAnsi"/>
-        </w:rPr>
-        <w:t>blocuri</w:t>
-      </w:r>
-      <w:proofErr w:type="spellEnd"/>
-      <w:r>
-        <w:rPr>
-          <w:rFonts w:asciiTheme="minorHAnsi" w:eastAsiaTheme="minorHAnsi" w:hAnsiTheme="minorHAnsi" w:cstheme="minorHAnsi"/>
-        </w:rPr>
-        <w:t xml:space="preserve"> </w:t>
-      </w:r>
-      <w:proofErr w:type="spellStart"/>
-      <w:r>
-        <w:rPr>
-          <w:rFonts w:asciiTheme="minorHAnsi" w:eastAsiaTheme="minorHAnsi" w:hAnsiTheme="minorHAnsi" w:cstheme="minorHAnsi"/>
-        </w:rPr>
-        <w:t>și</w:t>
-      </w:r>
-      <w:proofErr w:type="spellEnd"/>
-      <w:r>
-        <w:rPr>
-          <w:rFonts w:asciiTheme="minorHAnsi" w:eastAsiaTheme="minorHAnsi" w:hAnsiTheme="minorHAnsi" w:cstheme="minorHAnsi"/>
-        </w:rPr>
-        <w:t xml:space="preserve"> de a le </w:t>
-      </w:r>
-      <w:proofErr w:type="spellStart"/>
-      <w:r>
-        <w:rPr>
-          <w:rFonts w:asciiTheme="minorHAnsi" w:eastAsiaTheme="minorHAnsi" w:hAnsiTheme="minorHAnsi" w:cstheme="minorHAnsi"/>
-        </w:rPr>
-        <w:t>distruge</w:t>
-      </w:r>
-      <w:proofErr w:type="spellEnd"/>
-      <w:r>
-        <w:rPr>
-          <w:rFonts w:asciiTheme="minorHAnsi" w:eastAsiaTheme="minorHAnsi" w:hAnsiTheme="minorHAnsi" w:cstheme="minorHAnsi"/>
-        </w:rPr>
-        <w:t xml:space="preserve">, de </w:t>
-      </w:r>
-      <w:proofErr w:type="spellStart"/>
-      <w:r>
-        <w:rPr>
-          <w:rFonts w:asciiTheme="minorHAnsi" w:eastAsiaTheme="minorHAnsi" w:hAnsiTheme="minorHAnsi" w:cstheme="minorHAnsi"/>
-        </w:rPr>
-        <w:t>asemenea</w:t>
-      </w:r>
-      <w:proofErr w:type="spellEnd"/>
-      <w:r>
-        <w:rPr>
-          <w:rFonts w:asciiTheme="minorHAnsi" w:eastAsiaTheme="minorHAnsi" w:hAnsiTheme="minorHAnsi" w:cstheme="minorHAnsi"/>
-        </w:rPr>
-        <w:t xml:space="preserve"> are </w:t>
-      </w:r>
-      <w:proofErr w:type="spellStart"/>
-      <w:r>
-        <w:rPr>
-          <w:rFonts w:asciiTheme="minorHAnsi" w:eastAsiaTheme="minorHAnsi" w:hAnsiTheme="minorHAnsi" w:cstheme="minorHAnsi"/>
-        </w:rPr>
-        <w:t>scopul</w:t>
-      </w:r>
-      <w:proofErr w:type="spellEnd"/>
-      <w:r>
-        <w:rPr>
-          <w:rFonts w:asciiTheme="minorHAnsi" w:eastAsiaTheme="minorHAnsi" w:hAnsiTheme="minorHAnsi" w:cstheme="minorHAnsi"/>
-        </w:rPr>
-        <w:t xml:space="preserve"> de a </w:t>
-      </w:r>
-      <w:proofErr w:type="spellStart"/>
-      <w:r>
-        <w:rPr>
-          <w:rFonts w:asciiTheme="minorHAnsi" w:eastAsiaTheme="minorHAnsi" w:hAnsiTheme="minorHAnsi" w:cstheme="minorHAnsi"/>
-        </w:rPr>
-        <w:t>împiedica</w:t>
-      </w:r>
-      <w:proofErr w:type="spellEnd"/>
-      <w:r>
-        <w:rPr>
-          <w:rFonts w:asciiTheme="minorHAnsi" w:eastAsiaTheme="minorHAnsi" w:hAnsiTheme="minorHAnsi" w:cstheme="minorHAnsi"/>
-        </w:rPr>
-        <w:t xml:space="preserve"> </w:t>
-      </w:r>
-      <w:proofErr w:type="spellStart"/>
-      <w:r>
-        <w:rPr>
-          <w:rFonts w:asciiTheme="minorHAnsi" w:eastAsiaTheme="minorHAnsi" w:hAnsiTheme="minorHAnsi" w:cstheme="minorHAnsi"/>
-        </w:rPr>
-        <w:t>mingea</w:t>
-      </w:r>
-      <w:proofErr w:type="spellEnd"/>
-      <w:r>
-        <w:rPr>
-          <w:rFonts w:asciiTheme="minorHAnsi" w:eastAsiaTheme="minorHAnsi" w:hAnsiTheme="minorHAnsi" w:cstheme="minorHAnsi"/>
-        </w:rPr>
-        <w:t xml:space="preserve"> de a </w:t>
-      </w:r>
-      <w:proofErr w:type="spellStart"/>
-      <w:r>
-        <w:rPr>
-          <w:rFonts w:asciiTheme="minorHAnsi" w:eastAsiaTheme="minorHAnsi" w:hAnsiTheme="minorHAnsi" w:cstheme="minorHAnsi"/>
-        </w:rPr>
-        <w:t>cădea</w:t>
-      </w:r>
-      <w:proofErr w:type="spellEnd"/>
-      <w:r>
-        <w:rPr>
-          <w:rFonts w:asciiTheme="minorHAnsi" w:eastAsiaTheme="minorHAnsi" w:hAnsiTheme="minorHAnsi" w:cstheme="minorHAnsi"/>
-        </w:rPr>
-        <w:t xml:space="preserve"> din </w:t>
-      </w:r>
-      <w:proofErr w:type="spellStart"/>
-      <w:r>
-        <w:rPr>
-          <w:rFonts w:asciiTheme="minorHAnsi" w:eastAsiaTheme="minorHAnsi" w:hAnsiTheme="minorHAnsi" w:cstheme="minorHAnsi"/>
-        </w:rPr>
-        <w:t>suprafața</w:t>
-      </w:r>
-      <w:proofErr w:type="spellEnd"/>
-      <w:r>
-        <w:rPr>
-          <w:rFonts w:asciiTheme="minorHAnsi" w:eastAsiaTheme="minorHAnsi" w:hAnsiTheme="minorHAnsi" w:cstheme="minorHAnsi"/>
-        </w:rPr>
-        <w:t xml:space="preserve"> de </w:t>
-      </w:r>
-      <w:proofErr w:type="spellStart"/>
-      <w:r>
-        <w:rPr>
-          <w:rFonts w:asciiTheme="minorHAnsi" w:eastAsiaTheme="minorHAnsi" w:hAnsiTheme="minorHAnsi" w:cstheme="minorHAnsi"/>
-        </w:rPr>
-        <w:t>joc</w:t>
-      </w:r>
-      <w:proofErr w:type="spellEnd"/>
-      <w:r>
-        <w:rPr>
-          <w:rFonts w:asciiTheme="minorHAnsi" w:eastAsiaTheme="minorHAnsi" w:hAnsiTheme="minorHAnsi" w:cstheme="minorHAnsi"/>
+          <w:lang w:val="ro-RO"/>
         </w:rPr>
         <w:br/>
       </w:r>
@@ -1179,7 +1109,7 @@
                     <pic:cNvPicPr preferRelativeResize="0"/>
                   </pic:nvPicPr>
                   <pic:blipFill>
-                    <a:blip r:embed="rId10">
+                    <a:blip r:embed="rId11">
                       <a:alphaModFix/>
                     </a:blip>
                     <a:stretch>
@@ -1212,7 +1142,13 @@
         <w:jc w:val="center"/>
       </w:pPr>
       <w:r>
-        <w:t>Figura 2. Platforma</w:t>
+        <w:t>Figura</w:t>
+      </w:r>
+      <w:r>
+        <w:t xml:space="preserve"> 3</w:t>
+      </w:r>
+      <w:r>
+        <w:t>. Platforma</w:t>
       </w:r>
       <w:r>
         <w:br/>
@@ -1229,53 +1165,32 @@
           <w:rFonts w:asciiTheme="minorHAnsi" w:hAnsiTheme="minorHAnsi" w:cstheme="minorHAnsi"/>
           <w:b/>
           <w:bCs/>
-        </w:rPr>
-      </w:pPr>
-      <w:proofErr w:type="spellStart"/>
+          <w:lang w:val="ro-RO"/>
+        </w:rPr>
+      </w:pPr>
       <w:r>
         <w:rPr>
           <w:rFonts w:asciiTheme="minorHAnsi" w:hAnsiTheme="minorHAnsi" w:cstheme="minorHAnsi"/>
           <w:b/>
           <w:bCs/>
-        </w:rPr>
-        <w:t>Mingea</w:t>
-      </w:r>
-      <w:proofErr w:type="spellEnd"/>
-      <w:r>
-        <w:rPr>
-          <w:rFonts w:asciiTheme="minorHAnsi" w:hAnsiTheme="minorHAnsi" w:cstheme="minorHAnsi"/>
-          <w:b/>
-          <w:bCs/>
-        </w:rPr>
-        <w:t xml:space="preserve"> </w:t>
-      </w:r>
-      <w:proofErr w:type="spellStart"/>
-      <w:r>
-        <w:rPr>
-          <w:rFonts w:asciiTheme="minorHAnsi" w:hAnsiTheme="minorHAnsi" w:cstheme="minorHAnsi"/>
-        </w:rPr>
-        <w:t>este</w:t>
-      </w:r>
-      <w:proofErr w:type="spellEnd"/>
-      <w:r>
-        <w:rPr>
-          <w:rFonts w:asciiTheme="minorHAnsi" w:hAnsiTheme="minorHAnsi" w:cstheme="minorHAnsi"/>
-        </w:rPr>
-        <w:t xml:space="preserve"> </w:t>
+          <w:lang w:val="ro-RO"/>
+        </w:rPr>
+        <w:t xml:space="preserve">Mingea </w:t>
       </w:r>
       <w:r>
         <w:rPr>
           <w:rFonts w:asciiTheme="minorHAnsi" w:hAnsiTheme="minorHAnsi" w:cstheme="minorHAnsi"/>
           <w:lang w:val="ro-RO"/>
         </w:rPr>
-        <w:t>redirecționată de contactul cu pereții, blocuri și platformă, are scopul de a distruge blocurile generând astfel scor</w:t>
+        <w:t xml:space="preserve">este redirecționată de contactul cu pereții, blocuri și platformă, are scopul de a distruge blocurile generând astfel scor. Dacă aceasta părăsește suprafața de joc (cade sub </w:t>
       </w:r>
       <w:r>
         <w:rPr>
           <w:rFonts w:asciiTheme="minorHAnsi" w:hAnsiTheme="minorHAnsi" w:cstheme="minorHAnsi"/>
           <w:lang w:val="ro-RO"/>
         </w:rPr>
-        <w:t>. Dacă aceasta părăsește suprafața de joc (cade sub platformă) se pierde o viață.</w:t>
+        <w:lastRenderedPageBreak/>
+        <w:t>platformă) se pierde o viață.</w:t>
       </w:r>
       <w:r>
         <w:rPr>
@@ -1308,7 +1223,7 @@
                     <pic:cNvPicPr preferRelativeResize="0"/>
                   </pic:nvPicPr>
                   <pic:blipFill>
-                    <a:blip r:embed="rId11">
+                    <a:blip r:embed="rId12">
                       <a:alphaModFix/>
                     </a:blip>
                     <a:stretch>
@@ -1341,7 +1256,13 @@
         <w:jc w:val="center"/>
       </w:pPr>
       <w:r>
-        <w:t>Figura 3. Mingea</w:t>
+        <w:t xml:space="preserve">Figura </w:t>
+      </w:r>
+      <w:r>
+        <w:t>4</w:t>
+      </w:r>
+      <w:r>
+        <w:t>. Mingea</w:t>
       </w:r>
     </w:p>
     <w:p>
@@ -1357,7 +1278,6 @@
         <w:rPr>
           <w:rFonts w:cstheme="minorHAnsi"/>
         </w:rPr>
-        <w:lastRenderedPageBreak/>
         <w:br/>
       </w:r>
       <w:r>
@@ -1378,507 +1298,24 @@
           <w:rFonts w:asciiTheme="minorHAnsi" w:hAnsiTheme="minorHAnsi" w:cstheme="minorHAnsi"/>
           <w:b/>
           <w:bCs/>
-        </w:rPr>
-      </w:pPr>
-      <w:proofErr w:type="spellStart"/>
+          <w:lang w:val="ro-RO"/>
+        </w:rPr>
+      </w:pPr>
       <w:r>
         <w:rPr>
           <w:rFonts w:asciiTheme="minorHAnsi" w:hAnsiTheme="minorHAnsi" w:cstheme="minorHAnsi"/>
           <w:b/>
           <w:bCs/>
-        </w:rPr>
-        <w:t>Blocurile</w:t>
-      </w:r>
-      <w:proofErr w:type="spellEnd"/>
+          <w:lang w:val="ro-RO"/>
+        </w:rPr>
+        <w:t xml:space="preserve">Blocurile </w:t>
+      </w:r>
       <w:r>
         <w:rPr>
           <w:rFonts w:asciiTheme="minorHAnsi" w:hAnsiTheme="minorHAnsi" w:cstheme="minorHAnsi"/>
-          <w:b/>
-          <w:bCs/>
-        </w:rPr>
-        <w:t xml:space="preserve"> </w:t>
-      </w:r>
-      <w:r>
-        <w:rPr>
-          <w:rFonts w:asciiTheme="minorHAnsi" w:hAnsiTheme="minorHAnsi" w:cstheme="minorHAnsi"/>
-        </w:rPr>
-        <w:t xml:space="preserve">au </w:t>
-      </w:r>
-      <w:proofErr w:type="spellStart"/>
-      <w:r>
-        <w:rPr>
-          <w:rFonts w:asciiTheme="minorHAnsi" w:hAnsiTheme="minorHAnsi" w:cstheme="minorHAnsi"/>
-        </w:rPr>
-        <w:t>scopul</w:t>
-      </w:r>
-      <w:proofErr w:type="spellEnd"/>
-      <w:r>
-        <w:rPr>
-          <w:rFonts w:asciiTheme="minorHAnsi" w:hAnsiTheme="minorHAnsi" w:cstheme="minorHAnsi"/>
-        </w:rPr>
-        <w:t xml:space="preserve"> de a fi </w:t>
-      </w:r>
-      <w:proofErr w:type="spellStart"/>
-      <w:r>
-        <w:rPr>
-          <w:rFonts w:asciiTheme="minorHAnsi" w:hAnsiTheme="minorHAnsi" w:cstheme="minorHAnsi"/>
-        </w:rPr>
-        <w:t>distruse</w:t>
-      </w:r>
-      <w:proofErr w:type="spellEnd"/>
-      <w:r>
-        <w:rPr>
-          <w:rFonts w:asciiTheme="minorHAnsi" w:hAnsiTheme="minorHAnsi" w:cstheme="minorHAnsi"/>
-        </w:rPr>
-        <w:t xml:space="preserve"> </w:t>
-      </w:r>
-      <w:proofErr w:type="spellStart"/>
-      <w:r>
-        <w:rPr>
-          <w:rFonts w:asciiTheme="minorHAnsi" w:hAnsiTheme="minorHAnsi" w:cstheme="minorHAnsi"/>
-        </w:rPr>
-        <w:t>pentru</w:t>
-      </w:r>
-      <w:proofErr w:type="spellEnd"/>
-      <w:r>
-        <w:rPr>
-          <w:rFonts w:asciiTheme="minorHAnsi" w:hAnsiTheme="minorHAnsi" w:cstheme="minorHAnsi"/>
-        </w:rPr>
-        <w:t xml:space="preserve"> a genera </w:t>
-      </w:r>
-      <w:proofErr w:type="spellStart"/>
-      <w:r>
-        <w:rPr>
-          <w:rFonts w:asciiTheme="minorHAnsi" w:hAnsiTheme="minorHAnsi" w:cstheme="minorHAnsi"/>
-        </w:rPr>
-        <w:t>scor</w:t>
-      </w:r>
-      <w:proofErr w:type="spellEnd"/>
-      <w:r>
-        <w:rPr>
-          <w:rFonts w:asciiTheme="minorHAnsi" w:hAnsiTheme="minorHAnsi" w:cstheme="minorHAnsi"/>
-        </w:rPr>
-        <w:t xml:space="preserve"> </w:t>
-      </w:r>
-      <w:proofErr w:type="spellStart"/>
-      <w:r>
-        <w:rPr>
-          <w:rFonts w:asciiTheme="minorHAnsi" w:hAnsiTheme="minorHAnsi" w:cstheme="minorHAnsi"/>
-        </w:rPr>
-        <w:t>și</w:t>
-      </w:r>
-      <w:proofErr w:type="spellEnd"/>
-      <w:r>
-        <w:rPr>
-          <w:rFonts w:asciiTheme="minorHAnsi" w:hAnsiTheme="minorHAnsi" w:cstheme="minorHAnsi"/>
-        </w:rPr>
-        <w:t xml:space="preserve">, </w:t>
-      </w:r>
-      <w:proofErr w:type="spellStart"/>
-      <w:r>
-        <w:rPr>
-          <w:rFonts w:asciiTheme="minorHAnsi" w:hAnsiTheme="minorHAnsi" w:cstheme="minorHAnsi"/>
-        </w:rPr>
-        <w:t>în</w:t>
-      </w:r>
-      <w:proofErr w:type="spellEnd"/>
-      <w:r>
-        <w:rPr>
-          <w:rFonts w:asciiTheme="minorHAnsi" w:hAnsiTheme="minorHAnsi" w:cstheme="minorHAnsi"/>
-        </w:rPr>
-        <w:t xml:space="preserve"> </w:t>
-      </w:r>
-      <w:proofErr w:type="spellStart"/>
-      <w:r>
-        <w:rPr>
-          <w:rFonts w:asciiTheme="minorHAnsi" w:hAnsiTheme="minorHAnsi" w:cstheme="minorHAnsi"/>
-        </w:rPr>
-        <w:t>cazul</w:t>
-      </w:r>
-      <w:proofErr w:type="spellEnd"/>
-      <w:r>
-        <w:rPr>
-          <w:rFonts w:asciiTheme="minorHAnsi" w:hAnsiTheme="minorHAnsi" w:cstheme="minorHAnsi"/>
-        </w:rPr>
-        <w:t xml:space="preserve"> </w:t>
-      </w:r>
-      <w:proofErr w:type="spellStart"/>
-      <w:r>
-        <w:rPr>
-          <w:rFonts w:asciiTheme="minorHAnsi" w:hAnsiTheme="minorHAnsi" w:cstheme="minorHAnsi"/>
-        </w:rPr>
-        <w:t>distrugerii</w:t>
-      </w:r>
-      <w:proofErr w:type="spellEnd"/>
-      <w:r>
-        <w:rPr>
-          <w:rFonts w:asciiTheme="minorHAnsi" w:hAnsiTheme="minorHAnsi" w:cstheme="minorHAnsi"/>
-        </w:rPr>
-        <w:t xml:space="preserve"> </w:t>
-      </w:r>
-      <w:proofErr w:type="spellStart"/>
-      <w:r>
-        <w:rPr>
-          <w:rFonts w:asciiTheme="minorHAnsi" w:hAnsiTheme="minorHAnsi" w:cstheme="minorHAnsi"/>
-        </w:rPr>
-        <w:t>tuturor</w:t>
-      </w:r>
-      <w:proofErr w:type="spellEnd"/>
-      <w:r>
-        <w:rPr>
-          <w:rFonts w:asciiTheme="minorHAnsi" w:hAnsiTheme="minorHAnsi" w:cstheme="minorHAnsi"/>
-        </w:rPr>
-        <w:t xml:space="preserve"> </w:t>
-      </w:r>
-      <w:proofErr w:type="spellStart"/>
-      <w:r>
-        <w:rPr>
-          <w:rFonts w:asciiTheme="minorHAnsi" w:hAnsiTheme="minorHAnsi" w:cstheme="minorHAnsi"/>
-        </w:rPr>
-        <w:t>blocurilor</w:t>
-      </w:r>
-      <w:proofErr w:type="spellEnd"/>
-      <w:r>
-        <w:rPr>
-          <w:rFonts w:asciiTheme="minorHAnsi" w:hAnsiTheme="minorHAnsi" w:cstheme="minorHAnsi"/>
-        </w:rPr>
-        <w:t xml:space="preserve"> din </w:t>
-      </w:r>
-      <w:proofErr w:type="spellStart"/>
-      <w:r>
-        <w:rPr>
-          <w:rFonts w:asciiTheme="minorHAnsi" w:hAnsiTheme="minorHAnsi" w:cstheme="minorHAnsi"/>
-        </w:rPr>
-        <w:t>suprafața</w:t>
-      </w:r>
-      <w:proofErr w:type="spellEnd"/>
-      <w:r>
-        <w:rPr>
-          <w:rFonts w:asciiTheme="minorHAnsi" w:hAnsiTheme="minorHAnsi" w:cstheme="minorHAnsi"/>
-        </w:rPr>
-        <w:t xml:space="preserve"> de </w:t>
-      </w:r>
-      <w:proofErr w:type="spellStart"/>
-      <w:r>
-        <w:rPr>
-          <w:rFonts w:asciiTheme="minorHAnsi" w:hAnsiTheme="minorHAnsi" w:cstheme="minorHAnsi"/>
-        </w:rPr>
-        <w:t>joc</w:t>
-      </w:r>
-      <w:proofErr w:type="spellEnd"/>
-      <w:r>
-        <w:rPr>
-          <w:rFonts w:asciiTheme="minorHAnsi" w:hAnsiTheme="minorHAnsi" w:cstheme="minorHAnsi"/>
-        </w:rPr>
-        <w:t xml:space="preserve">, se </w:t>
-      </w:r>
-      <w:proofErr w:type="spellStart"/>
-      <w:r>
-        <w:rPr>
-          <w:rFonts w:asciiTheme="minorHAnsi" w:hAnsiTheme="minorHAnsi" w:cstheme="minorHAnsi"/>
-        </w:rPr>
-        <w:t>va</w:t>
-      </w:r>
-      <w:proofErr w:type="spellEnd"/>
-      <w:r>
-        <w:rPr>
-          <w:rFonts w:asciiTheme="minorHAnsi" w:hAnsiTheme="minorHAnsi" w:cstheme="minorHAnsi"/>
-        </w:rPr>
-        <w:t xml:space="preserve"> </w:t>
-      </w:r>
-      <w:proofErr w:type="spellStart"/>
-      <w:r>
-        <w:rPr>
-          <w:rFonts w:asciiTheme="minorHAnsi" w:hAnsiTheme="minorHAnsi" w:cstheme="minorHAnsi"/>
-        </w:rPr>
-        <w:t>putea</w:t>
-      </w:r>
-      <w:proofErr w:type="spellEnd"/>
-      <w:r>
-        <w:rPr>
-          <w:rFonts w:asciiTheme="minorHAnsi" w:hAnsiTheme="minorHAnsi" w:cstheme="minorHAnsi"/>
-        </w:rPr>
-        <w:t xml:space="preserve"> </w:t>
-      </w:r>
-      <w:proofErr w:type="spellStart"/>
-      <w:r>
-        <w:rPr>
-          <w:rFonts w:asciiTheme="minorHAnsi" w:hAnsiTheme="minorHAnsi" w:cstheme="minorHAnsi"/>
-        </w:rPr>
-        <w:t>parcurge</w:t>
-      </w:r>
-      <w:proofErr w:type="spellEnd"/>
-      <w:r>
-        <w:rPr>
-          <w:rFonts w:asciiTheme="minorHAnsi" w:hAnsiTheme="minorHAnsi" w:cstheme="minorHAnsi"/>
-        </w:rPr>
-        <w:t xml:space="preserve"> la </w:t>
-      </w:r>
-      <w:proofErr w:type="spellStart"/>
-      <w:r>
-        <w:rPr>
-          <w:rFonts w:asciiTheme="minorHAnsi" w:hAnsiTheme="minorHAnsi" w:cstheme="minorHAnsi"/>
-        </w:rPr>
-        <w:t>nivelul</w:t>
-      </w:r>
-      <w:proofErr w:type="spellEnd"/>
-      <w:r>
-        <w:rPr>
-          <w:rFonts w:asciiTheme="minorHAnsi" w:hAnsiTheme="minorHAnsi" w:cstheme="minorHAnsi"/>
-        </w:rPr>
-        <w:t xml:space="preserve"> </w:t>
-      </w:r>
-      <w:proofErr w:type="spellStart"/>
-      <w:r>
-        <w:rPr>
-          <w:rFonts w:asciiTheme="minorHAnsi" w:hAnsiTheme="minorHAnsi" w:cstheme="minorHAnsi"/>
-        </w:rPr>
-        <w:t>următor</w:t>
-      </w:r>
-      <w:proofErr w:type="spellEnd"/>
-      <w:r>
-        <w:rPr>
-          <w:rFonts w:asciiTheme="minorHAnsi" w:hAnsiTheme="minorHAnsi" w:cstheme="minorHAnsi"/>
-        </w:rPr>
-        <w:t xml:space="preserve">. </w:t>
-      </w:r>
-      <w:proofErr w:type="spellStart"/>
-      <w:r>
-        <w:rPr>
-          <w:rFonts w:asciiTheme="minorHAnsi" w:hAnsiTheme="minorHAnsi" w:cstheme="minorHAnsi"/>
-        </w:rPr>
-        <w:t>Fiecare</w:t>
-      </w:r>
-      <w:proofErr w:type="spellEnd"/>
-      <w:r>
-        <w:rPr>
-          <w:rFonts w:asciiTheme="minorHAnsi" w:hAnsiTheme="minorHAnsi" w:cstheme="minorHAnsi"/>
-        </w:rPr>
-        <w:t xml:space="preserve"> bloc are </w:t>
-      </w:r>
-      <w:proofErr w:type="spellStart"/>
-      <w:r>
-        <w:rPr>
-          <w:rFonts w:asciiTheme="minorHAnsi" w:hAnsiTheme="minorHAnsi" w:cstheme="minorHAnsi"/>
-        </w:rPr>
-        <w:t>nevoie</w:t>
-      </w:r>
-      <w:proofErr w:type="spellEnd"/>
-      <w:r>
-        <w:rPr>
-          <w:rFonts w:asciiTheme="minorHAnsi" w:hAnsiTheme="minorHAnsi" w:cstheme="minorHAnsi"/>
-        </w:rPr>
-        <w:t xml:space="preserve"> de un </w:t>
-      </w:r>
-      <w:proofErr w:type="spellStart"/>
-      <w:r>
-        <w:rPr>
-          <w:rFonts w:asciiTheme="minorHAnsi" w:hAnsiTheme="minorHAnsi" w:cstheme="minorHAnsi"/>
-        </w:rPr>
-        <w:t>număr</w:t>
-      </w:r>
-      <w:proofErr w:type="spellEnd"/>
-      <w:r>
-        <w:rPr>
-          <w:rFonts w:asciiTheme="minorHAnsi" w:hAnsiTheme="minorHAnsi" w:cstheme="minorHAnsi"/>
-        </w:rPr>
-        <w:t xml:space="preserve"> </w:t>
-      </w:r>
-      <w:proofErr w:type="spellStart"/>
-      <w:r>
-        <w:rPr>
-          <w:rFonts w:asciiTheme="minorHAnsi" w:hAnsiTheme="minorHAnsi" w:cstheme="minorHAnsi"/>
-        </w:rPr>
-        <w:t>diferit</w:t>
-      </w:r>
-      <w:proofErr w:type="spellEnd"/>
-      <w:r>
-        <w:rPr>
-          <w:rFonts w:asciiTheme="minorHAnsi" w:hAnsiTheme="minorHAnsi" w:cstheme="minorHAnsi"/>
-        </w:rPr>
-        <w:t xml:space="preserve"> de </w:t>
-      </w:r>
-      <w:proofErr w:type="spellStart"/>
-      <w:r>
-        <w:rPr>
-          <w:rFonts w:asciiTheme="minorHAnsi" w:hAnsiTheme="minorHAnsi" w:cstheme="minorHAnsi"/>
-        </w:rPr>
-        <w:t>lovituri</w:t>
-      </w:r>
-      <w:proofErr w:type="spellEnd"/>
-      <w:r>
-        <w:rPr>
-          <w:rFonts w:asciiTheme="minorHAnsi" w:hAnsiTheme="minorHAnsi" w:cstheme="minorHAnsi"/>
-        </w:rPr>
-        <w:t xml:space="preserve">: </w:t>
-      </w:r>
-      <w:proofErr w:type="spellStart"/>
-      <w:r>
-        <w:rPr>
-          <w:rFonts w:asciiTheme="minorHAnsi" w:hAnsiTheme="minorHAnsi" w:cstheme="minorHAnsi"/>
-        </w:rPr>
-        <w:t>galben</w:t>
-      </w:r>
-      <w:proofErr w:type="spellEnd"/>
-      <w:r>
-        <w:rPr>
-          <w:rFonts w:asciiTheme="minorHAnsi" w:hAnsiTheme="minorHAnsi" w:cstheme="minorHAnsi"/>
-        </w:rPr>
-        <w:t xml:space="preserve"> = 1 </w:t>
-      </w:r>
-      <w:proofErr w:type="spellStart"/>
-      <w:r>
-        <w:rPr>
-          <w:rFonts w:asciiTheme="minorHAnsi" w:hAnsiTheme="minorHAnsi" w:cstheme="minorHAnsi"/>
-        </w:rPr>
-        <w:t>lovitură</w:t>
-      </w:r>
-      <w:proofErr w:type="spellEnd"/>
-      <w:r>
-        <w:rPr>
-          <w:rFonts w:asciiTheme="minorHAnsi" w:hAnsiTheme="minorHAnsi" w:cstheme="minorHAnsi"/>
-        </w:rPr>
-        <w:t xml:space="preserve">, </w:t>
-      </w:r>
-      <w:proofErr w:type="spellStart"/>
-      <w:r>
-        <w:rPr>
-          <w:rFonts w:asciiTheme="minorHAnsi" w:hAnsiTheme="minorHAnsi" w:cstheme="minorHAnsi"/>
-        </w:rPr>
-        <w:t>portocaliu</w:t>
-      </w:r>
-      <w:proofErr w:type="spellEnd"/>
-      <w:r>
-        <w:rPr>
-          <w:rFonts w:asciiTheme="minorHAnsi" w:hAnsiTheme="minorHAnsi" w:cstheme="minorHAnsi"/>
-        </w:rPr>
-        <w:t xml:space="preserve"> = 2 </w:t>
-      </w:r>
-      <w:proofErr w:type="spellStart"/>
-      <w:r>
-        <w:rPr>
-          <w:rFonts w:asciiTheme="minorHAnsi" w:hAnsiTheme="minorHAnsi" w:cstheme="minorHAnsi"/>
-        </w:rPr>
-        <w:t>lovituri</w:t>
-      </w:r>
-      <w:proofErr w:type="spellEnd"/>
-      <w:r>
-        <w:rPr>
-          <w:rFonts w:asciiTheme="minorHAnsi" w:hAnsiTheme="minorHAnsi" w:cstheme="minorHAnsi"/>
-        </w:rPr>
-        <w:t xml:space="preserve">, </w:t>
-      </w:r>
-      <w:proofErr w:type="spellStart"/>
-      <w:r>
-        <w:rPr>
-          <w:rFonts w:asciiTheme="minorHAnsi" w:hAnsiTheme="minorHAnsi" w:cstheme="minorHAnsi"/>
-        </w:rPr>
-        <w:t>roșu</w:t>
-      </w:r>
-      <w:proofErr w:type="spellEnd"/>
-      <w:r>
-        <w:rPr>
-          <w:rFonts w:asciiTheme="minorHAnsi" w:hAnsiTheme="minorHAnsi" w:cstheme="minorHAnsi"/>
-        </w:rPr>
-        <w:t xml:space="preserve"> = 3 </w:t>
-      </w:r>
-      <w:proofErr w:type="spellStart"/>
-      <w:r>
-        <w:rPr>
-          <w:rFonts w:asciiTheme="minorHAnsi" w:hAnsiTheme="minorHAnsi" w:cstheme="minorHAnsi"/>
-        </w:rPr>
-        <w:t>lovituri</w:t>
-      </w:r>
-      <w:proofErr w:type="spellEnd"/>
-      <w:r>
-        <w:rPr>
-          <w:rFonts w:asciiTheme="minorHAnsi" w:hAnsiTheme="minorHAnsi" w:cstheme="minorHAnsi"/>
-        </w:rPr>
-        <w:t xml:space="preserve">. </w:t>
-      </w:r>
-      <w:proofErr w:type="spellStart"/>
-      <w:r>
-        <w:rPr>
-          <w:rFonts w:asciiTheme="minorHAnsi" w:hAnsiTheme="minorHAnsi" w:cstheme="minorHAnsi"/>
-        </w:rPr>
-        <w:t>După</w:t>
-      </w:r>
-      <w:proofErr w:type="spellEnd"/>
-      <w:r>
-        <w:rPr>
-          <w:rFonts w:asciiTheme="minorHAnsi" w:hAnsiTheme="minorHAnsi" w:cstheme="minorHAnsi"/>
-        </w:rPr>
-        <w:t xml:space="preserve"> </w:t>
-      </w:r>
-      <w:proofErr w:type="spellStart"/>
-      <w:r>
-        <w:rPr>
-          <w:rFonts w:asciiTheme="minorHAnsi" w:hAnsiTheme="minorHAnsi" w:cstheme="minorHAnsi"/>
-        </w:rPr>
-        <w:t>fiecare</w:t>
-      </w:r>
-      <w:proofErr w:type="spellEnd"/>
-      <w:r>
-        <w:rPr>
-          <w:rFonts w:asciiTheme="minorHAnsi" w:hAnsiTheme="minorHAnsi" w:cstheme="minorHAnsi"/>
-        </w:rPr>
-        <w:t xml:space="preserve"> </w:t>
-      </w:r>
-      <w:proofErr w:type="spellStart"/>
-      <w:r>
-        <w:rPr>
-          <w:rFonts w:asciiTheme="minorHAnsi" w:hAnsiTheme="minorHAnsi" w:cstheme="minorHAnsi"/>
-        </w:rPr>
-        <w:t>lovitură</w:t>
-      </w:r>
-      <w:proofErr w:type="spellEnd"/>
-      <w:r>
-        <w:rPr>
-          <w:rFonts w:asciiTheme="minorHAnsi" w:hAnsiTheme="minorHAnsi" w:cstheme="minorHAnsi"/>
-        </w:rPr>
-        <w:t xml:space="preserve">, </w:t>
-      </w:r>
-      <w:proofErr w:type="spellStart"/>
-      <w:r>
-        <w:rPr>
-          <w:rFonts w:asciiTheme="minorHAnsi" w:hAnsiTheme="minorHAnsi" w:cstheme="minorHAnsi"/>
-        </w:rPr>
-        <w:t>modelul</w:t>
-      </w:r>
-      <w:proofErr w:type="spellEnd"/>
-      <w:r>
-        <w:rPr>
-          <w:rFonts w:asciiTheme="minorHAnsi" w:hAnsiTheme="minorHAnsi" w:cstheme="minorHAnsi"/>
-        </w:rPr>
-        <w:t xml:space="preserve"> </w:t>
-      </w:r>
-      <w:proofErr w:type="spellStart"/>
-      <w:r>
-        <w:rPr>
-          <w:rFonts w:asciiTheme="minorHAnsi" w:hAnsiTheme="minorHAnsi" w:cstheme="minorHAnsi"/>
-        </w:rPr>
-        <w:t>blocului</w:t>
-      </w:r>
-      <w:proofErr w:type="spellEnd"/>
-      <w:r>
-        <w:rPr>
-          <w:rFonts w:asciiTheme="minorHAnsi" w:hAnsiTheme="minorHAnsi" w:cstheme="minorHAnsi"/>
-        </w:rPr>
-        <w:t xml:space="preserve"> se </w:t>
-      </w:r>
-      <w:proofErr w:type="spellStart"/>
-      <w:r>
-        <w:rPr>
-          <w:rFonts w:asciiTheme="minorHAnsi" w:hAnsiTheme="minorHAnsi" w:cstheme="minorHAnsi"/>
-        </w:rPr>
-        <w:t>modifică</w:t>
-      </w:r>
-      <w:proofErr w:type="spellEnd"/>
-      <w:r>
-        <w:rPr>
-          <w:rFonts w:asciiTheme="minorHAnsi" w:hAnsiTheme="minorHAnsi" w:cstheme="minorHAnsi"/>
-        </w:rPr>
-        <w:t>.</w:t>
+          <w:lang w:val="ro-RO"/>
+        </w:rPr>
+        <w:t>au scopul de a fi distruse pentru a genera scor și, în cazul distrugerii tuturor blocurilor din suprafața de joc, se va putea parcurge la nivelul următor. Fiecare bloc are nevoie de un număr diferit de lovituri: galben = 1 lovitură, portocaliu = 2 lovituri, roșu = 3 lovituri. După fiecare lovitură, modelul blocului se modifică.</w:t>
       </w:r>
     </w:p>
     <w:p>
@@ -1915,7 +1352,7 @@
                     <pic:cNvPicPr/>
                   </pic:nvPicPr>
                   <pic:blipFill>
-                    <a:blip r:embed="rId12"/>
+                    <a:blip r:embed="rId13"/>
                     <a:stretch>
                       <a:fillRect/>
                     </a:stretch>
@@ -1947,7 +1384,13 @@
         </w:rPr>
       </w:pPr>
       <w:r>
-        <w:t>Figura 4. Blocurile</w:t>
+        <w:t xml:space="preserve">Figura </w:t>
+      </w:r>
+      <w:r>
+        <w:t>5</w:t>
+      </w:r>
+      <w:r>
+        <w:t>. Blocurile</w:t>
       </w:r>
     </w:p>
     <w:p>
@@ -1957,48 +1400,27 @@
           <w:ilvl w:val="0"/>
           <w:numId w:val="6"/>
         </w:numPr>
-      </w:pPr>
+        <w:rPr>
+          <w:lang w:val="ro-RO"/>
+        </w:rPr>
+      </w:pPr>
+      <w:proofErr w:type="spellStart"/>
       <w:r>
         <w:rPr>
           <w:rFonts w:asciiTheme="minorHAnsi" w:hAnsiTheme="minorHAnsi" w:cstheme="minorHAnsi"/>
           <w:b/>
           <w:bCs/>
+          <w:lang w:val="ro-RO"/>
         </w:rPr>
         <w:t>Buff</w:t>
       </w:r>
+      <w:proofErr w:type="spellEnd"/>
       <w:r>
         <w:rPr>
           <w:rFonts w:asciiTheme="minorHAnsi" w:hAnsiTheme="minorHAnsi" w:cstheme="minorHAnsi"/>
-        </w:rPr>
-        <w:t>-</w:t>
-      </w:r>
-      <w:proofErr w:type="spellStart"/>
-      <w:r>
-        <w:rPr>
-          <w:rFonts w:asciiTheme="minorHAnsi" w:hAnsiTheme="minorHAnsi" w:cstheme="minorHAnsi"/>
-        </w:rPr>
-        <w:t>uri</w:t>
-      </w:r>
-      <w:proofErr w:type="spellEnd"/>
-      <w:r>
-        <w:rPr>
-          <w:rFonts w:asciiTheme="minorHAnsi" w:hAnsiTheme="minorHAnsi" w:cstheme="minorHAnsi"/>
-        </w:rPr>
-        <w:t xml:space="preserve"> </w:t>
-      </w:r>
-      <w:proofErr w:type="spellStart"/>
-      <w:r>
-        <w:rPr>
-          <w:rFonts w:asciiTheme="minorHAnsi" w:hAnsiTheme="minorHAnsi" w:cstheme="minorHAnsi"/>
-        </w:rPr>
-        <w:t>și</w:t>
-      </w:r>
-      <w:proofErr w:type="spellEnd"/>
-      <w:r>
-        <w:rPr>
-          <w:rFonts w:asciiTheme="minorHAnsi" w:hAnsiTheme="minorHAnsi" w:cstheme="minorHAnsi"/>
-        </w:rPr>
-        <w:t xml:space="preserve"> </w:t>
+          <w:lang w:val="ro-RO"/>
+        </w:rPr>
+        <w:t xml:space="preserve">-uri și </w:t>
       </w:r>
       <w:proofErr w:type="spellStart"/>
       <w:r>
@@ -2006,22 +1428,18 @@
           <w:rFonts w:asciiTheme="minorHAnsi" w:hAnsiTheme="minorHAnsi" w:cstheme="minorHAnsi"/>
           <w:b/>
           <w:bCs/>
+          <w:lang w:val="ro-RO"/>
         </w:rPr>
         <w:t>Debuff</w:t>
       </w:r>
+      <w:proofErr w:type="spellEnd"/>
       <w:r>
         <w:rPr>
           <w:rFonts w:asciiTheme="minorHAnsi" w:hAnsiTheme="minorHAnsi" w:cstheme="minorHAnsi"/>
-        </w:rPr>
-        <w:t>-</w:t>
-      </w:r>
-      <w:r>
-        <w:rPr>
-          <w:rFonts w:asciiTheme="minorHAnsi" w:hAnsiTheme="minorHAnsi" w:cstheme="minorHAnsi"/>
-        </w:rPr>
-        <w:t>uri</w:t>
-      </w:r>
-      <w:proofErr w:type="spellEnd"/>
+          <w:lang w:val="ro-RO"/>
+        </w:rPr>
+        <w:t>-uri</w:t>
+      </w:r>
     </w:p>
     <w:p/>
     <w:p>
@@ -2044,65 +1462,6 @@
                 <pic:pic xmlns:pic="http://schemas.openxmlformats.org/drawingml/2006/picture">
                   <pic:nvPicPr>
                     <pic:cNvPr id="99" name="Google Shape;99;p18"/>
-                    <pic:cNvPicPr preferRelativeResize="0"/>
-                  </pic:nvPicPr>
-                  <pic:blipFill>
-                    <a:blip r:embed="rId13">
-                      <a:alphaModFix/>
-                    </a:blip>
-                    <a:stretch>
-                      <a:fillRect/>
-                    </a:stretch>
-                  </pic:blipFill>
-                  <pic:spPr>
-                    <a:xfrm>
-                      <a:off x="0" y="0"/>
-                      <a:ext cx="285750" cy="323850"/>
-                    </a:xfrm>
-                    <a:prstGeom prst="rect">
-                      <a:avLst/>
-                    </a:prstGeom>
-                    <a:noFill/>
-                    <a:ln>
-                      <a:noFill/>
-                    </a:ln>
-                  </pic:spPr>
-                </pic:pic>
-              </a:graphicData>
-            </a:graphic>
-          </wp:inline>
-        </w:drawing>
-      </w:r>
-    </w:p>
-    <w:p>
-      <w:pPr>
-        <w:pStyle w:val="Caption"/>
-        <w:jc w:val="center"/>
-      </w:pPr>
-      <w:r>
-        <w:t>Figura 5.Buff Extindere Platformă</w:t>
-      </w:r>
-    </w:p>
-    <w:p>
-      <w:pPr>
-        <w:keepNext/>
-        <w:jc w:val="center"/>
-      </w:pPr>
-      <w:r>
-        <w:rPr>
-          <w:noProof/>
-        </w:rPr>
-        <w:drawing>
-          <wp:inline distT="0" distB="0" distL="0" distR="0" wp14:anchorId="0A4B1730" wp14:editId="7DC53E69">
-            <wp:extent cx="285750" cy="323850"/>
-            <wp:effectExtent l="0" t="0" r="0" b="0"/>
-            <wp:docPr id="102" name="Google Shape;102;p18"/>
-            <wp:cNvGraphicFramePr/>
-            <a:graphic xmlns:a="http://schemas.openxmlformats.org/drawingml/2006/main">
-              <a:graphicData uri="http://schemas.openxmlformats.org/drawingml/2006/picture">
-                <pic:pic xmlns:pic="http://schemas.openxmlformats.org/drawingml/2006/picture">
-                  <pic:nvPicPr>
-                    <pic:cNvPr id="102" name="Google Shape;102;p18"/>
                     <pic:cNvPicPr preferRelativeResize="0"/>
                   </pic:nvPicPr>
                   <pic:blipFill>
@@ -2139,23 +1498,13 @@
         <w:jc w:val="center"/>
       </w:pPr>
       <w:r>
-        <w:t xml:space="preserve">Figura 6. </w:t>
-      </w:r>
-      <w:proofErr w:type="spellStart"/>
-      <w:r>
-        <w:t>Buff</w:t>
-      </w:r>
-      <w:proofErr w:type="spellEnd"/>
-      <w:r>
-        <w:t xml:space="preserve"> </w:t>
-      </w:r>
-      <w:proofErr w:type="spellStart"/>
-      <w:r>
-        <w:t>Multi</w:t>
-      </w:r>
-      <w:proofErr w:type="spellEnd"/>
-      <w:r>
-        <w:t>-Ball</w:t>
+        <w:t xml:space="preserve">Figura </w:t>
+      </w:r>
+      <w:r>
+        <w:t>6</w:t>
+      </w:r>
+      <w:r>
+        <w:t>.Buff Extindere Platformă</w:t>
       </w:r>
     </w:p>
     <w:p>
@@ -2168,16 +1517,16 @@
           <w:noProof/>
         </w:rPr>
         <w:drawing>
-          <wp:inline distT="0" distB="0" distL="0" distR="0" wp14:anchorId="4C3FABB6" wp14:editId="41AB4314">
+          <wp:inline distT="0" distB="0" distL="0" distR="0" wp14:anchorId="0A4B1730" wp14:editId="7DC53E69">
             <wp:extent cx="285750" cy="323850"/>
             <wp:effectExtent l="0" t="0" r="0" b="0"/>
-            <wp:docPr id="105" name="Google Shape;105;p18"/>
+            <wp:docPr id="102" name="Google Shape;102;p18"/>
             <wp:cNvGraphicFramePr/>
             <a:graphic xmlns:a="http://schemas.openxmlformats.org/drawingml/2006/main">
               <a:graphicData uri="http://schemas.openxmlformats.org/drawingml/2006/picture">
                 <pic:pic xmlns:pic="http://schemas.openxmlformats.org/drawingml/2006/picture">
                   <pic:nvPicPr>
-                    <pic:cNvPr id="105" name="Google Shape;105;p18"/>
+                    <pic:cNvPr id="102" name="Google Shape;102;p18"/>
                     <pic:cNvPicPr preferRelativeResize="0"/>
                   </pic:nvPicPr>
                   <pic:blipFill>
@@ -2214,7 +1563,94 @@
         <w:jc w:val="center"/>
       </w:pPr>
       <w:r>
-        <w:t xml:space="preserve">Figura 7. </w:t>
+        <w:t xml:space="preserve">Figura </w:t>
+      </w:r>
+      <w:r>
+        <w:t>7</w:t>
+      </w:r>
+      <w:r>
+        <w:t xml:space="preserve">. </w:t>
+      </w:r>
+      <w:proofErr w:type="spellStart"/>
+      <w:r>
+        <w:t>Buff</w:t>
+      </w:r>
+      <w:proofErr w:type="spellEnd"/>
+      <w:r>
+        <w:t xml:space="preserve"> </w:t>
+      </w:r>
+      <w:proofErr w:type="spellStart"/>
+      <w:r>
+        <w:t>Multi</w:t>
+      </w:r>
+      <w:proofErr w:type="spellEnd"/>
+      <w:r>
+        <w:t>-Ball</w:t>
+      </w:r>
+    </w:p>
+    <w:p>
+      <w:pPr>
+        <w:keepNext/>
+        <w:jc w:val="center"/>
+      </w:pPr>
+      <w:r>
+        <w:rPr>
+          <w:noProof/>
+        </w:rPr>
+        <w:drawing>
+          <wp:inline distT="0" distB="0" distL="0" distR="0" wp14:anchorId="4C3FABB6" wp14:editId="41AB4314">
+            <wp:extent cx="285750" cy="323850"/>
+            <wp:effectExtent l="0" t="0" r="0" b="0"/>
+            <wp:docPr id="105" name="Google Shape;105;p18"/>
+            <wp:cNvGraphicFramePr/>
+            <a:graphic xmlns:a="http://schemas.openxmlformats.org/drawingml/2006/main">
+              <a:graphicData uri="http://schemas.openxmlformats.org/drawingml/2006/picture">
+                <pic:pic xmlns:pic="http://schemas.openxmlformats.org/drawingml/2006/picture">
+                  <pic:nvPicPr>
+                    <pic:cNvPr id="105" name="Google Shape;105;p18"/>
+                    <pic:cNvPicPr preferRelativeResize="0"/>
+                  </pic:nvPicPr>
+                  <pic:blipFill>
+                    <a:blip r:embed="rId16">
+                      <a:alphaModFix/>
+                    </a:blip>
+                    <a:stretch>
+                      <a:fillRect/>
+                    </a:stretch>
+                  </pic:blipFill>
+                  <pic:spPr>
+                    <a:xfrm>
+                      <a:off x="0" y="0"/>
+                      <a:ext cx="285750" cy="323850"/>
+                    </a:xfrm>
+                    <a:prstGeom prst="rect">
+                      <a:avLst/>
+                    </a:prstGeom>
+                    <a:noFill/>
+                    <a:ln>
+                      <a:noFill/>
+                    </a:ln>
+                  </pic:spPr>
+                </pic:pic>
+              </a:graphicData>
+            </a:graphic>
+          </wp:inline>
+        </w:drawing>
+      </w:r>
+    </w:p>
+    <w:p>
+      <w:pPr>
+        <w:pStyle w:val="Caption"/>
+        <w:jc w:val="center"/>
+      </w:pPr>
+      <w:r>
+        <w:t xml:space="preserve">Figura </w:t>
+      </w:r>
+      <w:r>
+        <w:t>8</w:t>
+      </w:r>
+      <w:r>
+        <w:t xml:space="preserve">. </w:t>
       </w:r>
       <w:proofErr w:type="spellStart"/>
       <w:r>
@@ -2292,7 +1728,7 @@
                     <pic:cNvPicPr/>
                   </pic:nvPicPr>
                   <pic:blipFill>
-                    <a:blip r:embed="rId16"/>
+                    <a:blip r:embed="rId17"/>
                     <a:stretch>
                       <a:fillRect/>
                     </a:stretch>
@@ -2319,7 +1755,13 @@
         <w:jc w:val="center"/>
       </w:pPr>
       <w:r>
-        <w:t>Figura 8. Interfața inițială</w:t>
+        <w:t xml:space="preserve">Figura </w:t>
+      </w:r>
+      <w:r>
+        <w:t>9</w:t>
+      </w:r>
+      <w:r>
+        <w:t>. Interfața inițială</w:t>
       </w:r>
     </w:p>
     <w:p/>
@@ -2377,7 +1819,7 @@
                     <pic:cNvPicPr preferRelativeResize="0"/>
                   </pic:nvPicPr>
                   <pic:blipFill>
-                    <a:blip r:embed="rId17">
+                    <a:blip r:embed="rId18">
                       <a:alphaModFix/>
                     </a:blip>
                     <a:stretch>
@@ -2410,7 +1852,13 @@
         <w:jc w:val="center"/>
       </w:pPr>
       <w:r>
-        <w:t>Figura 8. Utilizare clasa ”</w:t>
+        <w:t xml:space="preserve">Figura </w:t>
+      </w:r>
+      <w:r>
+        <w:t>10</w:t>
+      </w:r>
+      <w:r>
+        <w:t>. Utilizare clasa ”</w:t>
       </w:r>
       <w:proofErr w:type="spellStart"/>
       <w:r>
@@ -2478,7 +1926,7 @@
                     <pic:cNvPicPr preferRelativeResize="0"/>
                   </pic:nvPicPr>
                   <pic:blipFill>
-                    <a:blip r:embed="rId18">
+                    <a:blip r:embed="rId19">
                       <a:alphaModFix/>
                     </a:blip>
                     <a:stretch>
@@ -2511,7 +1959,13 @@
         <w:jc w:val="center"/>
       </w:pPr>
       <w:r>
-        <w:t>Figura 9. Limitarea deplasării platformei</w:t>
+        <w:t xml:space="preserve">Figura </w:t>
+      </w:r>
+      <w:r>
+        <w:t>11</w:t>
+      </w:r>
+      <w:r>
+        <w:t>. Limitarea deplasării platformei</w:t>
       </w:r>
     </w:p>
     <w:p/>
@@ -2594,7 +2048,7 @@
                     <pic:cNvPicPr preferRelativeResize="0"/>
                   </pic:nvPicPr>
                   <pic:blipFill>
-                    <a:blip r:embed="rId19">
+                    <a:blip r:embed="rId20">
                       <a:alphaModFix/>
                     </a:blip>
                     <a:stretch>
@@ -2627,7 +2081,13 @@
         <w:jc w:val="center"/>
       </w:pPr>
       <w:r>
-        <w:t xml:space="preserve">Figura 10. Funcția pentru </w:t>
+        <w:t>Figura 1</w:t>
+      </w:r>
+      <w:r>
+        <w:t>2</w:t>
+      </w:r>
+      <w:r>
+        <w:t xml:space="preserve">. Funcția pentru </w:t>
       </w:r>
       <w:proofErr w:type="spellStart"/>
       <w:r>
@@ -2683,7 +2143,7 @@
                     <pic:cNvPicPr preferRelativeResize="0"/>
                   </pic:nvPicPr>
                   <pic:blipFill>
-                    <a:blip r:embed="rId20">
+                    <a:blip r:embed="rId21">
                       <a:alphaModFix/>
                     </a:blip>
                     <a:stretch>
@@ -2766,7 +2226,7 @@
                     <pic:cNvPicPr/>
                   </pic:nvPicPr>
                   <pic:blipFill>
-                    <a:blip r:embed="rId21"/>
+                    <a:blip r:embed="rId22"/>
                     <a:stretch>
                       <a:fillRect/>
                     </a:stretch>
@@ -2796,25 +2256,10 @@
         <w:t xml:space="preserve">Figura </w:t>
       </w:r>
       <w:r>
-        <w:fldChar w:fldCharType="begin"/>
-      </w:r>
-      <w:r>
-        <w:instrText xml:space="preserve"> SEQ Figura \* ARABIC </w:instrText>
-      </w:r>
-      <w:r>
-        <w:fldChar w:fldCharType="separate"/>
-      </w:r>
-      <w:r>
-        <w:rPr>
-          <w:noProof/>
-        </w:rPr>
-        <w:t>1</w:t>
-      </w:r>
-      <w:r>
-        <w:fldChar w:fldCharType="end"/>
-      </w:r>
-      <w:r>
-        <w:t xml:space="preserve">1. Funcția pentru invocarea unui </w:t>
+        <w:t>13</w:t>
+      </w:r>
+      <w:r>
+        <w:t xml:space="preserve">. Funcția pentru invocarea unui </w:t>
       </w:r>
       <w:proofErr w:type="spellStart"/>
       <w:r>
@@ -2914,7 +2359,7 @@
                     <pic:cNvPicPr/>
                   </pic:nvPicPr>
                   <pic:blipFill>
-                    <a:blip r:embed="rId22"/>
+                    <a:blip r:embed="rId23"/>
                     <a:stretch>
                       <a:fillRect/>
                     </a:stretch>
@@ -2944,22 +2389,7 @@
         <w:t>Figura 1</w:t>
       </w:r>
       <w:r>
-        <w:fldChar w:fldCharType="begin"/>
-      </w:r>
-      <w:r>
-        <w:instrText xml:space="preserve"> SEQ Figura \* ARABIC </w:instrText>
-      </w:r>
-      <w:r>
-        <w:fldChar w:fldCharType="separate"/>
-      </w:r>
-      <w:r>
-        <w:rPr>
-          <w:noProof/>
-        </w:rPr>
-        <w:t>2</w:t>
-      </w:r>
-      <w:r>
-        <w:fldChar w:fldCharType="end"/>
+        <w:t>4</w:t>
       </w:r>
       <w:r>
         <w:t>. Pierderea unei vieți</w:t>
@@ -2975,21 +2405,42 @@
       </w:r>
     </w:p>
     <w:p>
-      <w:pPr>
+      <w:r>
         <w:rPr>
           <w:vanish/>
         </w:rPr>
-      </w:pPr>
-      <w:r>
+        <w:t>Top of Form</w:t>
+      </w:r>
+    </w:p>
+    <w:p>
+      <w:r>
+        <w:tab/>
+        <w:t xml:space="preserve">Efectuarea de operații CRUD asupra bazei de date aferentă jocului </w:t>
+      </w:r>
+      <w:proofErr w:type="spellStart"/>
+      <w:r>
+        <w:t>Arkanoid</w:t>
+      </w:r>
+      <w:proofErr w:type="spellEnd"/>
+      <w:r>
+        <w:t xml:space="preserve"> este realizată printr-un API web de tip REST, dezvoltat cu ajutorul platformei .NET. </w:t>
+      </w:r>
+    </w:p>
+    <w:p/>
+    <w:p>
+      <w:pPr>
+        <w:pStyle w:val="Heading3"/>
         <w:rPr>
           <w:vanish/>
         </w:rPr>
-        <w:t>Top of Form</w:t>
+      </w:pPr>
+      <w:r>
+        <w:t xml:space="preserve">2.2.1 </w:t>
       </w:r>
     </w:p>
     <w:p/>
     <w:sectPr>
-      <w:footerReference w:type="first" r:id="rId23"/>
+      <w:footerReference w:type="first" r:id="rId24"/>
       <w:pgSz w:w="12240" w:h="15840"/>
       <w:pgMar w:top="1440" w:right="1440" w:bottom="1440" w:left="1440" w:header="720" w:footer="720" w:gutter="0"/>
       <w:cols w:space="720"/>

</xml_diff>

<commit_message>
Add Web API server structure
</commit_message>
<xml_diff>
--- a/Documentatie.docx
+++ b/Documentatie.docx
@@ -343,7 +343,7 @@
           <w:sz w:val="24"/>
           <w:szCs w:val="24"/>
         </w:rPr>
-        <w:t xml:space="preserve"> [] este o platformă de dezvoltare de jocuri și aplicații extrem de populară în domeniul său. Prin intermediul mediului său integrat, </w:t>
+        <w:t xml:space="preserve"> este o platformă de dezvoltare de jocuri și aplicații extrem de populară în domeniul său. Prin intermediul mediului său integrat, </w:t>
       </w:r>
       <w:proofErr w:type="spellStart"/>
       <w:r>
@@ -1682,16 +1682,32 @@
     <w:p>
       <w:pPr>
         <w:ind w:firstLine="720"/>
-      </w:pPr>
-      <w:r>
+        <w:rPr>
+          <w:sz w:val="24"/>
+          <w:szCs w:val="24"/>
+        </w:rPr>
+      </w:pPr>
+      <w:r>
+        <w:rPr>
+          <w:sz w:val="24"/>
+          <w:szCs w:val="24"/>
+        </w:rPr>
         <w:t>Inițial, utilizatorului îi este prezentată o casetă de text prin intermediul căreia acesta își va introduce numele de utilizator ce va fi reținut în baza de date, alături de toate scorurile obținute de acesta. La apăsarea butonului ”</w:t>
       </w:r>
       <w:proofErr w:type="spellStart"/>
       <w:r>
+        <w:rPr>
+          <w:sz w:val="24"/>
+          <w:szCs w:val="24"/>
+        </w:rPr>
         <w:t>Save</w:t>
       </w:r>
       <w:proofErr w:type="spellEnd"/>
       <w:r>
+        <w:rPr>
+          <w:sz w:val="24"/>
+          <w:szCs w:val="24"/>
+        </w:rPr>
         <w:t>”, se va actualiza câmpul ”Scor Maxim” din interfața utilizatorului cu scorul maxim atins de acesta, în cazul în care utilizatorul nu este nou.</w:t>
       </w:r>
     </w:p>
@@ -1766,30 +1782,66 @@
     </w:p>
     <w:p/>
     <w:p>
+      <w:pPr>
+        <w:rPr>
+          <w:sz w:val="24"/>
+          <w:szCs w:val="24"/>
+        </w:rPr>
+      </w:pPr>
       <w:r>
         <w:tab/>
+      </w:r>
+      <w:r>
+        <w:rPr>
+          <w:sz w:val="24"/>
+          <w:szCs w:val="24"/>
+        </w:rPr>
         <w:t>După salvarea numelui de utilizator, jocul va începe la atingerea ecranului</w:t>
       </w:r>
       <w:r>
+        <w:rPr>
+          <w:sz w:val="24"/>
+          <w:szCs w:val="24"/>
+        </w:rPr>
         <w:t>, mingea fiind lansată din punctul de pornire aflat în mijlocul platformei.</w:t>
       </w:r>
       <w:r>
+        <w:rPr>
+          <w:sz w:val="24"/>
+          <w:szCs w:val="24"/>
+        </w:rPr>
         <w:t xml:space="preserve"> Acest lucru este realizat cu ajutorul clasei ”Input” din </w:t>
       </w:r>
       <w:proofErr w:type="spellStart"/>
       <w:r>
+        <w:rPr>
+          <w:sz w:val="24"/>
+          <w:szCs w:val="24"/>
+        </w:rPr>
         <w:t>framework-ul</w:t>
       </w:r>
       <w:proofErr w:type="spellEnd"/>
       <w:r>
+        <w:rPr>
+          <w:sz w:val="24"/>
+          <w:szCs w:val="24"/>
+        </w:rPr>
         <w:t xml:space="preserve"> </w:t>
       </w:r>
       <w:proofErr w:type="spellStart"/>
       <w:r>
+        <w:rPr>
+          <w:sz w:val="24"/>
+          <w:szCs w:val="24"/>
+        </w:rPr>
         <w:t>Unity</w:t>
       </w:r>
       <w:proofErr w:type="spellEnd"/>
       <w:r>
+        <w:rPr>
+          <w:sz w:val="24"/>
+          <w:szCs w:val="24"/>
+        </w:rPr>
         <w:t>.</w:t>
       </w:r>
     </w:p>
@@ -1874,23 +1926,41 @@
       <w:pPr>
         <w:rPr>
           <w:noProof/>
+          <w:sz w:val="24"/>
+          <w:szCs w:val="24"/>
         </w:rPr>
       </w:pPr>
       <w:r>
         <w:tab/>
+      </w:r>
+      <w:r>
+        <w:rPr>
+          <w:sz w:val="24"/>
+          <w:szCs w:val="24"/>
+        </w:rPr>
         <w:t xml:space="preserve">Poziția platformei pe ecran este relativă la punctul atins de utilizator, pe axa X. Pentru a limita mișcarea platformei în spațiul ecranului, sunt folosite două limite, una pentru fiecare parte a ecranului (left, </w:t>
       </w:r>
       <w:proofErr w:type="spellStart"/>
       <w:r>
+        <w:rPr>
+          <w:sz w:val="24"/>
+          <w:szCs w:val="24"/>
+        </w:rPr>
         <w:t>right</w:t>
       </w:r>
       <w:proofErr w:type="spellEnd"/>
       <w:r>
+        <w:rPr>
+          <w:sz w:val="24"/>
+          <w:szCs w:val="24"/>
+        </w:rPr>
         <w:t>).</w:t>
       </w:r>
       <w:r>
         <w:rPr>
           <w:noProof/>
+          <w:sz w:val="24"/>
+          <w:szCs w:val="24"/>
         </w:rPr>
         <w:t xml:space="preserve"> </w:t>
       </w:r>
@@ -1911,7 +1981,6 @@
         <w:rPr>
           <w:noProof/>
         </w:rPr>
-        <w:lastRenderedPageBreak/>
         <w:drawing>
           <wp:inline distT="0" distB="0" distL="0" distR="0" wp14:anchorId="319441ED" wp14:editId="1FB1DE77">
             <wp:extent cx="5610550" cy="222200"/>
@@ -1972,53 +2041,113 @@
     <w:p>
       <w:pPr>
         <w:ind w:firstLine="720"/>
-      </w:pPr>
-      <w:r>
+        <w:rPr>
+          <w:sz w:val="24"/>
+          <w:szCs w:val="24"/>
+        </w:rPr>
+      </w:pPr>
+      <w:r>
+        <w:rPr>
+          <w:sz w:val="24"/>
+          <w:szCs w:val="24"/>
+        </w:rPr>
         <w:t xml:space="preserve">Cu ajutorul </w:t>
       </w:r>
       <w:proofErr w:type="spellStart"/>
       <w:r>
+        <w:rPr>
+          <w:sz w:val="24"/>
+          <w:szCs w:val="24"/>
+        </w:rPr>
         <w:t>framework</w:t>
       </w:r>
       <w:proofErr w:type="spellEnd"/>
       <w:r>
+        <w:rPr>
+          <w:sz w:val="24"/>
+          <w:szCs w:val="24"/>
+        </w:rPr>
         <w:t xml:space="preserve">-ului furnizat de </w:t>
       </w:r>
       <w:proofErr w:type="spellStart"/>
       <w:r>
+        <w:rPr>
+          <w:sz w:val="24"/>
+          <w:szCs w:val="24"/>
+        </w:rPr>
         <w:t>Unity</w:t>
       </w:r>
       <w:proofErr w:type="spellEnd"/>
       <w:r>
+        <w:rPr>
+          <w:sz w:val="24"/>
+          <w:szCs w:val="24"/>
+        </w:rPr>
         <w:t>, detectarea coliziunilor</w:t>
       </w:r>
       <w:r>
+        <w:rPr>
+          <w:sz w:val="24"/>
+          <w:szCs w:val="24"/>
+        </w:rPr>
         <w:t xml:space="preserve"> dintre minge și platformă/pereți/blocuri</w:t>
       </w:r>
       <w:r>
+        <w:rPr>
+          <w:sz w:val="24"/>
+          <w:szCs w:val="24"/>
+        </w:rPr>
         <w:t xml:space="preserve"> se poate realiza cu ajutorul unei funcții</w:t>
       </w:r>
       <w:r>
+        <w:rPr>
+          <w:sz w:val="24"/>
+          <w:szCs w:val="24"/>
+        </w:rPr>
         <w:t xml:space="preserve"> prestabilite</w:t>
       </w:r>
       <w:r>
+        <w:rPr>
+          <w:sz w:val="24"/>
+          <w:szCs w:val="24"/>
+        </w:rPr>
         <w:t>. Acest lucru este posibil atunci când un</w:t>
       </w:r>
       <w:r>
+        <w:rPr>
+          <w:sz w:val="24"/>
+          <w:szCs w:val="24"/>
+        </w:rPr>
         <w:t>ui</w:t>
       </w:r>
       <w:r>
+        <w:rPr>
+          <w:sz w:val="24"/>
+          <w:szCs w:val="24"/>
+        </w:rPr>
         <w:t xml:space="preserve"> obiect îi este atribuită starea de </w:t>
       </w:r>
       <w:r>
+        <w:rPr>
+          <w:sz w:val="24"/>
+          <w:szCs w:val="24"/>
+        </w:rPr>
         <w:t>”</w:t>
       </w:r>
       <w:proofErr w:type="spellStart"/>
       <w:r>
+        <w:rPr>
+          <w:sz w:val="24"/>
+          <w:szCs w:val="24"/>
+        </w:rPr>
         <w:t>Collider</w:t>
       </w:r>
       <w:proofErr w:type="spellEnd"/>
       <w:r>
+        <w:rPr>
+          <w:sz w:val="24"/>
+          <w:szCs w:val="24"/>
+        </w:rPr>
         <w:t>” din interfața editorului.</w:t>
       </w:r>
     </w:p>
@@ -2100,24 +2229,52 @@
     </w:p>
     <w:p/>
     <w:p>
+      <w:pPr>
+        <w:rPr>
+          <w:sz w:val="24"/>
+          <w:szCs w:val="24"/>
+        </w:rPr>
+      </w:pPr>
       <w:r>
         <w:tab/>
+      </w:r>
+      <w:r>
+        <w:rPr>
+          <w:sz w:val="24"/>
+          <w:szCs w:val="24"/>
+        </w:rPr>
         <w:t xml:space="preserve">Pentru a verifica ce obiect are coliziune, se folosește un </w:t>
       </w:r>
       <w:proofErr w:type="spellStart"/>
       <w:r>
+        <w:rPr>
+          <w:sz w:val="24"/>
+          <w:szCs w:val="24"/>
+        </w:rPr>
         <w:t>tag</w:t>
       </w:r>
       <w:proofErr w:type="spellEnd"/>
       <w:r>
+        <w:rPr>
+          <w:sz w:val="24"/>
+          <w:szCs w:val="24"/>
+        </w:rPr>
         <w:t xml:space="preserve"> atribuit obiectului în editorul </w:t>
       </w:r>
       <w:proofErr w:type="spellStart"/>
       <w:r>
+        <w:rPr>
+          <w:sz w:val="24"/>
+          <w:szCs w:val="24"/>
+        </w:rPr>
         <w:t>Unity</w:t>
       </w:r>
       <w:proofErr w:type="spellEnd"/>
       <w:r>
+        <w:rPr>
+          <w:sz w:val="24"/>
+          <w:szCs w:val="24"/>
+        </w:rPr>
         <w:t>.</w:t>
       </w:r>
     </w:p>
@@ -2176,27 +2333,59 @@
       </w:pPr>
     </w:p>
     <w:p>
+      <w:pPr>
+        <w:rPr>
+          <w:sz w:val="24"/>
+          <w:szCs w:val="24"/>
+        </w:rPr>
+      </w:pPr>
       <w:r>
         <w:tab/>
+      </w:r>
+      <w:r>
+        <w:rPr>
+          <w:sz w:val="24"/>
+          <w:szCs w:val="24"/>
+        </w:rPr>
         <w:t xml:space="preserve">La distrugerea unui bloc, scorul crește cu 10 puncte. Dacă scorul actual este mai mare decât cel maxim, scorul maxim este de asemenea actualizat în interfața de utilizator cu valoarea scorului curent. Scorul este introdus în baza de date la încheierea jocului, fie pierdut, fie câștigat (mai multe detalii în subcapitolul următor). De asemenea, la distrugerea blocurilor, acestea </w:t>
       </w:r>
       <w:r>
+        <w:rPr>
+          <w:sz w:val="24"/>
+          <w:szCs w:val="24"/>
+        </w:rPr>
         <w:t xml:space="preserve">prezintă șansa de 10% de a invoca un </w:t>
       </w:r>
       <w:proofErr w:type="spellStart"/>
       <w:r>
+        <w:rPr>
+          <w:sz w:val="24"/>
+          <w:szCs w:val="24"/>
+        </w:rPr>
         <w:t>buff</w:t>
       </w:r>
       <w:proofErr w:type="spellEnd"/>
       <w:r>
+        <w:rPr>
+          <w:sz w:val="24"/>
+          <w:szCs w:val="24"/>
+        </w:rPr>
         <w:t xml:space="preserve"> sau un </w:t>
       </w:r>
       <w:proofErr w:type="spellStart"/>
       <w:r>
+        <w:rPr>
+          <w:sz w:val="24"/>
+          <w:szCs w:val="24"/>
+        </w:rPr>
         <w:t>debuff</w:t>
       </w:r>
       <w:proofErr w:type="spellEnd"/>
       <w:r>
+        <w:rPr>
+          <w:sz w:val="24"/>
+          <w:szCs w:val="24"/>
+        </w:rPr>
         <w:t xml:space="preserve"> care durează 10 secunde, dacă acesta este prins de utilizator.</w:t>
       </w:r>
     </w:p>
@@ -2277,59 +2466,127 @@
     </w:p>
     <w:p/>
     <w:p>
-      <w:r>
+      <w:pPr>
+        <w:rPr>
+          <w:sz w:val="24"/>
+          <w:szCs w:val="24"/>
+        </w:rPr>
+      </w:pPr>
+      <w:r>
+        <w:lastRenderedPageBreak/>
         <w:tab/>
+      </w:r>
+      <w:r>
+        <w:rPr>
+          <w:sz w:val="24"/>
+          <w:szCs w:val="24"/>
+        </w:rPr>
         <w:t xml:space="preserve">Generarea nivelelor se face prin citirea unui fișier, ce prezintă </w:t>
       </w:r>
       <w:r>
         <w:rPr>
           <w:i/>
           <w:iCs/>
+          <w:sz w:val="24"/>
+          <w:szCs w:val="24"/>
         </w:rPr>
         <w:t>n</w:t>
       </w:r>
       <w:r>
+        <w:rPr>
+          <w:sz w:val="24"/>
+          <w:szCs w:val="24"/>
+        </w:rPr>
         <w:t xml:space="preserve"> </w:t>
       </w:r>
       <w:proofErr w:type="spellStart"/>
       <w:r>
+        <w:rPr>
+          <w:sz w:val="24"/>
+          <w:szCs w:val="24"/>
+        </w:rPr>
         <w:t>matrici</w:t>
       </w:r>
       <w:proofErr w:type="spellEnd"/>
       <w:r>
+        <w:rPr>
+          <w:sz w:val="24"/>
+          <w:szCs w:val="24"/>
+        </w:rPr>
         <w:t xml:space="preserve"> pătratice</w:t>
       </w:r>
       <w:r>
+        <w:rPr>
+          <w:sz w:val="24"/>
+          <w:szCs w:val="24"/>
+        </w:rPr>
         <w:t xml:space="preserve"> ce au scopul de a reprezenta structura blocurilor</w:t>
       </w:r>
       <w:r>
+        <w:rPr>
+          <w:sz w:val="24"/>
+          <w:szCs w:val="24"/>
+        </w:rPr>
         <w:t xml:space="preserve"> pe fiecare nivel</w:t>
       </w:r>
       <w:r>
+        <w:rPr>
+          <w:sz w:val="24"/>
+          <w:szCs w:val="24"/>
+        </w:rPr>
         <w:t xml:space="preserve">. Valorile de 0 indică spațiile goale, iar valorile de 1, 2 și 3 reprezintă câte lovituri va rezista blocul de pe acea poziție până va fi distrus. </w:t>
       </w:r>
     </w:p>
     <w:p>
-      <w:r>
-        <w:lastRenderedPageBreak/>
+      <w:pPr>
+        <w:rPr>
+          <w:sz w:val="24"/>
+          <w:szCs w:val="24"/>
+        </w:rPr>
+      </w:pPr>
+      <w:r>
+        <w:rPr>
+          <w:sz w:val="24"/>
+          <w:szCs w:val="24"/>
+        </w:rPr>
         <w:tab/>
         <w:t>Jocul se termină atunci când utilizatorul termină toate nivelele existente, sau când pierde cele 3 vieți.</w:t>
       </w:r>
       <w:r>
+        <w:rPr>
+          <w:sz w:val="24"/>
+          <w:szCs w:val="24"/>
+        </w:rPr>
         <w:t xml:space="preserve"> Pentru fiecare caz, utilizatorului îi este afișată fie interfața ”Ai câștigat”, fie ”Ai pierdut”.</w:t>
       </w:r>
       <w:r>
+        <w:rPr>
+          <w:sz w:val="24"/>
+          <w:szCs w:val="24"/>
+        </w:rPr>
         <w:t xml:space="preserve"> </w:t>
       </w:r>
     </w:p>
     <w:p>
       <w:pPr>
         <w:ind w:firstLine="720"/>
-      </w:pPr>
-      <w:r>
+        <w:rPr>
+          <w:sz w:val="24"/>
+          <w:szCs w:val="24"/>
+        </w:rPr>
+      </w:pPr>
+      <w:r>
+        <w:rPr>
+          <w:sz w:val="24"/>
+          <w:szCs w:val="24"/>
+        </w:rPr>
         <w:t>O viață este pierdută în cazul în care mingea iese în afara spațiului de joc</w:t>
       </w:r>
       <w:r>
+        <w:rPr>
+          <w:sz w:val="24"/>
+          <w:szCs w:val="24"/>
+        </w:rPr>
         <w:t>, iar în acest caz, nivelul este luat de la capăt.</w:t>
       </w:r>
     </w:p>
@@ -2413,16 +2670,36 @@
       </w:r>
     </w:p>
     <w:p>
+      <w:pPr>
+        <w:rPr>
+          <w:sz w:val="24"/>
+          <w:szCs w:val="24"/>
+        </w:rPr>
+      </w:pPr>
       <w:r>
         <w:tab/>
+      </w:r>
+      <w:r>
+        <w:rPr>
+          <w:sz w:val="24"/>
+          <w:szCs w:val="24"/>
+        </w:rPr>
         <w:t xml:space="preserve">Efectuarea de operații CRUD asupra bazei de date aferentă jocului </w:t>
       </w:r>
       <w:proofErr w:type="spellStart"/>
       <w:r>
+        <w:rPr>
+          <w:sz w:val="24"/>
+          <w:szCs w:val="24"/>
+        </w:rPr>
         <w:t>Arkanoid</w:t>
       </w:r>
       <w:proofErr w:type="spellEnd"/>
       <w:r>
+        <w:rPr>
+          <w:sz w:val="24"/>
+          <w:szCs w:val="24"/>
+        </w:rPr>
         <w:t xml:space="preserve"> este realizată printr-un API web de tip REST, dezvoltat cu ajutorul platformei .NET. </w:t>
       </w:r>
     </w:p>
@@ -2430,17 +2707,434 @@
     <w:p>
       <w:pPr>
         <w:pStyle w:val="Heading3"/>
-        <w:rPr>
-          <w:vanish/>
-        </w:rPr>
       </w:pPr>
       <w:r>
         <w:t xml:space="preserve">2.2.1 </w:t>
       </w:r>
+      <w:r>
+        <w:t>Structurarea aplicației server</w:t>
+      </w:r>
     </w:p>
     <w:p/>
+    <w:p>
+      <w:pPr>
+        <w:rPr>
+          <w:sz w:val="24"/>
+          <w:szCs w:val="24"/>
+        </w:rPr>
+      </w:pPr>
+      <w:r>
+        <w:tab/>
+      </w:r>
+      <w:r>
+        <w:rPr>
+          <w:sz w:val="24"/>
+          <w:szCs w:val="24"/>
+        </w:rPr>
+        <w:t>API-</w:t>
+      </w:r>
+      <w:proofErr w:type="spellStart"/>
+      <w:r>
+        <w:rPr>
+          <w:sz w:val="24"/>
+          <w:szCs w:val="24"/>
+        </w:rPr>
+        <w:t>ul</w:t>
+      </w:r>
+      <w:proofErr w:type="spellEnd"/>
+      <w:r>
+        <w:rPr>
+          <w:sz w:val="24"/>
+          <w:szCs w:val="24"/>
+        </w:rPr>
+        <w:t xml:space="preserve"> web este dezvoltat utilizând structurarea pe straturi logice:</w:t>
+      </w:r>
+    </w:p>
+    <w:p>
+      <w:pPr>
+        <w:pStyle w:val="ListParagraph"/>
+        <w:numPr>
+          <w:ilvl w:val="0"/>
+          <w:numId w:val="7"/>
+        </w:numPr>
+        <w:rPr>
+          <w:lang w:val="ro-RO"/>
+        </w:rPr>
+      </w:pPr>
+      <w:proofErr w:type="spellStart"/>
+      <w:r>
+        <w:rPr>
+          <w:rFonts w:asciiTheme="minorHAnsi" w:hAnsiTheme="minorHAnsi" w:cstheme="minorHAnsi"/>
+          <w:b/>
+          <w:bCs/>
+          <w:lang w:val="ro-RO"/>
+        </w:rPr>
+        <w:lastRenderedPageBreak/>
+        <w:t>Presentation</w:t>
+      </w:r>
+      <w:proofErr w:type="spellEnd"/>
+      <w:r>
+        <w:rPr>
+          <w:rFonts w:asciiTheme="minorHAnsi" w:hAnsiTheme="minorHAnsi" w:cstheme="minorHAnsi"/>
+          <w:b/>
+          <w:bCs/>
+          <w:lang w:val="ro-RO"/>
+        </w:rPr>
+        <w:t xml:space="preserve"> </w:t>
+      </w:r>
+      <w:proofErr w:type="spellStart"/>
+      <w:r>
+        <w:rPr>
+          <w:rFonts w:asciiTheme="minorHAnsi" w:hAnsiTheme="minorHAnsi" w:cstheme="minorHAnsi"/>
+          <w:b/>
+          <w:bCs/>
+          <w:lang w:val="ro-RO"/>
+        </w:rPr>
+        <w:t>Layer</w:t>
+      </w:r>
+      <w:proofErr w:type="spellEnd"/>
+      <w:r>
+        <w:rPr>
+          <w:rFonts w:asciiTheme="minorHAnsi" w:hAnsiTheme="minorHAnsi" w:cstheme="minorHAnsi"/>
+          <w:lang w:val="ro-RO"/>
+        </w:rPr>
+        <w:t xml:space="preserve">, în care se găsesc controlerele API care gestionează cererile HTTP și interacționează cu Service </w:t>
+      </w:r>
+      <w:proofErr w:type="spellStart"/>
+      <w:r>
+        <w:rPr>
+          <w:rFonts w:asciiTheme="minorHAnsi" w:hAnsiTheme="minorHAnsi" w:cstheme="minorHAnsi"/>
+          <w:lang w:val="ro-RO"/>
+        </w:rPr>
+        <w:t>Layer</w:t>
+      </w:r>
+      <w:proofErr w:type="spellEnd"/>
+      <w:r>
+        <w:rPr>
+          <w:rFonts w:asciiTheme="minorHAnsi" w:hAnsiTheme="minorHAnsi" w:cstheme="minorHAnsi"/>
+          <w:lang w:val="ro-RO"/>
+        </w:rPr>
+        <w:t>;</w:t>
+      </w:r>
+    </w:p>
+    <w:p>
+      <w:pPr>
+        <w:pStyle w:val="ListParagraph"/>
+        <w:numPr>
+          <w:ilvl w:val="0"/>
+          <w:numId w:val="7"/>
+        </w:numPr>
+        <w:rPr>
+          <w:b/>
+          <w:bCs/>
+          <w:lang w:val="ro-RO"/>
+        </w:rPr>
+      </w:pPr>
+      <w:r>
+        <w:rPr>
+          <w:rFonts w:asciiTheme="minorHAnsi" w:hAnsiTheme="minorHAnsi" w:cstheme="minorHAnsi"/>
+          <w:b/>
+          <w:bCs/>
+          <w:lang w:val="ro-RO"/>
+        </w:rPr>
+        <w:t xml:space="preserve">Service </w:t>
+      </w:r>
+      <w:proofErr w:type="spellStart"/>
+      <w:r>
+        <w:rPr>
+          <w:rFonts w:asciiTheme="minorHAnsi" w:hAnsiTheme="minorHAnsi" w:cstheme="minorHAnsi"/>
+          <w:b/>
+          <w:bCs/>
+          <w:lang w:val="ro-RO"/>
+        </w:rPr>
+        <w:t>Layer</w:t>
+      </w:r>
+      <w:proofErr w:type="spellEnd"/>
+      <w:r>
+        <w:rPr>
+          <w:rFonts w:asciiTheme="minorHAnsi" w:hAnsiTheme="minorHAnsi" w:cstheme="minorHAnsi"/>
+          <w:lang w:val="ro-RO"/>
+        </w:rPr>
+        <w:t xml:space="preserve">, ce conține logica serviciilor apelate de controller. Acesta interacționează cu Data Access </w:t>
+      </w:r>
+      <w:proofErr w:type="spellStart"/>
+      <w:r>
+        <w:rPr>
+          <w:rFonts w:asciiTheme="minorHAnsi" w:hAnsiTheme="minorHAnsi" w:cstheme="minorHAnsi"/>
+          <w:lang w:val="ro-RO"/>
+        </w:rPr>
+        <w:t>Layer</w:t>
+      </w:r>
+      <w:proofErr w:type="spellEnd"/>
+      <w:r>
+        <w:rPr>
+          <w:rFonts w:asciiTheme="minorHAnsi" w:hAnsiTheme="minorHAnsi" w:cstheme="minorHAnsi"/>
+          <w:lang w:val="ro-RO"/>
+        </w:rPr>
+        <w:t>;</w:t>
+      </w:r>
+    </w:p>
+    <w:p>
+      <w:pPr>
+        <w:pStyle w:val="ListParagraph"/>
+        <w:numPr>
+          <w:ilvl w:val="0"/>
+          <w:numId w:val="7"/>
+        </w:numPr>
+        <w:rPr>
+          <w:b/>
+          <w:bCs/>
+          <w:lang w:val="ro-RO"/>
+        </w:rPr>
+      </w:pPr>
+      <w:r>
+        <w:rPr>
+          <w:rFonts w:asciiTheme="minorHAnsi" w:hAnsiTheme="minorHAnsi" w:cstheme="minorHAnsi"/>
+          <w:b/>
+          <w:bCs/>
+          <w:lang w:val="ro-RO"/>
+        </w:rPr>
+        <w:t xml:space="preserve">Data Access </w:t>
+      </w:r>
+      <w:proofErr w:type="spellStart"/>
+      <w:r>
+        <w:rPr>
+          <w:rFonts w:asciiTheme="minorHAnsi" w:hAnsiTheme="minorHAnsi" w:cstheme="minorHAnsi"/>
+          <w:b/>
+          <w:bCs/>
+          <w:lang w:val="ro-RO"/>
+        </w:rPr>
+        <w:t>Layer</w:t>
+      </w:r>
+      <w:proofErr w:type="spellEnd"/>
+      <w:r>
+        <w:rPr>
+          <w:rFonts w:asciiTheme="minorHAnsi" w:hAnsiTheme="minorHAnsi" w:cstheme="minorHAnsi"/>
+          <w:lang w:val="ro-RO"/>
+        </w:rPr>
+        <w:t xml:space="preserve">, </w:t>
+      </w:r>
+      <w:r>
+        <w:rPr>
+          <w:rFonts w:asciiTheme="minorHAnsi" w:hAnsiTheme="minorHAnsi" w:cstheme="minorHAnsi"/>
+          <w:lang w:val="ro-RO"/>
+        </w:rPr>
+        <w:t xml:space="preserve">în care se găsesc </w:t>
+      </w:r>
+      <w:proofErr w:type="spellStart"/>
+      <w:r>
+        <w:rPr>
+          <w:rFonts w:asciiTheme="minorHAnsi" w:hAnsiTheme="minorHAnsi" w:cstheme="minorHAnsi"/>
+          <w:lang w:val="ro-RO"/>
+        </w:rPr>
+        <w:t>repository</w:t>
+      </w:r>
+      <w:proofErr w:type="spellEnd"/>
+      <w:r>
+        <w:rPr>
+          <w:rFonts w:asciiTheme="minorHAnsi" w:hAnsiTheme="minorHAnsi" w:cstheme="minorHAnsi"/>
+          <w:lang w:val="ro-RO"/>
+        </w:rPr>
+        <w:t xml:space="preserve">-urile ce se ocupă cu interacțiunea cu baza de date, folosind </w:t>
+      </w:r>
+      <w:proofErr w:type="spellStart"/>
+      <w:r>
+        <w:rPr>
+          <w:rFonts w:asciiTheme="minorHAnsi" w:hAnsiTheme="minorHAnsi" w:cstheme="minorHAnsi"/>
+          <w:lang w:val="ro-RO"/>
+        </w:rPr>
+        <w:t>Object-Relational</w:t>
+      </w:r>
+      <w:proofErr w:type="spellEnd"/>
+      <w:r>
+        <w:rPr>
+          <w:rFonts w:asciiTheme="minorHAnsi" w:hAnsiTheme="minorHAnsi" w:cstheme="minorHAnsi"/>
+          <w:lang w:val="ro-RO"/>
+        </w:rPr>
+        <w:t xml:space="preserve"> </w:t>
+      </w:r>
+      <w:proofErr w:type="spellStart"/>
+      <w:r>
+        <w:rPr>
+          <w:rFonts w:asciiTheme="minorHAnsi" w:hAnsiTheme="minorHAnsi" w:cstheme="minorHAnsi"/>
+          <w:lang w:val="ro-RO"/>
+        </w:rPr>
+        <w:t>Mapping</w:t>
+      </w:r>
+      <w:proofErr w:type="spellEnd"/>
+      <w:r>
+        <w:rPr>
+          <w:rFonts w:asciiTheme="minorHAnsi" w:hAnsiTheme="minorHAnsi" w:cstheme="minorHAnsi"/>
+          <w:lang w:val="ro-RO"/>
+        </w:rPr>
+        <w:t>.</w:t>
+      </w:r>
+    </w:p>
+    <w:p>
+      <w:pPr>
+        <w:rPr>
+          <w:b/>
+          <w:bCs/>
+        </w:rPr>
+      </w:pPr>
+    </w:p>
+    <w:p>
+      <w:pPr>
+        <w:rPr>
+          <w:b/>
+          <w:bCs/>
+        </w:rPr>
+      </w:pPr>
+    </w:p>
+    <w:p>
+      <w:pPr>
+        <w:keepNext/>
+        <w:jc w:val="center"/>
+      </w:pPr>
+      <w:r>
+        <w:rPr>
+          <w:noProof/>
+        </w:rPr>
+        <w:drawing>
+          <wp:inline distT="0" distB="0" distL="0" distR="0" wp14:anchorId="05C65019" wp14:editId="0AFCB1A9">
+            <wp:extent cx="5943600" cy="593725"/>
+            <wp:effectExtent l="0" t="0" r="0" b="0"/>
+            <wp:docPr id="20273027" name="Picture 2"/>
+            <wp:cNvGraphicFramePr>
+              <a:graphicFrameLocks xmlns:a="http://schemas.openxmlformats.org/drawingml/2006/main" noChangeAspect="1"/>
+            </wp:cNvGraphicFramePr>
+            <a:graphic xmlns:a="http://schemas.openxmlformats.org/drawingml/2006/main">
+              <a:graphicData uri="http://schemas.openxmlformats.org/drawingml/2006/picture">
+                <pic:pic xmlns:pic="http://schemas.openxmlformats.org/drawingml/2006/picture">
+                  <pic:nvPicPr>
+                    <pic:cNvPr id="0" name="Picture 3"/>
+                    <pic:cNvPicPr>
+                      <a:picLocks noChangeAspect="1" noChangeArrowheads="1"/>
+                    </pic:cNvPicPr>
+                  </pic:nvPicPr>
+                  <pic:blipFill>
+                    <a:blip r:embed="rId24">
+                      <a:extLst>
+                        <a:ext uri="{28A0092B-C50C-407E-A947-70E740481C1C}">
+                          <a14:useLocalDpi xmlns:a14="http://schemas.microsoft.com/office/drawing/2010/main" val="0"/>
+                        </a:ext>
+                      </a:extLst>
+                    </a:blip>
+                    <a:srcRect/>
+                    <a:stretch>
+                      <a:fillRect/>
+                    </a:stretch>
+                  </pic:blipFill>
+                  <pic:spPr bwMode="auto">
+                    <a:xfrm>
+                      <a:off x="0" y="0"/>
+                      <a:ext cx="5943600" cy="593725"/>
+                    </a:xfrm>
+                    <a:prstGeom prst="rect">
+                      <a:avLst/>
+                    </a:prstGeom>
+                    <a:noFill/>
+                    <a:ln>
+                      <a:noFill/>
+                    </a:ln>
+                  </pic:spPr>
+                </pic:pic>
+              </a:graphicData>
+            </a:graphic>
+          </wp:inline>
+        </w:drawing>
+      </w:r>
+    </w:p>
+    <w:p>
+      <w:pPr>
+        <w:pStyle w:val="Caption"/>
+        <w:jc w:val="center"/>
+      </w:pPr>
+      <w:r>
+        <w:t>Figura 15. Structurarea pe nivele</w:t>
+      </w:r>
+    </w:p>
+    <w:p/>
+    <w:p>
+      <w:r>
+        <w:tab/>
+        <w:t xml:space="preserve">În Visual Studio, acest lucru a fost posibil prin utilizarea a trei proiecte: un proiect de tip .NET Web API, ce reprezintă stratul de prezentare, și două de tip .NET Framework </w:t>
+      </w:r>
+      <w:proofErr w:type="spellStart"/>
+      <w:r>
+        <w:t>Class</w:t>
+      </w:r>
+      <w:proofErr w:type="spellEnd"/>
+      <w:r>
+        <w:t xml:space="preserve"> </w:t>
+      </w:r>
+      <w:proofErr w:type="spellStart"/>
+      <w:r>
+        <w:t>Library</w:t>
+      </w:r>
+      <w:proofErr w:type="spellEnd"/>
+      <w:r>
+        <w:t xml:space="preserve">, ce reprezintă stratul de servicii și cel de date. </w:t>
+      </w:r>
+    </w:p>
+    <w:p/>
+    <w:p>
+      <w:pPr>
+        <w:keepNext/>
+        <w:jc w:val="center"/>
+      </w:pPr>
+      <w:r>
+        <w:rPr>
+          <w:noProof/>
+        </w:rPr>
+        <w:drawing>
+          <wp:inline distT="0" distB="0" distL="0" distR="0" wp14:anchorId="7BB47E08" wp14:editId="30DA60D5">
+            <wp:extent cx="1847619" cy="3666667"/>
+            <wp:effectExtent l="0" t="0" r="635" b="0"/>
+            <wp:docPr id="1391614263" name="Picture 1" descr="A screenshot of a computer&#10;&#10;Description automatically generated"/>
+            <wp:cNvGraphicFramePr>
+              <a:graphicFrameLocks xmlns:a="http://schemas.openxmlformats.org/drawingml/2006/main" noChangeAspect="1"/>
+            </wp:cNvGraphicFramePr>
+            <a:graphic xmlns:a="http://schemas.openxmlformats.org/drawingml/2006/main">
+              <a:graphicData uri="http://schemas.openxmlformats.org/drawingml/2006/picture">
+                <pic:pic xmlns:pic="http://schemas.openxmlformats.org/drawingml/2006/picture">
+                  <pic:nvPicPr>
+                    <pic:cNvPr id="1391614263" name="Picture 1" descr="A screenshot of a computer&#10;&#10;Description automatically generated"/>
+                    <pic:cNvPicPr/>
+                  </pic:nvPicPr>
+                  <pic:blipFill>
+                    <a:blip r:embed="rId25"/>
+                    <a:stretch>
+                      <a:fillRect/>
+                    </a:stretch>
+                  </pic:blipFill>
+                  <pic:spPr>
+                    <a:xfrm>
+                      <a:off x="0" y="0"/>
+                      <a:ext cx="1847619" cy="3666667"/>
+                    </a:xfrm>
+                    <a:prstGeom prst="rect">
+                      <a:avLst/>
+                    </a:prstGeom>
+                  </pic:spPr>
+                </pic:pic>
+              </a:graphicData>
+            </a:graphic>
+          </wp:inline>
+        </w:drawing>
+      </w:r>
+    </w:p>
+    <w:p>
+      <w:pPr>
+        <w:pStyle w:val="Caption"/>
+        <w:jc w:val="center"/>
+      </w:pPr>
+      <w:r>
+        <w:t>Figura 16. Structurarea proiectului în Visual Studio</w:t>
+      </w:r>
+    </w:p>
     <w:sectPr>
-      <w:footerReference w:type="first" r:id="rId24"/>
+      <w:footerReference w:type="first" r:id="rId26"/>
       <w:pgSz w:w="12240" w:h="15840"/>
       <w:pgMar w:top="1440" w:right="1440" w:bottom="1440" w:left="1440" w:header="720" w:footer="720" w:gutter="0"/>
       <w:cols w:space="720"/>
@@ -3022,6 +3716,95 @@
     </w:lvl>
   </w:abstractNum>
   <w:abstractNum w:abstractNumId="5" w15:restartNumberingAfterBreak="0">
+    <w:nsid w:val="6AF91501"/>
+    <w:multiLevelType w:val="hybridMultilevel"/>
+    <w:tmpl w:val="DEA04EB6"/>
+    <w:lvl w:ilvl="0" w:tplc="EAF662B4">
+      <w:start w:val="1"/>
+      <w:numFmt w:val="decimal"/>
+      <w:lvlText w:val="%1."/>
+      <w:lvlJc w:val="left"/>
+      <w:pPr>
+        <w:ind w:left="900" w:hanging="360"/>
+      </w:pPr>
+      <w:rPr>
+        <w:rFonts w:asciiTheme="minorHAnsi" w:hAnsiTheme="minorHAnsi" w:cstheme="minorHAnsi" w:hint="default"/>
+      </w:rPr>
+    </w:lvl>
+    <w:lvl w:ilvl="1" w:tplc="04090019" w:tentative="1">
+      <w:start w:val="1"/>
+      <w:numFmt w:val="lowerLetter"/>
+      <w:lvlText w:val="%2."/>
+      <w:lvlJc w:val="left"/>
+      <w:pPr>
+        <w:ind w:left="1620" w:hanging="360"/>
+      </w:pPr>
+    </w:lvl>
+    <w:lvl w:ilvl="2" w:tplc="0409001B" w:tentative="1">
+      <w:start w:val="1"/>
+      <w:numFmt w:val="lowerRoman"/>
+      <w:lvlText w:val="%3."/>
+      <w:lvlJc w:val="right"/>
+      <w:pPr>
+        <w:ind w:left="2340" w:hanging="180"/>
+      </w:pPr>
+    </w:lvl>
+    <w:lvl w:ilvl="3" w:tplc="0409000F" w:tentative="1">
+      <w:start w:val="1"/>
+      <w:numFmt w:val="decimal"/>
+      <w:lvlText w:val="%4."/>
+      <w:lvlJc w:val="left"/>
+      <w:pPr>
+        <w:ind w:left="3060" w:hanging="360"/>
+      </w:pPr>
+    </w:lvl>
+    <w:lvl w:ilvl="4" w:tplc="04090019" w:tentative="1">
+      <w:start w:val="1"/>
+      <w:numFmt w:val="lowerLetter"/>
+      <w:lvlText w:val="%5."/>
+      <w:lvlJc w:val="left"/>
+      <w:pPr>
+        <w:ind w:left="3780" w:hanging="360"/>
+      </w:pPr>
+    </w:lvl>
+    <w:lvl w:ilvl="5" w:tplc="0409001B" w:tentative="1">
+      <w:start w:val="1"/>
+      <w:numFmt w:val="lowerRoman"/>
+      <w:lvlText w:val="%6."/>
+      <w:lvlJc w:val="right"/>
+      <w:pPr>
+        <w:ind w:left="4500" w:hanging="180"/>
+      </w:pPr>
+    </w:lvl>
+    <w:lvl w:ilvl="6" w:tplc="0409000F" w:tentative="1">
+      <w:start w:val="1"/>
+      <w:numFmt w:val="decimal"/>
+      <w:lvlText w:val="%7."/>
+      <w:lvlJc w:val="left"/>
+      <w:pPr>
+        <w:ind w:left="5220" w:hanging="360"/>
+      </w:pPr>
+    </w:lvl>
+    <w:lvl w:ilvl="7" w:tplc="04090019" w:tentative="1">
+      <w:start w:val="1"/>
+      <w:numFmt w:val="lowerLetter"/>
+      <w:lvlText w:val="%8."/>
+      <w:lvlJc w:val="left"/>
+      <w:pPr>
+        <w:ind w:left="5940" w:hanging="360"/>
+      </w:pPr>
+    </w:lvl>
+    <w:lvl w:ilvl="8" w:tplc="0409001B" w:tentative="1">
+      <w:start w:val="1"/>
+      <w:numFmt w:val="lowerRoman"/>
+      <w:lvlText w:val="%9."/>
+      <w:lvlJc w:val="right"/>
+      <w:pPr>
+        <w:ind w:left="6660" w:hanging="180"/>
+      </w:pPr>
+    </w:lvl>
+  </w:abstractNum>
+  <w:abstractNum w:abstractNumId="6" w15:restartNumberingAfterBreak="0">
     <w:nsid w:val="6FF31F02"/>
     <w:multiLevelType w:val="multilevel"/>
     <w:tmpl w:val="9148026E"/>
@@ -3132,6 +3915,95 @@
       <w:rPr>
         <w:rFonts w:hint="default"/>
       </w:rPr>
+    </w:lvl>
+  </w:abstractNum>
+  <w:abstractNum w:abstractNumId="7" w15:restartNumberingAfterBreak="0">
+    <w:nsid w:val="7B151700"/>
+    <w:multiLevelType w:val="hybridMultilevel"/>
+    <w:tmpl w:val="62C6DDC0"/>
+    <w:lvl w:ilvl="0" w:tplc="BA54A914">
+      <w:start w:val="1"/>
+      <w:numFmt w:val="decimal"/>
+      <w:lvlText w:val="%1."/>
+      <w:lvlJc w:val="left"/>
+      <w:pPr>
+        <w:ind w:left="1080" w:hanging="360"/>
+      </w:pPr>
+      <w:rPr>
+        <w:rFonts w:asciiTheme="minorHAnsi" w:hAnsiTheme="minorHAnsi" w:cstheme="minorHAnsi" w:hint="default"/>
+      </w:rPr>
+    </w:lvl>
+    <w:lvl w:ilvl="1" w:tplc="04090019" w:tentative="1">
+      <w:start w:val="1"/>
+      <w:numFmt w:val="lowerLetter"/>
+      <w:lvlText w:val="%2."/>
+      <w:lvlJc w:val="left"/>
+      <w:pPr>
+        <w:ind w:left="1800" w:hanging="360"/>
+      </w:pPr>
+    </w:lvl>
+    <w:lvl w:ilvl="2" w:tplc="0409001B" w:tentative="1">
+      <w:start w:val="1"/>
+      <w:numFmt w:val="lowerRoman"/>
+      <w:lvlText w:val="%3."/>
+      <w:lvlJc w:val="right"/>
+      <w:pPr>
+        <w:ind w:left="2520" w:hanging="180"/>
+      </w:pPr>
+    </w:lvl>
+    <w:lvl w:ilvl="3" w:tplc="0409000F" w:tentative="1">
+      <w:start w:val="1"/>
+      <w:numFmt w:val="decimal"/>
+      <w:lvlText w:val="%4."/>
+      <w:lvlJc w:val="left"/>
+      <w:pPr>
+        <w:ind w:left="3240" w:hanging="360"/>
+      </w:pPr>
+    </w:lvl>
+    <w:lvl w:ilvl="4" w:tplc="04090019" w:tentative="1">
+      <w:start w:val="1"/>
+      <w:numFmt w:val="lowerLetter"/>
+      <w:lvlText w:val="%5."/>
+      <w:lvlJc w:val="left"/>
+      <w:pPr>
+        <w:ind w:left="3960" w:hanging="360"/>
+      </w:pPr>
+    </w:lvl>
+    <w:lvl w:ilvl="5" w:tplc="0409001B" w:tentative="1">
+      <w:start w:val="1"/>
+      <w:numFmt w:val="lowerRoman"/>
+      <w:lvlText w:val="%6."/>
+      <w:lvlJc w:val="right"/>
+      <w:pPr>
+        <w:ind w:left="4680" w:hanging="180"/>
+      </w:pPr>
+    </w:lvl>
+    <w:lvl w:ilvl="6" w:tplc="0409000F" w:tentative="1">
+      <w:start w:val="1"/>
+      <w:numFmt w:val="decimal"/>
+      <w:lvlText w:val="%7."/>
+      <w:lvlJc w:val="left"/>
+      <w:pPr>
+        <w:ind w:left="5400" w:hanging="360"/>
+      </w:pPr>
+    </w:lvl>
+    <w:lvl w:ilvl="7" w:tplc="04090019" w:tentative="1">
+      <w:start w:val="1"/>
+      <w:numFmt w:val="lowerLetter"/>
+      <w:lvlText w:val="%8."/>
+      <w:lvlJc w:val="left"/>
+      <w:pPr>
+        <w:ind w:left="6120" w:hanging="360"/>
+      </w:pPr>
+    </w:lvl>
+    <w:lvl w:ilvl="8" w:tplc="0409001B" w:tentative="1">
+      <w:start w:val="1"/>
+      <w:numFmt w:val="lowerRoman"/>
+      <w:lvlText w:val="%9."/>
+      <w:lvlJc w:val="right"/>
+      <w:pPr>
+        <w:ind w:left="6840" w:hanging="180"/>
+      </w:pPr>
     </w:lvl>
   </w:abstractNum>
   <w:num w:numId="1" w16cid:durableId="1594363665">
@@ -3144,13 +4016,19 @@
     <w:abstractNumId w:val="0"/>
   </w:num>
   <w:num w:numId="4" w16cid:durableId="1525943968">
-    <w:abstractNumId w:val="5"/>
+    <w:abstractNumId w:val="6"/>
   </w:num>
   <w:num w:numId="5" w16cid:durableId="1734236915">
     <w:abstractNumId w:val="1"/>
   </w:num>
   <w:num w:numId="6" w16cid:durableId="1492987342">
     <w:abstractNumId w:val="4"/>
+  </w:num>
+  <w:num w:numId="7" w16cid:durableId="459887779">
+    <w:abstractNumId w:val="7"/>
+  </w:num>
+  <w:num w:numId="8" w16cid:durableId="1223174009">
+    <w:abstractNumId w:val="5"/>
   </w:num>
 </w:numbering>
 </file>

</xml_diff>

<commit_message>
Add Web API functionality
</commit_message>
<xml_diff>
--- a/Documentatie.docx
+++ b/Documentatie.docx
@@ -3056,24 +3056,52 @@
     </w:p>
     <w:p/>
     <w:p>
+      <w:pPr>
+        <w:rPr>
+          <w:sz w:val="24"/>
+          <w:szCs w:val="24"/>
+        </w:rPr>
+      </w:pPr>
       <w:r>
         <w:tab/>
+      </w:r>
+      <w:r>
+        <w:rPr>
+          <w:sz w:val="24"/>
+          <w:szCs w:val="24"/>
+        </w:rPr>
         <w:t xml:space="preserve">În Visual Studio, acest lucru a fost posibil prin utilizarea a trei proiecte: un proiect de tip .NET Web API, ce reprezintă stratul de prezentare, și două de tip .NET Framework </w:t>
       </w:r>
       <w:proofErr w:type="spellStart"/>
       <w:r>
+        <w:rPr>
+          <w:sz w:val="24"/>
+          <w:szCs w:val="24"/>
+        </w:rPr>
         <w:t>Class</w:t>
       </w:r>
       <w:proofErr w:type="spellEnd"/>
       <w:r>
+        <w:rPr>
+          <w:sz w:val="24"/>
+          <w:szCs w:val="24"/>
+        </w:rPr>
         <w:t xml:space="preserve"> </w:t>
       </w:r>
       <w:proofErr w:type="spellStart"/>
       <w:r>
+        <w:rPr>
+          <w:sz w:val="24"/>
+          <w:szCs w:val="24"/>
+        </w:rPr>
         <w:t>Library</w:t>
       </w:r>
       <w:proofErr w:type="spellEnd"/>
       <w:r>
+        <w:rPr>
+          <w:sz w:val="24"/>
+          <w:szCs w:val="24"/>
+        </w:rPr>
         <w:t xml:space="preserve">, ce reprezintă stratul de servicii și cel de date. </w:t>
       </w:r>
     </w:p>
@@ -3133,8 +3161,265 @@
         <w:t>Figura 16. Structurarea proiectului în Visual Studio</w:t>
       </w:r>
     </w:p>
+    <w:p/>
+    <w:p>
+      <w:pPr>
+        <w:pStyle w:val="Heading3"/>
+      </w:pPr>
+      <w:r>
+        <w:lastRenderedPageBreak/>
+        <w:t>2.2.2 Funcționalitatea server-ului</w:t>
+      </w:r>
+    </w:p>
+    <w:p/>
+    <w:p>
+      <w:r>
+        <w:tab/>
+        <w:t xml:space="preserve">În stratul de acces pentru date, legătura la baza de date SQL Server a fost folosită folosind pachetul </w:t>
+      </w:r>
+      <w:proofErr w:type="spellStart"/>
+      <w:r>
+        <w:t>EntityFramework</w:t>
+      </w:r>
+      <w:proofErr w:type="spellEnd"/>
+      <w:r>
+        <w:t xml:space="preserve">, ce a generat o clasă ”context” în care se află listele tuturor entităților, ce pot fi manipulate cu ajutorul claselor cu funcționalitatea de </w:t>
+      </w:r>
+      <w:proofErr w:type="spellStart"/>
+      <w:r>
+        <w:t>repository</w:t>
+      </w:r>
+      <w:proofErr w:type="spellEnd"/>
+      <w:r>
+        <w:t xml:space="preserve">. Acestea efectuează operațiile de tip CRUD asupra bazei de date, și se pot implementa </w:t>
+      </w:r>
+      <w:proofErr w:type="spellStart"/>
+      <w:r>
+        <w:t>query</w:t>
+      </w:r>
+      <w:proofErr w:type="spellEnd"/>
+      <w:r>
+        <w:t>-uri complexe cu ajutorul limbajului LINQ.</w:t>
+      </w:r>
+    </w:p>
+    <w:p/>
+    <w:p>
+      <w:pPr>
+        <w:keepNext/>
+        <w:jc w:val="center"/>
+      </w:pPr>
+      <w:r>
+        <w:rPr>
+          <w:noProof/>
+        </w:rPr>
+        <w:drawing>
+          <wp:inline distT="0" distB="0" distL="0" distR="0" wp14:anchorId="0CA15F56" wp14:editId="25D31752">
+            <wp:extent cx="4057143" cy="2314286"/>
+            <wp:effectExtent l="0" t="0" r="635" b="0"/>
+            <wp:docPr id="947801356" name="Picture 1" descr="A screen shot of a computer code&#10;&#10;Description automatically generated"/>
+            <wp:cNvGraphicFramePr>
+              <a:graphicFrameLocks xmlns:a="http://schemas.openxmlformats.org/drawingml/2006/main" noChangeAspect="1"/>
+            </wp:cNvGraphicFramePr>
+            <a:graphic xmlns:a="http://schemas.openxmlformats.org/drawingml/2006/main">
+              <a:graphicData uri="http://schemas.openxmlformats.org/drawingml/2006/picture">
+                <pic:pic xmlns:pic="http://schemas.openxmlformats.org/drawingml/2006/picture">
+                  <pic:nvPicPr>
+                    <pic:cNvPr id="947801356" name="Picture 1" descr="A screen shot of a computer code&#10;&#10;Description automatically generated"/>
+                    <pic:cNvPicPr/>
+                  </pic:nvPicPr>
+                  <pic:blipFill>
+                    <a:blip r:embed="rId26"/>
+                    <a:stretch>
+                      <a:fillRect/>
+                    </a:stretch>
+                  </pic:blipFill>
+                  <pic:spPr>
+                    <a:xfrm>
+                      <a:off x="0" y="0"/>
+                      <a:ext cx="4057143" cy="2314286"/>
+                    </a:xfrm>
+                    <a:prstGeom prst="rect">
+                      <a:avLst/>
+                    </a:prstGeom>
+                  </pic:spPr>
+                </pic:pic>
+              </a:graphicData>
+            </a:graphic>
+          </wp:inline>
+        </w:drawing>
+      </w:r>
+    </w:p>
+    <w:p>
+      <w:pPr>
+        <w:pStyle w:val="Caption"/>
+        <w:jc w:val="center"/>
+      </w:pPr>
+      <w:r>
+        <w:t>Figura 17. Folosirea LINQ pentru a alege scorul maxim a unui utilizator</w:t>
+      </w:r>
+    </w:p>
+    <w:p>
+      <w:r>
+        <w:tab/>
+        <w:t xml:space="preserve">În stratul de servicii sunt apelate funcțiile de tip CRUD din </w:t>
+      </w:r>
+      <w:proofErr w:type="spellStart"/>
+      <w:r>
+        <w:t>layer-ul</w:t>
+      </w:r>
+      <w:proofErr w:type="spellEnd"/>
+      <w:r>
+        <w:t xml:space="preserve"> de acces de date, cu ajutorul unei clase în care sunt implementate interfețele claselor de tip </w:t>
+      </w:r>
+      <w:proofErr w:type="spellStart"/>
+      <w:r>
+        <w:t>repository</w:t>
+      </w:r>
+      <w:proofErr w:type="spellEnd"/>
+      <w:r>
+        <w:t xml:space="preserve">, pentru a nu facilita accesul direct la stratul de date din stratul de prezentare. </w:t>
+      </w:r>
+    </w:p>
+    <w:p/>
+    <w:p>
+      <w:pPr>
+        <w:keepNext/>
+        <w:jc w:val="center"/>
+      </w:pPr>
+      <w:r>
+        <w:rPr>
+          <w:noProof/>
+        </w:rPr>
+        <w:drawing>
+          <wp:inline distT="0" distB="0" distL="0" distR="0" wp14:anchorId="79B6BDFC" wp14:editId="72A36301">
+            <wp:extent cx="4771429" cy="1514286"/>
+            <wp:effectExtent l="0" t="0" r="0" b="0"/>
+            <wp:docPr id="1012561019" name="Picture 1" descr="A screen shot of a computer program&#10;&#10;Description automatically generated"/>
+            <wp:cNvGraphicFramePr>
+              <a:graphicFrameLocks xmlns:a="http://schemas.openxmlformats.org/drawingml/2006/main" noChangeAspect="1"/>
+            </wp:cNvGraphicFramePr>
+            <a:graphic xmlns:a="http://schemas.openxmlformats.org/drawingml/2006/main">
+              <a:graphicData uri="http://schemas.openxmlformats.org/drawingml/2006/picture">
+                <pic:pic xmlns:pic="http://schemas.openxmlformats.org/drawingml/2006/picture">
+                  <pic:nvPicPr>
+                    <pic:cNvPr id="1012561019" name="Picture 1" descr="A screen shot of a computer program&#10;&#10;Description automatically generated"/>
+                    <pic:cNvPicPr/>
+                  </pic:nvPicPr>
+                  <pic:blipFill>
+                    <a:blip r:embed="rId27"/>
+                    <a:stretch>
+                      <a:fillRect/>
+                    </a:stretch>
+                  </pic:blipFill>
+                  <pic:spPr>
+                    <a:xfrm>
+                      <a:off x="0" y="0"/>
+                      <a:ext cx="4771429" cy="1514286"/>
+                    </a:xfrm>
+                    <a:prstGeom prst="rect">
+                      <a:avLst/>
+                    </a:prstGeom>
+                  </pic:spPr>
+                </pic:pic>
+              </a:graphicData>
+            </a:graphic>
+          </wp:inline>
+        </w:drawing>
+      </w:r>
+    </w:p>
+    <w:p>
+      <w:pPr>
+        <w:pStyle w:val="Caption"/>
+        <w:jc w:val="center"/>
+      </w:pPr>
+      <w:r>
+        <w:t>Figura 17. Folosirea serviciilor pentru</w:t>
+      </w:r>
+      <w:r>
+        <w:t xml:space="preserve"> a primi scorul maxim al unui utilizator</w:t>
+      </w:r>
+    </w:p>
+    <w:p/>
+    <w:p>
+      <w:r>
+        <w:tab/>
+        <w:t xml:space="preserve">În cele din urmă, în startul de prezentare sunt declarate </w:t>
+      </w:r>
+      <w:proofErr w:type="spellStart"/>
+      <w:r>
+        <w:t>request</w:t>
+      </w:r>
+      <w:proofErr w:type="spellEnd"/>
+      <w:r>
+        <w:t xml:space="preserve">-urile de tip HTTP prin intermediul claselor de tip controller. Funcțiile din controller sunt decorate cu tipul </w:t>
+      </w:r>
+      <w:proofErr w:type="spellStart"/>
+      <w:r>
+        <w:t>request</w:t>
+      </w:r>
+      <w:proofErr w:type="spellEnd"/>
+      <w:r>
+        <w:t>-ului HTTP alături de adresa web ce o apelează, iar funcționalitatea este reprezentată de procesarea apelurilor la stratul de servicii.</w:t>
+      </w:r>
+    </w:p>
+    <w:p/>
+    <w:p>
+      <w:pPr>
+        <w:keepNext/>
+        <w:jc w:val="center"/>
+      </w:pPr>
+      <w:r>
+        <w:rPr>
+          <w:noProof/>
+        </w:rPr>
+        <w:drawing>
+          <wp:inline distT="0" distB="0" distL="0" distR="0" wp14:anchorId="4830B1F4" wp14:editId="3B3876DD">
+            <wp:extent cx="5704762" cy="1685714"/>
+            <wp:effectExtent l="0" t="0" r="0" b="0"/>
+            <wp:docPr id="242004569" name="Picture 1" descr="A screen shot of a computer code&#10;&#10;Description automatically generated"/>
+            <wp:cNvGraphicFramePr>
+              <a:graphicFrameLocks xmlns:a="http://schemas.openxmlformats.org/drawingml/2006/main" noChangeAspect="1"/>
+            </wp:cNvGraphicFramePr>
+            <a:graphic xmlns:a="http://schemas.openxmlformats.org/drawingml/2006/main">
+              <a:graphicData uri="http://schemas.openxmlformats.org/drawingml/2006/picture">
+                <pic:pic xmlns:pic="http://schemas.openxmlformats.org/drawingml/2006/picture">
+                  <pic:nvPicPr>
+                    <pic:cNvPr id="242004569" name="Picture 1" descr="A screen shot of a computer code&#10;&#10;Description automatically generated"/>
+                    <pic:cNvPicPr/>
+                  </pic:nvPicPr>
+                  <pic:blipFill>
+                    <a:blip r:embed="rId28"/>
+                    <a:stretch>
+                      <a:fillRect/>
+                    </a:stretch>
+                  </pic:blipFill>
+                  <pic:spPr>
+                    <a:xfrm>
+                      <a:off x="0" y="0"/>
+                      <a:ext cx="5704762" cy="1685714"/>
+                    </a:xfrm>
+                    <a:prstGeom prst="rect">
+                      <a:avLst/>
+                    </a:prstGeom>
+                  </pic:spPr>
+                </pic:pic>
+              </a:graphicData>
+            </a:graphic>
+          </wp:inline>
+        </w:drawing>
+      </w:r>
+    </w:p>
+    <w:p>
+      <w:pPr>
+        <w:pStyle w:val="Caption"/>
+        <w:jc w:val="center"/>
+      </w:pPr>
+      <w:r>
+        <w:t>Figura 18. Utilizarea controller-ului pentru a trimite scorul maxim al unui utilizator</w:t>
+      </w:r>
+    </w:p>
     <w:sectPr>
-      <w:footerReference w:type="first" r:id="rId26"/>
+      <w:footerReference w:type="first" r:id="rId29"/>
       <w:pgSz w:w="12240" w:h="15840"/>
       <w:pgMar w:top="1440" w:right="1440" w:bottom="1440" w:left="1440" w:header="720" w:footer="720" w:gutter="0"/>
       <w:cols w:space="720"/>

</xml_diff>

<commit_message>
Finish API functionality and add ending
</commit_message>
<xml_diff>
--- a/Documentatie.docx
+++ b/Documentatie.docx
@@ -278,21 +278,948 @@
         <w:br w:type="page"/>
       </w:r>
     </w:p>
-    <w:p>
-      <w:pPr>
-        <w:rPr>
-          <w:sz w:val="24"/>
-          <w:szCs w:val="24"/>
-        </w:rPr>
-      </w:pPr>
-      <w:r>
-        <w:rPr>
-          <w:sz w:val="24"/>
-          <w:szCs w:val="24"/>
-        </w:rPr>
-        <w:lastRenderedPageBreak/>
-        <w:t>Cuprins</w:t>
-      </w:r>
+    <w:sdt>
+      <w:sdtPr>
+        <w:id w:val="-2080811349"/>
+        <w:docPartObj>
+          <w:docPartGallery w:val="Table of Contents"/>
+          <w:docPartUnique/>
+        </w:docPartObj>
+      </w:sdtPr>
+      <w:sdtEndPr>
+        <w:rPr>
+          <w:rFonts w:asciiTheme="minorHAnsi" w:eastAsiaTheme="minorHAnsi" w:hAnsiTheme="minorHAnsi" w:cstheme="minorBidi"/>
+          <w:b/>
+          <w:bCs/>
+          <w:noProof/>
+          <w:color w:val="auto"/>
+          <w:kern w:val="2"/>
+          <w:sz w:val="22"/>
+          <w:szCs w:val="22"/>
+          <w:lang w:val="ro-RO"/>
+        </w:rPr>
+      </w:sdtEndPr>
+      <w:sdtContent>
+        <w:p>
+          <w:pPr>
+            <w:pStyle w:val="TOCHeading"/>
+          </w:pPr>
+          <w:r>
+            <w:t>Contents</w:t>
+          </w:r>
+        </w:p>
+        <w:p>
+          <w:pPr>
+            <w:pStyle w:val="TOC1"/>
+            <w:tabs>
+              <w:tab w:val="right" w:leader="dot" w:pos="9350"/>
+            </w:tabs>
+            <w:rPr>
+              <w:noProof/>
+            </w:rPr>
+          </w:pPr>
+          <w:r>
+            <w:fldChar w:fldCharType="begin"/>
+          </w:r>
+          <w:r>
+            <w:instrText xml:space="preserve"> TOC \o "1-3" \h \z \u </w:instrText>
+          </w:r>
+          <w:r>
+            <w:fldChar w:fldCharType="separate"/>
+          </w:r>
+          <w:hyperlink w:anchor="_Toc157290305" w:history="1">
+            <w:r>
+              <w:rPr>
+                <w:rStyle w:val="Hyperlink"/>
+                <w:noProof/>
+              </w:rPr>
+              <w:t>1. Tehnologii utilizate</w:t>
+            </w:r>
+            <w:r>
+              <w:rPr>
+                <w:noProof/>
+                <w:webHidden/>
+              </w:rPr>
+              <w:tab/>
+            </w:r>
+            <w:r>
+              <w:rPr>
+                <w:noProof/>
+                <w:webHidden/>
+              </w:rPr>
+              <w:fldChar w:fldCharType="begin"/>
+            </w:r>
+            <w:r>
+              <w:rPr>
+                <w:noProof/>
+                <w:webHidden/>
+              </w:rPr>
+              <w:instrText xml:space="preserve"> PAGEREF _Toc157290305 \h </w:instrText>
+            </w:r>
+            <w:r>
+              <w:rPr>
+                <w:noProof/>
+                <w:webHidden/>
+              </w:rPr>
+            </w:r>
+            <w:r>
+              <w:rPr>
+                <w:noProof/>
+                <w:webHidden/>
+              </w:rPr>
+              <w:fldChar w:fldCharType="separate"/>
+            </w:r>
+            <w:r>
+              <w:rPr>
+                <w:noProof/>
+                <w:webHidden/>
+              </w:rPr>
+              <w:t>3</w:t>
+            </w:r>
+            <w:r>
+              <w:rPr>
+                <w:noProof/>
+                <w:webHidden/>
+              </w:rPr>
+              <w:fldChar w:fldCharType="end"/>
+            </w:r>
+          </w:hyperlink>
+        </w:p>
+        <w:p>
+          <w:pPr>
+            <w:pStyle w:val="TOC2"/>
+            <w:tabs>
+              <w:tab w:val="right" w:leader="dot" w:pos="9350"/>
+            </w:tabs>
+            <w:rPr>
+              <w:noProof/>
+            </w:rPr>
+          </w:pPr>
+          <w:hyperlink w:anchor="_Toc157290306" w:history="1">
+            <w:r>
+              <w:rPr>
+                <w:rStyle w:val="Hyperlink"/>
+                <w:noProof/>
+              </w:rPr>
+              <w:t>1.1 Unity</w:t>
+            </w:r>
+            <w:r>
+              <w:rPr>
+                <w:noProof/>
+                <w:webHidden/>
+              </w:rPr>
+              <w:tab/>
+            </w:r>
+            <w:r>
+              <w:rPr>
+                <w:noProof/>
+                <w:webHidden/>
+              </w:rPr>
+              <w:fldChar w:fldCharType="begin"/>
+            </w:r>
+            <w:r>
+              <w:rPr>
+                <w:noProof/>
+                <w:webHidden/>
+              </w:rPr>
+              <w:instrText xml:space="preserve"> PAGEREF _Toc157290306 \h </w:instrText>
+            </w:r>
+            <w:r>
+              <w:rPr>
+                <w:noProof/>
+                <w:webHidden/>
+              </w:rPr>
+            </w:r>
+            <w:r>
+              <w:rPr>
+                <w:noProof/>
+                <w:webHidden/>
+              </w:rPr>
+              <w:fldChar w:fldCharType="separate"/>
+            </w:r>
+            <w:r>
+              <w:rPr>
+                <w:noProof/>
+                <w:webHidden/>
+              </w:rPr>
+              <w:t>3</w:t>
+            </w:r>
+            <w:r>
+              <w:rPr>
+                <w:noProof/>
+                <w:webHidden/>
+              </w:rPr>
+              <w:fldChar w:fldCharType="end"/>
+            </w:r>
+          </w:hyperlink>
+        </w:p>
+        <w:p>
+          <w:pPr>
+            <w:pStyle w:val="TOC2"/>
+            <w:tabs>
+              <w:tab w:val="right" w:leader="dot" w:pos="9350"/>
+            </w:tabs>
+            <w:rPr>
+              <w:noProof/>
+            </w:rPr>
+          </w:pPr>
+          <w:hyperlink w:anchor="_Toc157290307" w:history="1">
+            <w:r>
+              <w:rPr>
+                <w:rStyle w:val="Hyperlink"/>
+                <w:noProof/>
+              </w:rPr>
+              <w:t>1.2 Microsoft SQL Server</w:t>
+            </w:r>
+            <w:r>
+              <w:rPr>
+                <w:noProof/>
+                <w:webHidden/>
+              </w:rPr>
+              <w:tab/>
+            </w:r>
+            <w:r>
+              <w:rPr>
+                <w:noProof/>
+                <w:webHidden/>
+              </w:rPr>
+              <w:fldChar w:fldCharType="begin"/>
+            </w:r>
+            <w:r>
+              <w:rPr>
+                <w:noProof/>
+                <w:webHidden/>
+              </w:rPr>
+              <w:instrText xml:space="preserve"> PAGEREF _Toc157290307 \h </w:instrText>
+            </w:r>
+            <w:r>
+              <w:rPr>
+                <w:noProof/>
+                <w:webHidden/>
+              </w:rPr>
+            </w:r>
+            <w:r>
+              <w:rPr>
+                <w:noProof/>
+                <w:webHidden/>
+              </w:rPr>
+              <w:fldChar w:fldCharType="separate"/>
+            </w:r>
+            <w:r>
+              <w:rPr>
+                <w:noProof/>
+                <w:webHidden/>
+              </w:rPr>
+              <w:t>3</w:t>
+            </w:r>
+            <w:r>
+              <w:rPr>
+                <w:noProof/>
+                <w:webHidden/>
+              </w:rPr>
+              <w:fldChar w:fldCharType="end"/>
+            </w:r>
+          </w:hyperlink>
+        </w:p>
+        <w:p>
+          <w:pPr>
+            <w:pStyle w:val="TOC2"/>
+            <w:tabs>
+              <w:tab w:val="right" w:leader="dot" w:pos="9350"/>
+            </w:tabs>
+            <w:rPr>
+              <w:noProof/>
+            </w:rPr>
+          </w:pPr>
+          <w:hyperlink w:anchor="_Toc157290308" w:history="1">
+            <w:r>
+              <w:rPr>
+                <w:rStyle w:val="Hyperlink"/>
+                <w:noProof/>
+              </w:rPr>
+              <w:t>1.3 .NET Web API</w:t>
+            </w:r>
+            <w:r>
+              <w:rPr>
+                <w:noProof/>
+                <w:webHidden/>
+              </w:rPr>
+              <w:tab/>
+            </w:r>
+            <w:r>
+              <w:rPr>
+                <w:noProof/>
+                <w:webHidden/>
+              </w:rPr>
+              <w:fldChar w:fldCharType="begin"/>
+            </w:r>
+            <w:r>
+              <w:rPr>
+                <w:noProof/>
+                <w:webHidden/>
+              </w:rPr>
+              <w:instrText xml:space="preserve"> PAGEREF _Toc157290308 \h </w:instrText>
+            </w:r>
+            <w:r>
+              <w:rPr>
+                <w:noProof/>
+                <w:webHidden/>
+              </w:rPr>
+            </w:r>
+            <w:r>
+              <w:rPr>
+                <w:noProof/>
+                <w:webHidden/>
+              </w:rPr>
+              <w:fldChar w:fldCharType="separate"/>
+            </w:r>
+            <w:r>
+              <w:rPr>
+                <w:noProof/>
+                <w:webHidden/>
+              </w:rPr>
+              <w:t>3</w:t>
+            </w:r>
+            <w:r>
+              <w:rPr>
+                <w:noProof/>
+                <w:webHidden/>
+              </w:rPr>
+              <w:fldChar w:fldCharType="end"/>
+            </w:r>
+          </w:hyperlink>
+        </w:p>
+        <w:p>
+          <w:pPr>
+            <w:pStyle w:val="TOC1"/>
+            <w:tabs>
+              <w:tab w:val="right" w:leader="dot" w:pos="9350"/>
+            </w:tabs>
+            <w:rPr>
+              <w:noProof/>
+            </w:rPr>
+          </w:pPr>
+          <w:hyperlink w:anchor="_Toc157290309" w:history="1">
+            <w:r>
+              <w:rPr>
+                <w:rStyle w:val="Hyperlink"/>
+                <w:noProof/>
+              </w:rPr>
+              <w:t>2. Structura aplicației</w:t>
+            </w:r>
+            <w:r>
+              <w:rPr>
+                <w:noProof/>
+                <w:webHidden/>
+              </w:rPr>
+              <w:tab/>
+            </w:r>
+            <w:r>
+              <w:rPr>
+                <w:noProof/>
+                <w:webHidden/>
+              </w:rPr>
+              <w:fldChar w:fldCharType="begin"/>
+            </w:r>
+            <w:r>
+              <w:rPr>
+                <w:noProof/>
+                <w:webHidden/>
+              </w:rPr>
+              <w:instrText xml:space="preserve"> PAGEREF _Toc157290309 \h </w:instrText>
+            </w:r>
+            <w:r>
+              <w:rPr>
+                <w:noProof/>
+                <w:webHidden/>
+              </w:rPr>
+            </w:r>
+            <w:r>
+              <w:rPr>
+                <w:noProof/>
+                <w:webHidden/>
+              </w:rPr>
+              <w:fldChar w:fldCharType="separate"/>
+            </w:r>
+            <w:r>
+              <w:rPr>
+                <w:noProof/>
+                <w:webHidden/>
+              </w:rPr>
+              <w:t>4</w:t>
+            </w:r>
+            <w:r>
+              <w:rPr>
+                <w:noProof/>
+                <w:webHidden/>
+              </w:rPr>
+              <w:fldChar w:fldCharType="end"/>
+            </w:r>
+          </w:hyperlink>
+        </w:p>
+        <w:p>
+          <w:pPr>
+            <w:pStyle w:val="TOC2"/>
+            <w:tabs>
+              <w:tab w:val="right" w:leader="dot" w:pos="9350"/>
+            </w:tabs>
+            <w:rPr>
+              <w:noProof/>
+            </w:rPr>
+          </w:pPr>
+          <w:hyperlink w:anchor="_Toc157290310" w:history="1">
+            <w:r>
+              <w:rPr>
+                <w:rStyle w:val="Hyperlink"/>
+                <w:noProof/>
+              </w:rPr>
+              <w:t>2.1 Arkanoid</w:t>
+            </w:r>
+            <w:r>
+              <w:rPr>
+                <w:noProof/>
+                <w:webHidden/>
+              </w:rPr>
+              <w:tab/>
+            </w:r>
+            <w:r>
+              <w:rPr>
+                <w:noProof/>
+                <w:webHidden/>
+              </w:rPr>
+              <w:fldChar w:fldCharType="begin"/>
+            </w:r>
+            <w:r>
+              <w:rPr>
+                <w:noProof/>
+                <w:webHidden/>
+              </w:rPr>
+              <w:instrText xml:space="preserve"> PAGEREF _Toc157290310 \h </w:instrText>
+            </w:r>
+            <w:r>
+              <w:rPr>
+                <w:noProof/>
+                <w:webHidden/>
+              </w:rPr>
+            </w:r>
+            <w:r>
+              <w:rPr>
+                <w:noProof/>
+                <w:webHidden/>
+              </w:rPr>
+              <w:fldChar w:fldCharType="separate"/>
+            </w:r>
+            <w:r>
+              <w:rPr>
+                <w:noProof/>
+                <w:webHidden/>
+              </w:rPr>
+              <w:t>4</w:t>
+            </w:r>
+            <w:r>
+              <w:rPr>
+                <w:noProof/>
+                <w:webHidden/>
+              </w:rPr>
+              <w:fldChar w:fldCharType="end"/>
+            </w:r>
+          </w:hyperlink>
+        </w:p>
+        <w:p>
+          <w:pPr>
+            <w:pStyle w:val="TOC3"/>
+            <w:tabs>
+              <w:tab w:val="right" w:leader="dot" w:pos="9350"/>
+            </w:tabs>
+            <w:rPr>
+              <w:noProof/>
+            </w:rPr>
+          </w:pPr>
+          <w:hyperlink w:anchor="_Toc157290311" w:history="1">
+            <w:r>
+              <w:rPr>
+                <w:rStyle w:val="Hyperlink"/>
+                <w:noProof/>
+              </w:rPr>
+              <w:t>2.1.1 Elementele jocului</w:t>
+            </w:r>
+            <w:r>
+              <w:rPr>
+                <w:noProof/>
+                <w:webHidden/>
+              </w:rPr>
+              <w:tab/>
+            </w:r>
+            <w:r>
+              <w:rPr>
+                <w:noProof/>
+                <w:webHidden/>
+              </w:rPr>
+              <w:fldChar w:fldCharType="begin"/>
+            </w:r>
+            <w:r>
+              <w:rPr>
+                <w:noProof/>
+                <w:webHidden/>
+              </w:rPr>
+              <w:instrText xml:space="preserve"> PAGEREF _Toc157290311 \h </w:instrText>
+            </w:r>
+            <w:r>
+              <w:rPr>
+                <w:noProof/>
+                <w:webHidden/>
+              </w:rPr>
+            </w:r>
+            <w:r>
+              <w:rPr>
+                <w:noProof/>
+                <w:webHidden/>
+              </w:rPr>
+              <w:fldChar w:fldCharType="separate"/>
+            </w:r>
+            <w:r>
+              <w:rPr>
+                <w:noProof/>
+                <w:webHidden/>
+              </w:rPr>
+              <w:t>5</w:t>
+            </w:r>
+            <w:r>
+              <w:rPr>
+                <w:noProof/>
+                <w:webHidden/>
+              </w:rPr>
+              <w:fldChar w:fldCharType="end"/>
+            </w:r>
+          </w:hyperlink>
+        </w:p>
+        <w:p>
+          <w:pPr>
+            <w:pStyle w:val="TOC3"/>
+            <w:tabs>
+              <w:tab w:val="right" w:leader="dot" w:pos="9350"/>
+            </w:tabs>
+            <w:rPr>
+              <w:noProof/>
+            </w:rPr>
+          </w:pPr>
+          <w:hyperlink w:anchor="_Toc157290312" w:history="1">
+            <w:r>
+              <w:rPr>
+                <w:rStyle w:val="Hyperlink"/>
+                <w:noProof/>
+              </w:rPr>
+              <w:t>2.1.2 Mecanicile jocului</w:t>
+            </w:r>
+            <w:r>
+              <w:rPr>
+                <w:noProof/>
+                <w:webHidden/>
+              </w:rPr>
+              <w:tab/>
+            </w:r>
+            <w:r>
+              <w:rPr>
+                <w:noProof/>
+                <w:webHidden/>
+              </w:rPr>
+              <w:fldChar w:fldCharType="begin"/>
+            </w:r>
+            <w:r>
+              <w:rPr>
+                <w:noProof/>
+                <w:webHidden/>
+              </w:rPr>
+              <w:instrText xml:space="preserve"> PAGEREF _Toc157290312 \h </w:instrText>
+            </w:r>
+            <w:r>
+              <w:rPr>
+                <w:noProof/>
+                <w:webHidden/>
+              </w:rPr>
+            </w:r>
+            <w:r>
+              <w:rPr>
+                <w:noProof/>
+                <w:webHidden/>
+              </w:rPr>
+              <w:fldChar w:fldCharType="separate"/>
+            </w:r>
+            <w:r>
+              <w:rPr>
+                <w:noProof/>
+                <w:webHidden/>
+              </w:rPr>
+              <w:t>7</w:t>
+            </w:r>
+            <w:r>
+              <w:rPr>
+                <w:noProof/>
+                <w:webHidden/>
+              </w:rPr>
+              <w:fldChar w:fldCharType="end"/>
+            </w:r>
+          </w:hyperlink>
+        </w:p>
+        <w:p>
+          <w:pPr>
+            <w:pStyle w:val="TOC2"/>
+            <w:tabs>
+              <w:tab w:val="right" w:leader="dot" w:pos="9350"/>
+            </w:tabs>
+            <w:rPr>
+              <w:noProof/>
+            </w:rPr>
+          </w:pPr>
+          <w:hyperlink w:anchor="_Toc157290313" w:history="1">
+            <w:r>
+              <w:rPr>
+                <w:rStyle w:val="Hyperlink"/>
+                <w:noProof/>
+              </w:rPr>
+              <w:t>2.2 Web API</w:t>
+            </w:r>
+            <w:r>
+              <w:rPr>
+                <w:noProof/>
+                <w:webHidden/>
+              </w:rPr>
+              <w:tab/>
+            </w:r>
+            <w:r>
+              <w:rPr>
+                <w:noProof/>
+                <w:webHidden/>
+              </w:rPr>
+              <w:fldChar w:fldCharType="begin"/>
+            </w:r>
+            <w:r>
+              <w:rPr>
+                <w:noProof/>
+                <w:webHidden/>
+              </w:rPr>
+              <w:instrText xml:space="preserve"> PAGEREF _Toc157290313 \h </w:instrText>
+            </w:r>
+            <w:r>
+              <w:rPr>
+                <w:noProof/>
+                <w:webHidden/>
+              </w:rPr>
+            </w:r>
+            <w:r>
+              <w:rPr>
+                <w:noProof/>
+                <w:webHidden/>
+              </w:rPr>
+              <w:fldChar w:fldCharType="separate"/>
+            </w:r>
+            <w:r>
+              <w:rPr>
+                <w:noProof/>
+                <w:webHidden/>
+              </w:rPr>
+              <w:t>10</w:t>
+            </w:r>
+            <w:r>
+              <w:rPr>
+                <w:noProof/>
+                <w:webHidden/>
+              </w:rPr>
+              <w:fldChar w:fldCharType="end"/>
+            </w:r>
+          </w:hyperlink>
+        </w:p>
+        <w:p>
+          <w:pPr>
+            <w:pStyle w:val="TOC3"/>
+            <w:tabs>
+              <w:tab w:val="right" w:leader="dot" w:pos="9350"/>
+            </w:tabs>
+            <w:rPr>
+              <w:noProof/>
+            </w:rPr>
+          </w:pPr>
+          <w:hyperlink w:anchor="_Toc157290314" w:history="1">
+            <w:r>
+              <w:rPr>
+                <w:rStyle w:val="Hyperlink"/>
+                <w:noProof/>
+              </w:rPr>
+              <w:t>2.2.1 Structurarea aplicației server</w:t>
+            </w:r>
+            <w:r>
+              <w:rPr>
+                <w:noProof/>
+                <w:webHidden/>
+              </w:rPr>
+              <w:tab/>
+            </w:r>
+            <w:r>
+              <w:rPr>
+                <w:noProof/>
+                <w:webHidden/>
+              </w:rPr>
+              <w:fldChar w:fldCharType="begin"/>
+            </w:r>
+            <w:r>
+              <w:rPr>
+                <w:noProof/>
+                <w:webHidden/>
+              </w:rPr>
+              <w:instrText xml:space="preserve"> PAGEREF _Toc157290314 \h </w:instrText>
+            </w:r>
+            <w:r>
+              <w:rPr>
+                <w:noProof/>
+                <w:webHidden/>
+              </w:rPr>
+            </w:r>
+            <w:r>
+              <w:rPr>
+                <w:noProof/>
+                <w:webHidden/>
+              </w:rPr>
+              <w:fldChar w:fldCharType="separate"/>
+            </w:r>
+            <w:r>
+              <w:rPr>
+                <w:noProof/>
+                <w:webHidden/>
+              </w:rPr>
+              <w:t>10</w:t>
+            </w:r>
+            <w:r>
+              <w:rPr>
+                <w:noProof/>
+                <w:webHidden/>
+              </w:rPr>
+              <w:fldChar w:fldCharType="end"/>
+            </w:r>
+          </w:hyperlink>
+        </w:p>
+        <w:p>
+          <w:pPr>
+            <w:pStyle w:val="TOC3"/>
+            <w:tabs>
+              <w:tab w:val="right" w:leader="dot" w:pos="9350"/>
+            </w:tabs>
+            <w:rPr>
+              <w:noProof/>
+            </w:rPr>
+          </w:pPr>
+          <w:hyperlink w:anchor="_Toc157290315" w:history="1">
+            <w:r>
+              <w:rPr>
+                <w:rStyle w:val="Hyperlink"/>
+                <w:noProof/>
+              </w:rPr>
+              <w:t>2.2.2 Funcționalitatea server-ului</w:t>
+            </w:r>
+            <w:r>
+              <w:rPr>
+                <w:noProof/>
+                <w:webHidden/>
+              </w:rPr>
+              <w:tab/>
+            </w:r>
+            <w:r>
+              <w:rPr>
+                <w:noProof/>
+                <w:webHidden/>
+              </w:rPr>
+              <w:fldChar w:fldCharType="begin"/>
+            </w:r>
+            <w:r>
+              <w:rPr>
+                <w:noProof/>
+                <w:webHidden/>
+              </w:rPr>
+              <w:instrText xml:space="preserve"> PAGEREF _Toc157290315 \h </w:instrText>
+            </w:r>
+            <w:r>
+              <w:rPr>
+                <w:noProof/>
+                <w:webHidden/>
+              </w:rPr>
+            </w:r>
+            <w:r>
+              <w:rPr>
+                <w:noProof/>
+                <w:webHidden/>
+              </w:rPr>
+              <w:fldChar w:fldCharType="separate"/>
+            </w:r>
+            <w:r>
+              <w:rPr>
+                <w:noProof/>
+                <w:webHidden/>
+              </w:rPr>
+              <w:t>11</w:t>
+            </w:r>
+            <w:r>
+              <w:rPr>
+                <w:noProof/>
+                <w:webHidden/>
+              </w:rPr>
+              <w:fldChar w:fldCharType="end"/>
+            </w:r>
+          </w:hyperlink>
+        </w:p>
+        <w:p>
+          <w:pPr>
+            <w:pStyle w:val="TOC3"/>
+            <w:tabs>
+              <w:tab w:val="right" w:leader="dot" w:pos="9350"/>
+            </w:tabs>
+            <w:rPr>
+              <w:noProof/>
+            </w:rPr>
+          </w:pPr>
+          <w:hyperlink w:anchor="_Toc157290316" w:history="1">
+            <w:r>
+              <w:rPr>
+                <w:rStyle w:val="Hyperlink"/>
+                <w:noProof/>
+              </w:rPr>
+              <w:t>2.2.3 Primirea de request-uri din Unity</w:t>
+            </w:r>
+            <w:r>
+              <w:rPr>
+                <w:noProof/>
+                <w:webHidden/>
+              </w:rPr>
+              <w:tab/>
+            </w:r>
+            <w:r>
+              <w:rPr>
+                <w:noProof/>
+                <w:webHidden/>
+              </w:rPr>
+              <w:fldChar w:fldCharType="begin"/>
+            </w:r>
+            <w:r>
+              <w:rPr>
+                <w:noProof/>
+                <w:webHidden/>
+              </w:rPr>
+              <w:instrText xml:space="preserve"> PAGEREF _Toc157290316 \h </w:instrText>
+            </w:r>
+            <w:r>
+              <w:rPr>
+                <w:noProof/>
+                <w:webHidden/>
+              </w:rPr>
+            </w:r>
+            <w:r>
+              <w:rPr>
+                <w:noProof/>
+                <w:webHidden/>
+              </w:rPr>
+              <w:fldChar w:fldCharType="separate"/>
+            </w:r>
+            <w:r>
+              <w:rPr>
+                <w:noProof/>
+                <w:webHidden/>
+              </w:rPr>
+              <w:t>13</w:t>
+            </w:r>
+            <w:r>
+              <w:rPr>
+                <w:noProof/>
+                <w:webHidden/>
+              </w:rPr>
+              <w:fldChar w:fldCharType="end"/>
+            </w:r>
+          </w:hyperlink>
+        </w:p>
+        <w:p>
+          <w:pPr>
+            <w:pStyle w:val="TOC1"/>
+            <w:tabs>
+              <w:tab w:val="right" w:leader="dot" w:pos="9350"/>
+            </w:tabs>
+            <w:rPr>
+              <w:noProof/>
+            </w:rPr>
+          </w:pPr>
+          <w:hyperlink w:anchor="_Toc157290317" w:history="1">
+            <w:r>
+              <w:rPr>
+                <w:rStyle w:val="Hyperlink"/>
+                <w:noProof/>
+              </w:rPr>
+              <w:t>3. Concluzii</w:t>
+            </w:r>
+            <w:r>
+              <w:rPr>
+                <w:noProof/>
+                <w:webHidden/>
+              </w:rPr>
+              <w:tab/>
+            </w:r>
+            <w:r>
+              <w:rPr>
+                <w:noProof/>
+                <w:webHidden/>
+              </w:rPr>
+              <w:fldChar w:fldCharType="begin"/>
+            </w:r>
+            <w:r>
+              <w:rPr>
+                <w:noProof/>
+                <w:webHidden/>
+              </w:rPr>
+              <w:instrText xml:space="preserve"> PAGEREF _Toc157290317 \h </w:instrText>
+            </w:r>
+            <w:r>
+              <w:rPr>
+                <w:noProof/>
+                <w:webHidden/>
+              </w:rPr>
+            </w:r>
+            <w:r>
+              <w:rPr>
+                <w:noProof/>
+                <w:webHidden/>
+              </w:rPr>
+              <w:fldChar w:fldCharType="separate"/>
+            </w:r>
+            <w:r>
+              <w:rPr>
+                <w:noProof/>
+                <w:webHidden/>
+              </w:rPr>
+              <w:t>14</w:t>
+            </w:r>
+            <w:r>
+              <w:rPr>
+                <w:noProof/>
+                <w:webHidden/>
+              </w:rPr>
+              <w:fldChar w:fldCharType="end"/>
+            </w:r>
+          </w:hyperlink>
+        </w:p>
+        <w:p>
+          <w:r>
+            <w:rPr>
+              <w:b/>
+              <w:bCs/>
+              <w:noProof/>
+            </w:rPr>
+            <w:fldChar w:fldCharType="end"/>
+          </w:r>
+        </w:p>
+      </w:sdtContent>
+    </w:sdt>
+    <w:p>
+      <w:pPr>
+        <w:rPr>
+          <w:sz w:val="24"/>
+          <w:szCs w:val="24"/>
+        </w:rPr>
+      </w:pPr>
     </w:p>
     <w:p>
       <w:pPr>
@@ -301,16 +1228,19 @@
       <w:r>
         <w:br w:type="page"/>
       </w:r>
+      <w:bookmarkStart w:id="0" w:name="_Toc157290305"/>
       <w:r>
         <w:lastRenderedPageBreak/>
         <w:t>1. Tehnologii utilizate</w:t>
       </w:r>
+      <w:bookmarkEnd w:id="0"/>
     </w:p>
     <w:p/>
     <w:p>
       <w:pPr>
         <w:pStyle w:val="Heading2"/>
       </w:pPr>
+      <w:bookmarkStart w:id="1" w:name="_Toc157290306"/>
       <w:r>
         <w:t xml:space="preserve">1.1 </w:t>
       </w:r>
@@ -318,6 +1248,7 @@
       <w:r>
         <w:t>Unity</w:t>
       </w:r>
+      <w:bookmarkEnd w:id="1"/>
       <w:proofErr w:type="spellEnd"/>
     </w:p>
     <w:p/>
@@ -460,9 +1391,11 @@
       <w:pPr>
         <w:pStyle w:val="Heading2"/>
       </w:pPr>
+      <w:bookmarkStart w:id="2" w:name="_Toc157290307"/>
       <w:r>
         <w:t>1.2 Microsoft SQL Server</w:t>
       </w:r>
+      <w:bookmarkEnd w:id="2"/>
     </w:p>
     <w:p/>
     <w:p>
@@ -559,9 +1492,11 @@
       <w:pPr>
         <w:pStyle w:val="Heading2"/>
       </w:pPr>
+      <w:bookmarkStart w:id="3" w:name="_Toc157290308"/>
       <w:r>
         <w:t>1.3 .NET Web API</w:t>
       </w:r>
+      <w:bookmarkEnd w:id="3"/>
     </w:p>
     <w:p/>
     <w:p>
@@ -629,9 +1564,11 @@
       <w:pPr>
         <w:pStyle w:val="Heading1"/>
       </w:pPr>
+      <w:bookmarkStart w:id="4" w:name="_Toc157290309"/>
       <w:r>
         <w:t>2. Structura aplicației</w:t>
       </w:r>
+      <w:bookmarkEnd w:id="4"/>
     </w:p>
     <w:p>
       <w:pPr>
@@ -788,6 +1725,7 @@
       <w:pPr>
         <w:pStyle w:val="Heading2"/>
       </w:pPr>
+      <w:bookmarkStart w:id="5" w:name="_Toc157290310"/>
       <w:r>
         <w:t xml:space="preserve">2.1 </w:t>
       </w:r>
@@ -795,6 +1733,7 @@
       <w:r>
         <w:t>Arkanoid</w:t>
       </w:r>
+      <w:bookmarkEnd w:id="5"/>
       <w:proofErr w:type="spellEnd"/>
     </w:p>
     <w:p/>
@@ -933,8 +1872,80 @@
           <w:sz w:val="24"/>
           <w:szCs w:val="24"/>
         </w:rPr>
-        <w:t>.</w:t>
-      </w:r>
+        <w:t xml:space="preserve"> și</w:t>
+      </w:r>
+      <w:r>
+        <w:rPr>
+          <w:sz w:val="24"/>
+          <w:szCs w:val="24"/>
+        </w:rPr>
+        <w:t xml:space="preserve"> a fost realizată pentru materia ”Dezvoltarea Aplicațiilor Mobile” </w:t>
+      </w:r>
+      <w:r>
+        <w:rPr>
+          <w:sz w:val="24"/>
+          <w:szCs w:val="24"/>
+        </w:rPr>
+        <w:t>în</w:t>
+      </w:r>
+      <w:r>
+        <w:rPr>
+          <w:sz w:val="24"/>
+          <w:szCs w:val="24"/>
+        </w:rPr>
+        <w:t xml:space="preserve"> anul III</w:t>
+      </w:r>
+      <w:r>
+        <w:rPr>
+          <w:sz w:val="24"/>
+          <w:szCs w:val="24"/>
+        </w:rPr>
+        <w:t xml:space="preserve"> la această facultate</w:t>
+      </w:r>
+      <w:r>
+        <w:rPr>
+          <w:sz w:val="24"/>
+          <w:szCs w:val="24"/>
+        </w:rPr>
+        <w:t>, și extinsă și actualizată pentru</w:t>
+      </w:r>
+      <w:r>
+        <w:rPr>
+          <w:sz w:val="24"/>
+          <w:szCs w:val="24"/>
+        </w:rPr>
+        <w:t xml:space="preserve"> această materie, pentru</w:t>
+      </w:r>
+      <w:r>
+        <w:rPr>
+          <w:sz w:val="24"/>
+          <w:szCs w:val="24"/>
+        </w:rPr>
+        <w:t xml:space="preserve"> a suporta funcționalitatea suplimentară oferită de </w:t>
+      </w:r>
+      <w:r>
+        <w:rPr>
+          <w:sz w:val="24"/>
+          <w:szCs w:val="24"/>
+        </w:rPr>
+        <w:t xml:space="preserve">un </w:t>
+      </w:r>
+      <w:r>
+        <w:rPr>
+          <w:sz w:val="24"/>
+          <w:szCs w:val="24"/>
+        </w:rPr>
+        <w:t>Web API.</w:t>
+      </w:r>
+    </w:p>
+    <w:p>
+      <w:pPr>
+        <w:ind w:firstLine="720"/>
+        <w:rPr>
+          <w:sz w:val="24"/>
+          <w:szCs w:val="24"/>
+        </w:rPr>
+      </w:pPr>
     </w:p>
     <w:p>
       <w:pPr>
@@ -1010,9 +2021,11 @@
       <w:pPr>
         <w:pStyle w:val="Heading3"/>
       </w:pPr>
+      <w:bookmarkStart w:id="6" w:name="_Toc157290311"/>
       <w:r>
         <w:t>2.1.1 Elementele jocului</w:t>
       </w:r>
+      <w:bookmarkEnd w:id="6"/>
     </w:p>
     <w:p>
       <w:pPr>
@@ -1095,6 +2108,7 @@
         <w:rPr>
           <w:noProof/>
         </w:rPr>
+        <w:lastRenderedPageBreak/>
         <w:drawing>
           <wp:inline distT="0" distB="0" distL="0" distR="0" wp14:anchorId="32CDEE86" wp14:editId="21444F64">
             <wp:extent cx="1116606" cy="140225"/>
@@ -1182,15 +2196,7 @@
           <w:rFonts w:asciiTheme="minorHAnsi" w:hAnsiTheme="minorHAnsi" w:cstheme="minorHAnsi"/>
           <w:lang w:val="ro-RO"/>
         </w:rPr>
-        <w:t xml:space="preserve">este redirecționată de contactul cu pereții, blocuri și platformă, are scopul de a distruge blocurile generând astfel scor. Dacă aceasta părăsește suprafața de joc (cade sub </w:t>
-      </w:r>
-      <w:r>
-        <w:rPr>
-          <w:rFonts w:asciiTheme="minorHAnsi" w:hAnsiTheme="minorHAnsi" w:cstheme="minorHAnsi"/>
-          <w:lang w:val="ro-RO"/>
-        </w:rPr>
-        <w:lastRenderedPageBreak/>
-        <w:t>platformă) se pierde o viață.</w:t>
+        <w:t>este redirecționată de contactul cu pereții, blocuri și platformă, are scopul de a distruge blocurile generând astfel scor. Dacă aceasta părăsește suprafața de joc (cade sub platformă) se pierde o viață.</w:t>
       </w:r>
       <w:r>
         <w:rPr>
@@ -1666,7 +2672,9 @@
       <w:pPr>
         <w:pStyle w:val="Heading3"/>
       </w:pPr>
-      <w:r>
+      <w:bookmarkStart w:id="7" w:name="_Toc157290312"/>
+      <w:r>
+        <w:lastRenderedPageBreak/>
         <w:t xml:space="preserve">2.1.2 </w:t>
       </w:r>
       <w:proofErr w:type="spellStart"/>
@@ -1677,6 +2685,7 @@
       <w:r>
         <w:t xml:space="preserve"> jocului</w:t>
       </w:r>
+      <w:bookmarkEnd w:id="7"/>
     </w:p>
     <w:p/>
     <w:p>
@@ -1718,7 +2727,6 @@
         <w:jc w:val="center"/>
       </w:pPr>
       <w:r>
-        <w:lastRenderedPageBreak/>
         <w:br/>
       </w:r>
       <w:r>
@@ -1851,6 +2859,7 @@
         <w:jc w:val="center"/>
       </w:pPr>
       <w:r>
+        <w:lastRenderedPageBreak/>
         <w:br/>
       </w:r>
       <w:r>
@@ -2399,6 +3408,7 @@
         <w:rPr>
           <w:noProof/>
         </w:rPr>
+        <w:lastRenderedPageBreak/>
         <w:drawing>
           <wp:inline distT="0" distB="0" distL="0" distR="0" wp14:anchorId="65FA87F2" wp14:editId="77412A18">
             <wp:extent cx="4391025" cy="1980653"/>
@@ -2473,7 +3483,6 @@
         </w:rPr>
       </w:pPr>
       <w:r>
-        <w:lastRenderedPageBreak/>
         <w:tab/>
       </w:r>
       <w:r>
@@ -2657,9 +3666,12 @@
       <w:pPr>
         <w:pStyle w:val="Heading2"/>
       </w:pPr>
-      <w:r>
+      <w:bookmarkStart w:id="8" w:name="_Toc157290313"/>
+      <w:r>
+        <w:lastRenderedPageBreak/>
         <w:t>2.2 Web API</w:t>
       </w:r>
+      <w:bookmarkEnd w:id="8"/>
     </w:p>
     <w:p>
       <w:r>
@@ -2708,12 +3720,14 @@
       <w:pPr>
         <w:pStyle w:val="Heading3"/>
       </w:pPr>
+      <w:bookmarkStart w:id="9" w:name="_Toc157290314"/>
       <w:r>
         <w:t xml:space="preserve">2.2.1 </w:t>
       </w:r>
       <w:r>
         <w:t>Structurarea aplicației server</w:t>
       </w:r>
+      <w:bookmarkEnd w:id="9"/>
     </w:p>
     <w:p/>
     <w:p>
@@ -2769,7 +3783,6 @@
           <w:bCs/>
           <w:lang w:val="ro-RO"/>
         </w:rPr>
-        <w:lastRenderedPageBreak/>
         <w:t>Presentation</w:t>
       </w:r>
       <w:proofErr w:type="spellEnd"/>
@@ -3115,6 +4128,7 @@
         <w:rPr>
           <w:noProof/>
         </w:rPr>
+        <w:lastRenderedPageBreak/>
         <w:drawing>
           <wp:inline distT="0" distB="0" distL="0" distR="0" wp14:anchorId="7BB47E08" wp14:editId="30DA60D5">
             <wp:extent cx="1847619" cy="3666667"/>
@@ -3166,10 +4180,11 @@
       <w:pPr>
         <w:pStyle w:val="Heading3"/>
       </w:pPr>
-      <w:r>
-        <w:lastRenderedPageBreak/>
+      <w:bookmarkStart w:id="10" w:name="_Toc157290315"/>
+      <w:r>
         <w:t>2.2.2 Funcționalitatea server-ului</w:t>
       </w:r>
+      <w:bookmarkEnd w:id="10"/>
     </w:p>
     <w:p/>
     <w:p>
@@ -3212,6 +4227,7 @@
         <w:rPr>
           <w:noProof/>
         </w:rPr>
+        <w:lastRenderedPageBreak/>
         <w:drawing>
           <wp:inline distT="0" distB="0" distL="0" distR="0" wp14:anchorId="0CA15F56" wp14:editId="25D31752">
             <wp:extent cx="4057143" cy="2314286"/>
@@ -3372,6 +4388,7 @@
         <w:rPr>
           <w:noProof/>
         </w:rPr>
+        <w:lastRenderedPageBreak/>
         <w:drawing>
           <wp:inline distT="0" distB="0" distL="0" distR="0" wp14:anchorId="4830B1F4" wp14:editId="3B3876DD">
             <wp:extent cx="5704762" cy="1685714"/>
@@ -3418,8 +4435,274 @@
         <w:t>Figura 18. Utilizarea controller-ului pentru a trimite scorul maxim al unui utilizator</w:t>
       </w:r>
     </w:p>
+    <w:p/>
+    <w:p>
+      <w:pPr>
+        <w:pStyle w:val="Heading3"/>
+      </w:pPr>
+      <w:bookmarkStart w:id="11" w:name="_Toc157290316"/>
+      <w:r>
+        <w:t xml:space="preserve">2.2.3 Primirea de </w:t>
+      </w:r>
+      <w:proofErr w:type="spellStart"/>
+      <w:r>
+        <w:t>request</w:t>
+      </w:r>
+      <w:proofErr w:type="spellEnd"/>
+      <w:r>
+        <w:t xml:space="preserve">-uri din </w:t>
+      </w:r>
+      <w:proofErr w:type="spellStart"/>
+      <w:r>
+        <w:t>Unity</w:t>
+      </w:r>
+      <w:bookmarkEnd w:id="11"/>
+      <w:proofErr w:type="spellEnd"/>
+    </w:p>
+    <w:p/>
+    <w:p>
+      <w:r>
+        <w:tab/>
+      </w:r>
+      <w:proofErr w:type="spellStart"/>
+      <w:r>
+        <w:t>Request</w:t>
+      </w:r>
+      <w:proofErr w:type="spellEnd"/>
+      <w:r>
+        <w:t>-urile la server au fost trimise prin utilizarea clasei ”</w:t>
+      </w:r>
+      <w:proofErr w:type="spellStart"/>
+      <w:r>
+        <w:t>UnityWebRequest</w:t>
+      </w:r>
+      <w:proofErr w:type="spellEnd"/>
+      <w:r>
+        <w:t>” cu ajutorul adreselor web declarate în decoratoarele funcțiilor din controller. Procesarea răspunsurilor a fost realizată cu ajutorul unei clase open-</w:t>
+      </w:r>
+      <w:proofErr w:type="spellStart"/>
+      <w:r>
+        <w:t>source</w:t>
+      </w:r>
+      <w:proofErr w:type="spellEnd"/>
+      <w:r>
+        <w:t xml:space="preserve"> pentru manipularea unui text de tip JSON. </w:t>
+      </w:r>
+    </w:p>
+    <w:p>
+      <w:r>
+        <w:tab/>
+        <w:t xml:space="preserve">Pentru operațiile de tip GET, </w:t>
+      </w:r>
+      <w:proofErr w:type="spellStart"/>
+      <w:r>
+        <w:t>request</w:t>
+      </w:r>
+      <w:proofErr w:type="spellEnd"/>
+      <w:r>
+        <w:t xml:space="preserve">-urile sunt ușor de trimis, </w:t>
+      </w:r>
+      <w:proofErr w:type="spellStart"/>
+      <w:r>
+        <w:t>deobicei</w:t>
+      </w:r>
+      <w:proofErr w:type="spellEnd"/>
+      <w:r>
+        <w:t xml:space="preserve"> parametrul trimis fiind un obiect de tip </w:t>
+      </w:r>
+      <w:proofErr w:type="spellStart"/>
+      <w:r>
+        <w:t>string</w:t>
+      </w:r>
+      <w:proofErr w:type="spellEnd"/>
+      <w:r>
+        <w:t xml:space="preserve"> sau un număr (ID).</w:t>
+      </w:r>
+    </w:p>
+    <w:p/>
+    <w:p>
+      <w:pPr>
+        <w:keepNext/>
+        <w:jc w:val="center"/>
+      </w:pPr>
+      <w:r>
+        <w:rPr>
+          <w:noProof/>
+        </w:rPr>
+        <w:drawing>
+          <wp:inline distT="0" distB="0" distL="0" distR="0" wp14:anchorId="147CAF2F" wp14:editId="0ADCEDB8">
+            <wp:extent cx="5943600" cy="1550035"/>
+            <wp:effectExtent l="0" t="0" r="0" b="0"/>
+            <wp:docPr id="2092630778" name="Picture 1" descr="A computer screen with text&#10;&#10;Description automatically generated"/>
+            <wp:cNvGraphicFramePr>
+              <a:graphicFrameLocks xmlns:a="http://schemas.openxmlformats.org/drawingml/2006/main" noChangeAspect="1"/>
+            </wp:cNvGraphicFramePr>
+            <a:graphic xmlns:a="http://schemas.openxmlformats.org/drawingml/2006/main">
+              <a:graphicData uri="http://schemas.openxmlformats.org/drawingml/2006/picture">
+                <pic:pic xmlns:pic="http://schemas.openxmlformats.org/drawingml/2006/picture">
+                  <pic:nvPicPr>
+                    <pic:cNvPr id="2092630778" name="Picture 1" descr="A computer screen with text&#10;&#10;Description automatically generated"/>
+                    <pic:cNvPicPr/>
+                  </pic:nvPicPr>
+                  <pic:blipFill>
+                    <a:blip r:embed="rId29"/>
+                    <a:stretch>
+                      <a:fillRect/>
+                    </a:stretch>
+                  </pic:blipFill>
+                  <pic:spPr>
+                    <a:xfrm>
+                      <a:off x="0" y="0"/>
+                      <a:ext cx="5943600" cy="1550035"/>
+                    </a:xfrm>
+                    <a:prstGeom prst="rect">
+                      <a:avLst/>
+                    </a:prstGeom>
+                  </pic:spPr>
+                </pic:pic>
+              </a:graphicData>
+            </a:graphic>
+          </wp:inline>
+        </w:drawing>
+      </w:r>
+    </w:p>
+    <w:p>
+      <w:pPr>
+        <w:pStyle w:val="Caption"/>
+        <w:jc w:val="center"/>
+      </w:pPr>
+      <w:r>
+        <w:t xml:space="preserve">Figura 19. Trimiterea unui </w:t>
+      </w:r>
+      <w:proofErr w:type="spellStart"/>
+      <w:r>
+        <w:t>UnityWebRequest</w:t>
+      </w:r>
+      <w:proofErr w:type="spellEnd"/>
+      <w:r>
+        <w:t xml:space="preserve"> pentru preluarea scorului maxim al unui utilizator</w:t>
+      </w:r>
+    </w:p>
+    <w:p/>
+    <w:p>
+      <w:r>
+        <w:tab/>
+        <w:t xml:space="preserve">Pentru celelalte operații este necesară trimiterea unui parametru în format JSON. Astfel, există un pas suplimentar de </w:t>
+      </w:r>
+      <w:r>
+        <w:t>inițializare a unui astfel de text, deoarece toate câmpurile unui obiect trebuie incluse în acest text.</w:t>
+      </w:r>
+    </w:p>
+    <w:p/>
+    <w:p>
+      <w:pPr>
+        <w:keepNext/>
+        <w:jc w:val="center"/>
+      </w:pPr>
+      <w:r>
+        <w:rPr>
+          <w:noProof/>
+        </w:rPr>
+        <w:lastRenderedPageBreak/>
+        <w:drawing>
+          <wp:inline distT="0" distB="0" distL="0" distR="0" wp14:anchorId="06735F36" wp14:editId="6CAEC041">
+            <wp:extent cx="5943600" cy="1762760"/>
+            <wp:effectExtent l="0" t="0" r="0" b="0"/>
+            <wp:docPr id="987108119" name="Picture 1" descr="A computer screen shot of a program code&#10;&#10;Description automatically generated"/>
+            <wp:cNvGraphicFramePr>
+              <a:graphicFrameLocks xmlns:a="http://schemas.openxmlformats.org/drawingml/2006/main" noChangeAspect="1"/>
+            </wp:cNvGraphicFramePr>
+            <a:graphic xmlns:a="http://schemas.openxmlformats.org/drawingml/2006/main">
+              <a:graphicData uri="http://schemas.openxmlformats.org/drawingml/2006/picture">
+                <pic:pic xmlns:pic="http://schemas.openxmlformats.org/drawingml/2006/picture">
+                  <pic:nvPicPr>
+                    <pic:cNvPr id="987108119" name="Picture 1" descr="A computer screen shot of a program code&#10;&#10;Description automatically generated"/>
+                    <pic:cNvPicPr/>
+                  </pic:nvPicPr>
+                  <pic:blipFill>
+                    <a:blip r:embed="rId30"/>
+                    <a:stretch>
+                      <a:fillRect/>
+                    </a:stretch>
+                  </pic:blipFill>
+                  <pic:spPr>
+                    <a:xfrm>
+                      <a:off x="0" y="0"/>
+                      <a:ext cx="5943600" cy="1762760"/>
+                    </a:xfrm>
+                    <a:prstGeom prst="rect">
+                      <a:avLst/>
+                    </a:prstGeom>
+                  </pic:spPr>
+                </pic:pic>
+              </a:graphicData>
+            </a:graphic>
+          </wp:inline>
+        </w:drawing>
+      </w:r>
+    </w:p>
+    <w:p>
+      <w:pPr>
+        <w:pStyle w:val="Caption"/>
+        <w:jc w:val="center"/>
+      </w:pPr>
+      <w:r>
+        <w:t xml:space="preserve">Figura </w:t>
+      </w:r>
+      <w:r>
+        <w:fldChar w:fldCharType="begin"/>
+      </w:r>
+      <w:r>
+        <w:instrText xml:space="preserve"> SEQ Figura \* ARABIC </w:instrText>
+      </w:r>
+      <w:r>
+        <w:fldChar w:fldCharType="separate"/>
+      </w:r>
+      <w:r>
+        <w:rPr>
+          <w:noProof/>
+        </w:rPr>
+        <w:t>2</w:t>
+      </w:r>
+      <w:r>
+        <w:fldChar w:fldCharType="end"/>
+      </w:r>
+      <w:r>
+        <w:t xml:space="preserve">0. Trimiterea unui </w:t>
+      </w:r>
+      <w:proofErr w:type="spellStart"/>
+      <w:r>
+        <w:t>UnityWebRequest</w:t>
+      </w:r>
+      <w:proofErr w:type="spellEnd"/>
+      <w:r>
+        <w:t xml:space="preserve"> pentru inserarea unui scor în baza de date</w:t>
+      </w:r>
+    </w:p>
+    <w:p/>
+    <w:p/>
+    <w:p>
+      <w:pPr>
+        <w:pStyle w:val="Heading1"/>
+      </w:pPr>
+      <w:bookmarkStart w:id="12" w:name="_Toc157290317"/>
+      <w:r>
+        <w:t>3. Concluzii</w:t>
+      </w:r>
+      <w:bookmarkEnd w:id="12"/>
+    </w:p>
+    <w:p/>
+    <w:p>
+      <w:r>
+        <w:tab/>
+        <w:t>Acest proiect a servit ca o aprofundare a cunoștințelor dobândite de-a lungul programului de licență</w:t>
+      </w:r>
+      <w:r>
+        <w:t xml:space="preserve"> de la această facultate și m-a ajutat să înțeleg mai bine rostul și funcționalitatea unui API de tip REST, alături de modul în care acesta comunică cu o aplicație client.</w:t>
+      </w:r>
+    </w:p>
     <w:sectPr>
-      <w:footerReference w:type="first" r:id="rId29"/>
+      <w:footerReference w:type="first" r:id="rId31"/>
       <w:pgSz w:w="12240" w:h="15840"/>
       <w:pgMar w:top="1440" w:right="1440" w:bottom="1440" w:left="1440" w:header="720" w:footer="720" w:gutter="0"/>
       <w:cols w:space="720"/>
@@ -4995,6 +6278,72 @@
       <w:lang w:val="en-US"/>
     </w:rPr>
   </w:style>
+  <w:style w:type="paragraph" w:styleId="TOCHeading">
+    <w:name w:val="TOC Heading"/>
+    <w:basedOn w:val="Heading1"/>
+    <w:next w:val="Normal"/>
+    <w:uiPriority w:val="39"/>
+    <w:unhideWhenUsed/>
+    <w:qFormat/>
+    <w:rsid w:val="00505583"/>
+    <w:pPr>
+      <w:outlineLvl w:val="9"/>
+    </w:pPr>
+    <w:rPr>
+      <w:kern w:val="0"/>
+      <w:sz w:val="32"/>
+      <w:lang w:val="en-US"/>
+    </w:rPr>
+  </w:style>
+  <w:style w:type="paragraph" w:styleId="TOC1">
+    <w:name w:val="toc 1"/>
+    <w:basedOn w:val="Normal"/>
+    <w:next w:val="Normal"/>
+    <w:autoRedefine/>
+    <w:uiPriority w:val="39"/>
+    <w:unhideWhenUsed/>
+    <w:rsid w:val="00505583"/>
+    <w:pPr>
+      <w:spacing w:after="100"/>
+    </w:pPr>
+  </w:style>
+  <w:style w:type="paragraph" w:styleId="TOC2">
+    <w:name w:val="toc 2"/>
+    <w:basedOn w:val="Normal"/>
+    <w:next w:val="Normal"/>
+    <w:autoRedefine/>
+    <w:uiPriority w:val="39"/>
+    <w:unhideWhenUsed/>
+    <w:rsid w:val="00505583"/>
+    <w:pPr>
+      <w:spacing w:after="100"/>
+      <w:ind w:left="220"/>
+    </w:pPr>
+  </w:style>
+  <w:style w:type="paragraph" w:styleId="TOC3">
+    <w:name w:val="toc 3"/>
+    <w:basedOn w:val="Normal"/>
+    <w:next w:val="Normal"/>
+    <w:autoRedefine/>
+    <w:uiPriority w:val="39"/>
+    <w:unhideWhenUsed/>
+    <w:rsid w:val="00505583"/>
+    <w:pPr>
+      <w:spacing w:after="100"/>
+      <w:ind w:left="440"/>
+    </w:pPr>
+  </w:style>
+  <w:style w:type="character" w:styleId="Hyperlink">
+    <w:name w:val="Hyperlink"/>
+    <w:basedOn w:val="DefaultParagraphFont"/>
+    <w:uiPriority w:val="99"/>
+    <w:unhideWhenUsed/>
+    <w:rsid w:val="00505583"/>
+    <w:rPr>
+      <w:color w:val="0563C1" w:themeColor="hyperlink"/>
+      <w:u w:val="single"/>
+    </w:rPr>
+  </w:style>
 </w:styles>
 </file>
 

</xml_diff>